<commit_message>
Fixing exercise document for 'Intro to SQL'
</commit_message>
<xml_diff>
--- a/Courses/Software-Sciences/Module-3-Databases-New/04-Intro-to-SQL/04-Intro-to-SQL-Exercise.docx
+++ b/Courses/Software-Sciences/Module-3-Databases-New/04-Intro-to-SQL/04-Intro-to-SQL-Exercise.docx
@@ -1999,819 +1999,19 @@
       <w:pPr>
         <w:pStyle w:val="Heading2"/>
         <w:rPr>
-          <w:bCs w:val="0"/>
-          <w:lang w:val="bg-BG"/>
-        </w:rPr>
-      </w:pPr>
-      <w:r>
-        <w:rPr>
-          <w:bCs w:val="0"/>
-          <w:lang w:val="bg-BG"/>
-        </w:rPr>
-        <w:t>Електрически продукти</w:t>
-      </w:r>
-    </w:p>
-    <w:p>
-      <w:pPr>
-        <w:tabs>
-          <w:tab w:val="left" w:pos="9140"/>
-        </w:tabs>
-        <w:rPr>
-          <w:rFonts w:eastAsia="Times New Roman" w:cs="Times New Roman"/>
-          <w:lang w:val="bg-BG"/>
-        </w:rPr>
-      </w:pPr>
-      <w:r>
-        <w:rPr>
-          <w:rFonts w:eastAsia="Times New Roman" w:cs="Times New Roman"/>
-          <w:lang w:val="bg-BG"/>
-        </w:rPr>
-        <w:t xml:space="preserve">Напишете SQL заявка, която да извлече </w:t>
-      </w:r>
-      <w:r>
-        <w:rPr>
-          <w:rFonts w:eastAsia="Times New Roman" w:cs="Times New Roman"/>
-          <w:b/>
-          <w:lang w:val="bg-BG"/>
-        </w:rPr>
-        <w:t xml:space="preserve">продуктите </w:t>
-      </w:r>
-      <w:r>
-        <w:rPr>
-          <w:rFonts w:eastAsia="Times New Roman" w:cs="Times New Roman"/>
-          <w:bCs/>
-          <w:lang w:val="bg-BG"/>
-        </w:rPr>
-        <w:t>от</w:t>
-      </w:r>
-      <w:r>
-        <w:rPr>
-          <w:rFonts w:eastAsia="Times New Roman" w:cs="Times New Roman"/>
-          <w:b/>
-          <w:lang w:val="bg-BG"/>
-        </w:rPr>
-        <w:t xml:space="preserve"> категория </w:t>
-      </w:r>
-      <w:r>
-        <w:rPr>
-          <w:rFonts w:eastAsia="Times New Roman" w:cs="Times New Roman"/>
-          <w:b/>
-          <w:lang w:val="bg-BG"/>
-        </w:rPr>
-        <w:t xml:space="preserve">Electronics </w:t>
-      </w:r>
-      <w:r>
-        <w:rPr>
-          <w:rFonts w:eastAsia="Times New Roman" w:cs="Times New Roman"/>
-          <w:bCs/>
-          <w:lang w:val="bg-BG"/>
-        </w:rPr>
-        <w:t>с</w:t>
-      </w:r>
-      <w:r>
-        <w:rPr>
-          <w:rFonts w:eastAsia="Times New Roman" w:cs="Times New Roman"/>
-          <w:b/>
-          <w:lang w:val="bg-BG"/>
-        </w:rPr>
-        <w:t xml:space="preserve"> цена над 100</w:t>
-      </w:r>
-      <w:r>
-        <w:rPr>
-          <w:rFonts w:eastAsia="Times New Roman" w:cs="Times New Roman"/>
-          <w:bCs/>
-          <w:lang w:val="bg-BG"/>
-        </w:rPr>
-        <w:t>.</w:t>
-      </w:r>
-      <w:r>
-        <w:rPr>
-          <w:rFonts w:eastAsia="Times New Roman" w:cs="Times New Roman"/>
-          <w:lang w:val="bg-BG"/>
-        </w:rPr>
-        <w:tab/>
-      </w:r>
-    </w:p>
-    <w:p>
-      <w:pPr>
-        <w:pStyle w:val="Heading3"/>
-        <w:rPr>
-          <w:lang w:val="bg-BG"/>
-        </w:rPr>
-      </w:pPr>
-      <w:r>
-        <w:rPr>
-          <w:lang w:val="bg-BG"/>
-        </w:rPr>
-        <w:t>Пример</w:t>
-      </w:r>
-    </w:p>
-    <w:tbl>
-      <w:tblPr>
-        <w:tblStyle w:val="TableGrid"/>
-        <w:tblW w:w="0" w:type="auto"/>
-        <w:tblInd w:w="108" w:type="dxa"/>
-        <w:tblLayout w:type="fixed"/>
-        <w:tblCellMar>
-          <w:top w:w="85" w:type="dxa"/>
-          <w:left w:w="142" w:type="dxa"/>
-          <w:bottom w:w="85" w:type="dxa"/>
-          <w:right w:w="142" w:type="dxa"/>
-        </w:tblCellMar>
-        <w:tblLook w:val="04A0"/>
-      </w:tblPr>
-      <w:tblGrid>
-        <w:gridCol w:w="2127"/>
-        <w:gridCol w:w="1984"/>
-        <w:gridCol w:w="1843"/>
-      </w:tblGrid>
-      <w:tr>
-        <w:tc>
-          <w:tcPr>
-            <w:tcW w:w="2127" w:type="dxa"/>
-            <w:shd w:val="clear" w:color="auto" w:fill="D9D9D9" w:themeFill="background1" w:themeFillShade="D9"/>
-            <w:vAlign w:val="center"/>
-          </w:tcPr>
-          <w:p>
-            <w:pPr>
-              <w:spacing w:before="0" w:after="0"/>
-              <w:jc w:val="center"/>
-              <w:rPr>
-                <w:b/>
-              </w:rPr>
-            </w:pPr>
-            <w:r>
-              <w:rPr>
-                <w:b/>
-              </w:rPr>
-              <w:t>ProductName</w:t>
-            </w:r>
-          </w:p>
-        </w:tc>
-        <w:tc>
-          <w:tcPr>
-            <w:tcW w:w="1984" w:type="dxa"/>
-            <w:shd w:val="clear" w:color="auto" w:fill="D9D9D9" w:themeFill="background1" w:themeFillShade="D9"/>
-            <w:vAlign w:val="center"/>
-          </w:tcPr>
-          <w:p>
-            <w:pPr>
-              <w:spacing w:before="0" w:after="0"/>
-              <w:jc w:val="center"/>
-              <w:rPr>
-                <w:b/>
-              </w:rPr>
-            </w:pPr>
-            <w:r>
-              <w:rPr>
-                <w:b/>
-              </w:rPr>
-              <w:t>Category</w:t>
-            </w:r>
-          </w:p>
-        </w:tc>
-        <w:tc>
-          <w:tcPr>
-            <w:tcW w:w="1843" w:type="dxa"/>
-            <w:shd w:val="clear" w:color="auto" w:fill="D9D9D9" w:themeFill="background1" w:themeFillShade="D9"/>
-            <w:vAlign w:val="center"/>
-          </w:tcPr>
-          <w:p>
-            <w:pPr>
-              <w:spacing w:before="0" w:after="0"/>
-              <w:jc w:val="center"/>
-              <w:rPr>
-                <w:b/>
-              </w:rPr>
-            </w:pPr>
-            <w:r>
-              <w:rPr>
-                <w:b/>
-              </w:rPr>
-              <w:t>Price</w:t>
-            </w:r>
-          </w:p>
-        </w:tc>
-      </w:tr>
-      <w:tr>
-        <w:tc>
-          <w:tcPr>
-            <w:tcW w:w="2127" w:type="dxa"/>
-          </w:tcPr>
-          <w:p>
-            <w:pPr>
-              <w:spacing w:before="0" w:after="0"/>
-            </w:pPr>
-            <w:r>
-              <w:t>Smartphone</w:t>
-            </w:r>
-          </w:p>
-        </w:tc>
-        <w:tc>
-          <w:tcPr>
-            <w:tcW w:w="1984" w:type="dxa"/>
-          </w:tcPr>
-          <w:p>
-            <w:pPr>
-              <w:spacing w:before="0" w:after="0"/>
-            </w:pPr>
-            <w:r>
-              <w:rPr>
-                <w:rFonts w:eastAsia="Times New Roman" w:cs="Times New Roman"/>
-                <w:lang w:val="bg-BG"/>
-              </w:rPr>
-              <w:t>Electronics</w:t>
-            </w:r>
-          </w:p>
-        </w:tc>
-        <w:tc>
-          <w:tcPr>
-            <w:tcW w:w="1843" w:type="dxa"/>
-          </w:tcPr>
-          <w:p>
-            <w:pPr>
-              <w:spacing w:before="0" w:after="0"/>
-              <w:rPr>
-                <w:rFonts w:eastAsia="Times New Roman" w:cs="Times New Roman"/>
-              </w:rPr>
-            </w:pPr>
-            <w:r>
-              <w:rPr>
-                <w:rFonts w:eastAsia="Times New Roman" w:cs="Times New Roman"/>
-              </w:rPr>
-              <w:t>800</w:t>
-            </w:r>
-          </w:p>
-        </w:tc>
-      </w:tr>
-      <w:tr>
-        <w:tc>
-          <w:tcPr>
-            <w:tcW w:w="2127" w:type="dxa"/>
-          </w:tcPr>
-          <w:p>
-            <w:pPr>
-              <w:spacing w:before="0" w:after="0"/>
-            </w:pPr>
-            <w:r>
-              <w:t>Laptop</w:t>
-            </w:r>
-          </w:p>
-        </w:tc>
-        <w:tc>
-          <w:tcPr>
-            <w:tcW w:w="1984" w:type="dxa"/>
-          </w:tcPr>
-          <w:p>
-            <w:pPr>
-              <w:spacing w:before="0" w:after="0"/>
-            </w:pPr>
-            <w:r>
-              <w:rPr>
-                <w:rFonts w:eastAsia="Times New Roman" w:cs="Times New Roman"/>
-                <w:lang w:val="bg-BG"/>
-              </w:rPr>
-              <w:t>Electronics</w:t>
-            </w:r>
-          </w:p>
-        </w:tc>
-        <w:tc>
-          <w:tcPr>
-            <w:tcW w:w="1843" w:type="dxa"/>
-          </w:tcPr>
-          <w:p>
-            <w:pPr>
-              <w:spacing w:before="0" w:after="0"/>
-              <w:rPr>
-                <w:rFonts w:eastAsia="Times New Roman" w:cs="Times New Roman"/>
-              </w:rPr>
-            </w:pPr>
-            <w:r>
-              <w:rPr>
-                <w:rFonts w:eastAsia="Times New Roman" w:cs="Times New Roman"/>
-              </w:rPr>
-              <w:t>1500</w:t>
-            </w:r>
-          </w:p>
-        </w:tc>
-      </w:tr>
-      <w:tr>
-        <w:tc>
-          <w:tcPr>
-            <w:tcW w:w="2127" w:type="dxa"/>
-          </w:tcPr>
-          <w:p>
-            <w:pPr>
-              <w:spacing w:before="0" w:after="0"/>
-            </w:pPr>
-            <w:r>
-              <w:t>Headphones</w:t>
-            </w:r>
-          </w:p>
-        </w:tc>
-        <w:tc>
-          <w:tcPr>
-            <w:tcW w:w="1984" w:type="dxa"/>
-          </w:tcPr>
-          <w:p>
-            <w:pPr>
-              <w:spacing w:before="0" w:after="0"/>
-            </w:pPr>
-            <w:r>
-              <w:rPr>
-                <w:rFonts w:eastAsia="Times New Roman" w:cs="Times New Roman"/>
-                <w:lang w:val="bg-BG"/>
-              </w:rPr>
-              <w:t>Electronics</w:t>
-            </w:r>
-          </w:p>
-        </w:tc>
-        <w:tc>
-          <w:tcPr>
-            <w:tcW w:w="1843" w:type="dxa"/>
-          </w:tcPr>
-          <w:p>
-            <w:pPr>
-              <w:spacing w:before="0" w:after="0"/>
-              <w:rPr>
-                <w:rFonts w:eastAsia="Times New Roman" w:cs="Times New Roman"/>
-              </w:rPr>
-            </w:pPr>
-            <w:r>
-              <w:rPr>
-                <w:rFonts w:eastAsia="Times New Roman" w:cs="Times New Roman"/>
-              </w:rPr>
-              <w:t>120</w:t>
-            </w:r>
-          </w:p>
-        </w:tc>
-      </w:tr>
-      <w:tr>
-        <w:tc>
-          <w:tcPr>
-            <w:tcW w:w="2127" w:type="dxa"/>
-          </w:tcPr>
-          <w:p>
-            <w:pPr>
-              <w:spacing w:before="0" w:after="0"/>
-            </w:pPr>
-            <w:r>
-              <w:t>…</w:t>
-            </w:r>
-          </w:p>
-        </w:tc>
-        <w:tc>
-          <w:tcPr>
-            <w:tcW w:w="1984" w:type="dxa"/>
-          </w:tcPr>
-          <w:p>
-            <w:pPr>
-              <w:spacing w:before="0" w:after="0"/>
-            </w:pPr>
-            <w:r>
-              <w:t>…</w:t>
-            </w:r>
-          </w:p>
-        </w:tc>
-        <w:tc>
-          <w:tcPr>
-            <w:tcW w:w="1843" w:type="dxa"/>
-          </w:tcPr>
-          <w:p>
-            <w:pPr>
-              <w:spacing w:before="0" w:after="0"/>
-            </w:pPr>
-            <w:r>
-              <w:t>…</w:t>
-            </w:r>
-          </w:p>
-        </w:tc>
-      </w:tr>
-    </w:tbl>
-    <w:p>
-      <w:pPr>
-        <w:pStyle w:val="Heading2"/>
-        <w:rPr>
-          <w:bCs w:val="0"/>
-          <w:lang w:val="bg-BG"/>
-        </w:rPr>
-      </w:pPr>
-      <w:r>
-        <w:rPr>
-          <w:lang w:val="bg-BG"/>
-        </w:rPr>
-        <w:t>Служители с имейл адрес @</w:t>
-      </w:r>
-      <w:r>
-        <w:t>abv.bg</w:t>
-      </w:r>
-    </w:p>
-    <w:p>
-      <w:pPr>
-        <w:rPr>
-          <w:rFonts w:eastAsia="Times New Roman" w:cs="Times New Roman"/>
-          <w:b/>
-          <w:lang w:val="bg-BG"/>
-        </w:rPr>
-      </w:pPr>
-      <w:r>
-        <w:rPr>
-          <w:rFonts w:eastAsia="Times New Roman" w:cs="Times New Roman"/>
-          <w:lang w:val="bg-BG"/>
-        </w:rPr>
-        <w:t xml:space="preserve">Напишете SQL заявка, която да извлече </w:t>
-      </w:r>
-      <w:r>
-        <w:rPr>
-          <w:rFonts w:eastAsia="Times New Roman" w:cs="Times New Roman"/>
-          <w:b/>
-          <w:lang w:val="bg-BG"/>
-        </w:rPr>
-        <w:t>първото име</w:t>
-      </w:r>
-      <w:r>
-        <w:rPr>
-          <w:rFonts w:eastAsia="Times New Roman" w:cs="Times New Roman"/>
-          <w:bCs/>
-          <w:lang w:val="bg-BG"/>
-        </w:rPr>
-        <w:t>,</w:t>
-      </w:r>
-      <w:r>
-        <w:rPr>
-          <w:rFonts w:eastAsia="Times New Roman" w:cs="Times New Roman"/>
-          <w:b/>
-          <w:lang w:val="bg-BG"/>
-        </w:rPr>
-        <w:t xml:space="preserve"> </w:t>
-      </w:r>
-      <w:r>
-        <w:rPr>
-          <w:rFonts w:eastAsia="Times New Roman" w:cs="Times New Roman"/>
-          <w:b/>
-          <w:lang w:val="bg-BG"/>
-        </w:rPr>
-        <w:t xml:space="preserve">фамилното име </w:t>
-      </w:r>
-      <w:r>
-        <w:rPr>
-          <w:rFonts w:eastAsia="Times New Roman" w:cs="Times New Roman"/>
-          <w:bCs/>
-          <w:lang w:val="bg-BG"/>
-        </w:rPr>
-        <w:t>и</w:t>
-      </w:r>
-      <w:r>
-        <w:rPr>
-          <w:rFonts w:eastAsia="Times New Roman" w:cs="Times New Roman"/>
-          <w:b/>
-          <w:lang w:val="bg-BG"/>
-        </w:rPr>
-        <w:t xml:space="preserve"> </w:t>
-      </w:r>
-      <w:r>
-        <w:rPr>
-          <w:rFonts w:eastAsia="Times New Roman" w:cs="Times New Roman"/>
-          <w:b/>
-          <w:lang w:val="bg-BG"/>
-        </w:rPr>
-        <w:t>имейла на клиентите</w:t>
-      </w:r>
-      <w:r>
-        <w:rPr>
-          <w:rFonts w:eastAsia="Times New Roman" w:cs="Times New Roman"/>
-          <w:lang w:val="bg-BG"/>
-        </w:rPr>
-        <w:t xml:space="preserve">, </w:t>
-      </w:r>
-      <w:r>
-        <w:rPr>
-          <w:rFonts w:eastAsia="Times New Roman" w:cs="Times New Roman"/>
-          <w:lang w:val="bg-BG"/>
-        </w:rPr>
-        <w:t xml:space="preserve">ако </w:t>
-      </w:r>
-      <w:r>
-        <w:rPr>
-          <w:rFonts w:eastAsia="Times New Roman" w:cs="Times New Roman"/>
-          <w:b/>
-          <w:lang w:val="bg-BG"/>
-        </w:rPr>
-        <w:t xml:space="preserve">завършва </w:t>
-      </w:r>
-      <w:r>
-        <w:rPr>
-          <w:rFonts w:eastAsia="Times New Roman" w:cs="Times New Roman"/>
-          <w:bCs/>
-          <w:lang w:val="bg-BG"/>
-        </w:rPr>
-        <w:t>на</w:t>
-      </w:r>
-      <w:r>
-        <w:rPr>
-          <w:rFonts w:eastAsia="Times New Roman" w:cs="Times New Roman"/>
-          <w:b/>
-          <w:lang w:val="bg-BG"/>
-        </w:rPr>
-        <w:t xml:space="preserve"> @</w:t>
-      </w:r>
-      <w:r>
-        <w:rPr>
-          <w:rFonts w:eastAsia="Times New Roman" w:cs="Times New Roman"/>
-          <w:b/>
-        </w:rPr>
-        <w:t>abv.bg</w:t>
-      </w:r>
-      <w:r>
-        <w:rPr>
-          <w:rFonts w:eastAsia="Times New Roman" w:cs="Times New Roman"/>
-          <w:bCs/>
-          <w:lang w:val="bg-BG"/>
-        </w:rPr>
-        <w:t>.</w:t>
-      </w:r>
-    </w:p>
-    <w:p>
-      <w:pPr>
-        <w:pStyle w:val="Heading3"/>
-        <w:rPr>
-          <w:lang w:val="bg-BG"/>
-        </w:rPr>
-      </w:pPr>
-      <w:r>
-        <w:rPr>
-          <w:lang w:val="bg-BG"/>
-        </w:rPr>
-        <w:t>Пример</w:t>
-      </w:r>
-    </w:p>
-    <w:tbl>
-      <w:tblPr>
-        <w:tblStyle w:val="TableGrid"/>
-        <w:tblW w:w="0" w:type="auto"/>
-        <w:tblInd w:w="142" w:type="dxa"/>
-        <w:tblLayout w:type="fixed"/>
-        <w:tblCellMar>
-          <w:top w:w="85" w:type="dxa"/>
-          <w:left w:w="142" w:type="dxa"/>
-          <w:bottom w:w="85" w:type="dxa"/>
-          <w:right w:w="142" w:type="dxa"/>
-        </w:tblCellMar>
-        <w:tblLook w:val="04A0"/>
-      </w:tblPr>
-      <w:tblGrid>
-        <w:gridCol w:w="1384"/>
-        <w:gridCol w:w="1310"/>
-        <w:gridCol w:w="1808"/>
-      </w:tblGrid>
-      <w:tr>
-        <w:tc>
-          <w:tcPr>
-            <w:tcW w:w="1384" w:type="dxa"/>
-            <w:shd w:val="clear" w:color="auto" w:fill="D9D9D9" w:themeFill="background1" w:themeFillShade="D9"/>
-            <w:vAlign w:val="center"/>
-          </w:tcPr>
-          <w:p>
-            <w:pPr>
-              <w:spacing w:before="0" w:after="0"/>
-              <w:jc w:val="center"/>
-              <w:rPr>
-                <w:b/>
-              </w:rPr>
-            </w:pPr>
-            <w:r>
-              <w:rPr>
-                <w:b/>
-              </w:rPr>
-              <w:t>FirstName</w:t>
-            </w:r>
-          </w:p>
-        </w:tc>
-        <w:tc>
-          <w:tcPr>
-            <w:tcW w:w="1310" w:type="dxa"/>
-            <w:shd w:val="clear" w:color="auto" w:fill="D9D9D9" w:themeFill="background1" w:themeFillShade="D9"/>
-            <w:vAlign w:val="center"/>
-          </w:tcPr>
-          <w:p>
-            <w:pPr>
-              <w:spacing w:before="0" w:after="0"/>
-              <w:jc w:val="center"/>
-              <w:rPr>
-                <w:b/>
-              </w:rPr>
-            </w:pPr>
-            <w:r>
-              <w:rPr>
-                <w:b/>
-              </w:rPr>
-              <w:t>LastName</w:t>
-            </w:r>
-          </w:p>
-        </w:tc>
-        <w:tc>
-          <w:tcPr>
-            <w:tcW w:w="1808" w:type="dxa"/>
-            <w:shd w:val="clear" w:color="auto" w:fill="D9D9D9" w:themeFill="background1" w:themeFillShade="D9"/>
-            <w:vAlign w:val="center"/>
-          </w:tcPr>
-          <w:p>
-            <w:pPr>
-              <w:spacing w:before="0" w:after="0"/>
-              <w:jc w:val="center"/>
-              <w:rPr>
-                <w:b/>
-              </w:rPr>
-            </w:pPr>
-            <w:r>
-              <w:rPr>
-                <w:b/>
-              </w:rPr>
-              <w:t>Email</w:t>
-            </w:r>
-          </w:p>
-        </w:tc>
-      </w:tr>
-      <w:tr>
-        <w:tc>
-          <w:tcPr>
-            <w:tcW w:w="1384" w:type="dxa"/>
-          </w:tcPr>
-          <w:p>
-            <w:pPr>
-              <w:spacing w:before="0" w:after="0"/>
-            </w:pPr>
-            <w:r>
-              <w:t>John</w:t>
-            </w:r>
-          </w:p>
-        </w:tc>
-        <w:tc>
-          <w:tcPr>
-            <w:tcW w:w="1310" w:type="dxa"/>
-          </w:tcPr>
-          <w:p>
-            <w:pPr>
-              <w:spacing w:before="0" w:after="0"/>
-            </w:pPr>
-            <w:r>
-              <w:t>Foster</w:t>
-            </w:r>
-          </w:p>
-        </w:tc>
-        <w:tc>
-          <w:tcPr>
-            <w:tcW w:w="1808" w:type="dxa"/>
-          </w:tcPr>
-          <w:p>
-            <w:pPr>
-              <w:spacing w:before="0" w:after="0"/>
-            </w:pPr>
-            <w:r>
-              <w:t>john@abv.bg</w:t>
-            </w:r>
-          </w:p>
-        </w:tc>
-      </w:tr>
-      <w:tr>
-        <w:tc>
-          <w:tcPr>
-            <w:tcW w:w="1384" w:type="dxa"/>
-          </w:tcPr>
-          <w:p>
-            <w:pPr>
-              <w:spacing w:before="0" w:after="0"/>
-            </w:pPr>
-            <w:r>
-              <w:t>James</w:t>
-            </w:r>
-          </w:p>
-        </w:tc>
-        <w:tc>
-          <w:tcPr>
-            <w:tcW w:w="1310" w:type="dxa"/>
-          </w:tcPr>
-          <w:p>
-            <w:pPr>
-              <w:spacing w:before="0" w:after="0"/>
-            </w:pPr>
-            <w:r>
-              <w:t>Brown</w:t>
-            </w:r>
-          </w:p>
-        </w:tc>
-        <w:tc>
-          <w:tcPr>
-            <w:tcW w:w="1808" w:type="dxa"/>
-          </w:tcPr>
-          <w:p>
-            <w:pPr>
-              <w:spacing w:before="0" w:after="0"/>
-            </w:pPr>
-            <w:r>
-              <w:t>james@abv.bg</w:t>
-            </w:r>
-          </w:p>
-        </w:tc>
-      </w:tr>
-      <w:tr>
-        <w:tc>
-          <w:tcPr>
-            <w:tcW w:w="1384" w:type="dxa"/>
-          </w:tcPr>
-          <w:p>
-            <w:pPr>
-              <w:spacing w:before="0" w:after="0"/>
-            </w:pPr>
-            <w:r>
-              <w:t>Jessica</w:t>
-            </w:r>
-          </w:p>
-        </w:tc>
-        <w:tc>
-          <w:tcPr>
-            <w:tcW w:w="1310" w:type="dxa"/>
-          </w:tcPr>
-          <w:p>
-            <w:pPr>
-              <w:spacing w:before="0" w:after="0"/>
-            </w:pPr>
-            <w:r>
-              <w:t>Williams</w:t>
-            </w:r>
-          </w:p>
-        </w:tc>
-        <w:tc>
-          <w:tcPr>
-            <w:tcW w:w="1808" w:type="dxa"/>
-          </w:tcPr>
-          <w:p>
-            <w:pPr>
-              <w:spacing w:before="0" w:after="0"/>
-            </w:pPr>
-            <w:r>
-              <w:t>jessica@abv.bg</w:t>
-            </w:r>
-          </w:p>
-        </w:tc>
-      </w:tr>
-      <w:tr>
-        <w:tc>
-          <w:tcPr>
-            <w:tcW w:w="1384" w:type="dxa"/>
-          </w:tcPr>
-          <w:p>
-            <w:pPr>
-              <w:spacing w:before="0" w:after="0"/>
-            </w:pPr>
-            <w:r>
-              <w:t>…</w:t>
-            </w:r>
-          </w:p>
-        </w:tc>
-        <w:tc>
-          <w:tcPr>
-            <w:tcW w:w="1310" w:type="dxa"/>
-          </w:tcPr>
-          <w:p>
-            <w:pPr>
-              <w:spacing w:before="0" w:after="0"/>
-            </w:pPr>
-            <w:r>
-              <w:t>…</w:t>
-            </w:r>
-          </w:p>
-        </w:tc>
-        <w:tc>
-          <w:tcPr>
-            <w:tcW w:w="1808" w:type="dxa"/>
-          </w:tcPr>
-          <w:p>
-            <w:pPr>
-              <w:spacing w:before="0" w:after="0"/>
-            </w:pPr>
-            <w:r>
-              <w:t>…</w:t>
-            </w:r>
-          </w:p>
-        </w:tc>
-      </w:tr>
-    </w:tbl>
-    <w:p>
-      <w:pPr>
-        <w:pStyle w:val="Heading2"/>
-        <w:rPr>
-          <w:bCs w:val="0"/>
-          <w:lang w:val="bg-BG"/>
-        </w:rPr>
-      </w:pPr>
-      <w:r>
-        <w:rPr>
-          <w:bCs w:val="0"/>
-          <w:lang w:val="bg-BG"/>
-        </w:rPr>
-        <w:lastRenderedPageBreak/>
-        <w:t>Имената на всички служители по заплати в диапазон</w:t>
+          <w:lang w:val="bg-BG"/>
+        </w:rPr>
+      </w:pPr>
+      <w:proofErr w:type="spellStart"/>
+      <w:r>
+        <w:t>Имената</w:t>
+      </w:r>
+      <w:proofErr w:type="spellEnd"/>
+      <w:r>
+        <w:rPr>
+          <w:lang w:val="bg-BG"/>
+        </w:rPr>
+        <w:t xml:space="preserve"> на всички служители по заплати в диапазон</w:t>
       </w:r>
     </w:p>
     <w:p>
@@ -3264,8 +2464,37 @@
         </w:rPr>
         <w:t xml:space="preserve"> </w:t>
       </w:r>
-      <w:r>
-        <w:t>Намерете всички служители без мениджър</w:t>
+      <w:proofErr w:type="spellStart"/>
+      <w:r>
+        <w:t>Намерете</w:t>
+      </w:r>
+      <w:proofErr w:type="spellEnd"/>
+      <w:r>
+        <w:t xml:space="preserve"> </w:t>
+      </w:r>
+      <w:proofErr w:type="spellStart"/>
+      <w:r>
+        <w:t>всички</w:t>
+      </w:r>
+      <w:proofErr w:type="spellEnd"/>
+      <w:r>
+        <w:t xml:space="preserve"> </w:t>
+      </w:r>
+      <w:proofErr w:type="spellStart"/>
+      <w:r>
+        <w:t>служители</w:t>
+      </w:r>
+      <w:proofErr w:type="spellEnd"/>
+      <w:r>
+        <w:t xml:space="preserve"> </w:t>
+      </w:r>
+      <w:proofErr w:type="spellStart"/>
+      <w:r>
+        <w:t>без</w:t>
+      </w:r>
+      <w:proofErr w:type="spellEnd"/>
+      <w:r>
+        <w:t xml:space="preserve"> мениджър</w:t>
       </w:r>
     </w:p>
     <w:p>
@@ -3539,23 +2768,22 @@
     <w:p>
       <w:pPr>
         <w:pStyle w:val="Heading2"/>
-        <w:ind w:left="567" w:hanging="567"/>
         <w:rPr>
           <w:bCs w:val="0"/>
           <w:lang w:val="bg-BG"/>
         </w:rPr>
       </w:pPr>
-      <w:r>
-        <w:rPr>
-          <w:lang w:val="bg-BG"/>
-        </w:rPr>
-        <w:t xml:space="preserve"> </w:t>
-      </w:r>
-      <w:r>
-        <w:rPr>
-          <w:lang w:val="bg-BG"/>
-        </w:rPr>
-        <w:t>Намерете 5-те най-добре платени служители</w:t>
+      <w:proofErr w:type="spellStart"/>
+      <w:r>
+        <w:lastRenderedPageBreak/>
+        <w:t>Намерете</w:t>
+      </w:r>
+      <w:proofErr w:type="spellEnd"/>
+      <w:r>
+        <w:rPr>
+          <w:lang w:val="bg-BG"/>
+        </w:rPr>
+        <w:t xml:space="preserve"> 5-те най-добре платени служители</w:t>
       </w:r>
     </w:p>
     <w:p>
@@ -3818,22 +3046,18 @@
     <w:p>
       <w:pPr>
         <w:pStyle w:val="Heading2"/>
-        <w:ind w:left="567" w:hanging="567"/>
-        <w:rPr>
-          <w:bCs w:val="0"/>
-          <w:lang w:val="bg-BG"/>
-        </w:rPr>
-      </w:pPr>
-      <w:r>
-        <w:rPr>
-          <w:bCs w:val="0"/>
+        <w:rPr>
+          <w:lang w:val="bg-BG"/>
+        </w:rPr>
+      </w:pPr>
+      <w:r>
+        <w:rPr>
           <w:lang w:val="bg-BG"/>
         </w:rPr>
         <w:t xml:space="preserve">Намерете всички служители с изключение на </w:t>
       </w:r>
       <w:r>
         <w:rPr>
-          <w:bCs w:val="0"/>
           <w:lang w:val="bg-BG"/>
         </w:rPr>
         <w:t>маркетинг</w:t>
@@ -3885,58 +3109,98 @@
         <w:rPr>
           <w:lang w:val="bg-BG"/>
         </w:rPr>
-        <w:t xml:space="preserve">ето </w:t>
+        <w:t>ето</w:t>
+      </w:r>
+      <w:r>
+        <w:t xml:space="preserve"> </w:t>
       </w:r>
       <w:r>
         <w:rPr>
           <w:b/>
+        </w:rPr>
+        <w:t>Id</w:t>
+      </w:r>
+      <w:r>
+        <w:t xml:space="preserve"> </w:t>
+      </w:r>
+      <w:r>
+        <w:rPr>
+          <w:b/>
+          <w:lang w:val="bg-BG"/>
+        </w:rPr>
+        <w:t>на отдел</w:t>
+      </w:r>
+      <w:r>
+        <w:rPr>
+          <w:lang w:val="bg-BG"/>
+        </w:rPr>
+        <w:t xml:space="preserve"> </w:t>
+      </w:r>
+      <w:r>
+        <w:rPr>
           <w:bCs/>
-        </w:rPr>
-        <w:t>id</w:t>
-      </w:r>
-      <w:r>
+          <w:lang w:val="bg-BG"/>
+        </w:rPr>
+        <w:t>е</w:t>
+      </w:r>
+      <w:r>
+        <w:rPr>
+          <w:b/>
+          <w:lang w:val="bg-BG"/>
+        </w:rPr>
+        <w:t xml:space="preserve"> различ</w:t>
+      </w:r>
+      <w:r>
+        <w:rPr>
+          <w:b/>
+          <w:lang w:val="bg-BG"/>
+        </w:rPr>
+        <w:t>но</w:t>
+      </w:r>
+      <w:r>
+        <w:rPr>
+          <w:b/>
+          <w:lang w:val="bg-BG"/>
+        </w:rPr>
+        <w:t xml:space="preserve"> от 4.</w:t>
+      </w:r>
+      <w:r>
+        <w:rPr>
+          <w:b/>
+        </w:rPr>
         <w:t xml:space="preserve"> </w:t>
       </w:r>
       <w:r>
         <w:rPr>
+          <w:lang w:val="bg-BG"/>
+        </w:rPr>
+        <w:t xml:space="preserve">Подрете ги по </w:t>
+      </w:r>
+      <w:r>
+        <w:rPr>
           <w:b/>
           <w:lang w:val="bg-BG"/>
         </w:rPr>
-        <w:t>на отдел</w:t>
-      </w:r>
-      <w:r>
-        <w:rPr>
-          <w:lang w:val="bg-BG"/>
-        </w:rPr>
-        <w:t xml:space="preserve"> </w:t>
-      </w:r>
-      <w:r>
-        <w:rPr>
-          <w:bCs/>
-          <w:lang w:val="bg-BG"/>
-        </w:rPr>
-        <w:t>е</w:t>
+        <w:t xml:space="preserve">заплатата </w:t>
+      </w:r>
+      <w:r>
+        <w:rPr>
+          <w:lang w:val="bg-BG"/>
+        </w:rPr>
+        <w:t xml:space="preserve">им и вземете първите </w:t>
       </w:r>
       <w:r>
         <w:rPr>
           <w:b/>
           <w:lang w:val="bg-BG"/>
         </w:rPr>
-        <w:t xml:space="preserve"> различ</w:t>
-      </w:r>
-      <w:r>
-        <w:rPr>
-          <w:b/>
-          <w:lang w:val="bg-BG"/>
-        </w:rPr>
-        <w:t>но</w:t>
-      </w:r>
-      <w:r>
-        <w:rPr>
-          <w:b/>
-          <w:lang w:val="bg-BG"/>
-        </w:rPr>
-        <w:t xml:space="preserve"> от 4.</w:t>
+        <w:t>5</w:t>
+      </w:r>
+      <w:r>
+        <w:rPr>
+          <w:lang w:val="bg-BG"/>
+        </w:rPr>
+        <w:t xml:space="preserve"> реда.</w:t>
       </w:r>
       <w:r>
         <w:rPr>
@@ -3956,7 +3220,6 @@
         <w:rPr>
           <w:lang w:val="bg-BG"/>
         </w:rPr>
-        <w:lastRenderedPageBreak/>
         <w:t>Пример</w:t>
       </w:r>
     </w:p>
@@ -3977,6 +3240,7 @@
       <w:tblGrid>
         <w:gridCol w:w="1384"/>
         <w:gridCol w:w="1310"/>
+        <w:gridCol w:w="1310"/>
       </w:tblGrid>
       <w:tr>
         <w:tc>
@@ -3993,12 +3257,14 @@
                 <w:b/>
               </w:rPr>
             </w:pPr>
+            <w:proofErr w:type="spellStart"/>
             <w:r>
               <w:rPr>
                 <w:b/>
               </w:rPr>
               <w:t>FirstName</w:t>
             </w:r>
+            <w:proofErr w:type="spellEnd"/>
           </w:p>
         </w:tc>
         <w:tc>
@@ -4026,34 +3292,27 @@
             </w:r>
           </w:p>
         </w:tc>
-      </w:tr>
-      <w:tr>
-        <w:tc>
-          <w:tcPr>
-            <w:tcW w:w="1384" w:type="dxa"/>
-          </w:tcPr>
-          <w:p>
-            <w:pPr>
-              <w:spacing w:before="0" w:after="0"/>
-            </w:pPr>
-            <w:r>
-              <w:t>Guy</w:t>
-            </w:r>
-          </w:p>
-        </w:tc>
         <w:tc>
           <w:tcPr>
             <w:tcW w:w="1310" w:type="dxa"/>
             <w:tcBorders>
               <w:right w:val="single" w:sz="4" w:space="0" w:color="auto"/>
             </w:tcBorders>
-          </w:tcPr>
-          <w:p>
-            <w:pPr>
-              <w:spacing w:before="0" w:after="0"/>
-            </w:pPr>
-            <w:r>
-              <w:t>Gilbert</w:t>
+            <w:shd w:val="clear" w:color="auto" w:fill="D9D9D9" w:themeFill="background1" w:themeFillShade="D9"/>
+          </w:tcPr>
+          <w:p>
+            <w:pPr>
+              <w:spacing w:before="0" w:after="0"/>
+              <w:jc w:val="center"/>
+              <w:rPr>
+                <w:b/>
+              </w:rPr>
+            </w:pPr>
+            <w:r>
+              <w:rPr>
+                <w:b/>
+              </w:rPr>
+              <w:t>Salary</w:t>
             </w:r>
           </w:p>
         </w:tc>
@@ -4068,7 +3327,7 @@
               <w:spacing w:before="0" w:after="0"/>
             </w:pPr>
             <w:r>
-              <w:t>Roberto</w:t>
+              <w:t>Ken</w:t>
             </w:r>
           </w:p>
         </w:tc>
@@ -4084,22 +3343,7 @@
               <w:spacing w:before="0" w:after="0"/>
             </w:pPr>
             <w:r>
-              <w:t>Tamburello</w:t>
-            </w:r>
-          </w:p>
-        </w:tc>
-      </w:tr>
-      <w:tr>
-        <w:tc>
-          <w:tcPr>
-            <w:tcW w:w="1384" w:type="dxa"/>
-          </w:tcPr>
-          <w:p>
-            <w:pPr>
-              <w:spacing w:before="0" w:after="0"/>
-            </w:pPr>
-            <w:r>
-              <w:t>Rob</w:t>
+              <w:t>Sanchez</w:t>
             </w:r>
           </w:p>
         </w:tc>
@@ -4115,7 +3359,162 @@
               <w:spacing w:before="0" w:after="0"/>
             </w:pPr>
             <w:r>
-              <w:t>Walters</w:t>
+              <w:t>125500</w:t>
+            </w:r>
+            <w:r>
+              <w:t>.</w:t>
+            </w:r>
+            <w:r>
+              <w:t>00</w:t>
+            </w:r>
+          </w:p>
+        </w:tc>
+      </w:tr>
+      <w:tr>
+        <w:tc>
+          <w:tcPr>
+            <w:tcW w:w="1384" w:type="dxa"/>
+          </w:tcPr>
+          <w:p>
+            <w:pPr>
+              <w:spacing w:before="0" w:after="0"/>
+            </w:pPr>
+            <w:r>
+              <w:t>James</w:t>
+            </w:r>
+          </w:p>
+        </w:tc>
+        <w:tc>
+          <w:tcPr>
+            <w:tcW w:w="1310" w:type="dxa"/>
+            <w:tcBorders>
+              <w:right w:val="single" w:sz="4" w:space="0" w:color="auto"/>
+            </w:tcBorders>
+          </w:tcPr>
+          <w:p>
+            <w:pPr>
+              <w:spacing w:before="0" w:after="0"/>
+            </w:pPr>
+            <w:r>
+              <w:t>Hamilton</w:t>
+            </w:r>
+          </w:p>
+        </w:tc>
+        <w:tc>
+          <w:tcPr>
+            <w:tcW w:w="1310" w:type="dxa"/>
+            <w:tcBorders>
+              <w:right w:val="single" w:sz="4" w:space="0" w:color="auto"/>
+            </w:tcBorders>
+          </w:tcPr>
+          <w:p>
+            <w:pPr>
+              <w:spacing w:before="0" w:after="0"/>
+            </w:pPr>
+            <w:r>
+              <w:t>84100</w:t>
+            </w:r>
+            <w:r>
+              <w:t>.</w:t>
+            </w:r>
+            <w:r>
+              <w:t>00</w:t>
+            </w:r>
+          </w:p>
+        </w:tc>
+      </w:tr>
+      <w:tr>
+        <w:tc>
+          <w:tcPr>
+            <w:tcW w:w="1384" w:type="dxa"/>
+          </w:tcPr>
+          <w:p>
+            <w:pPr>
+              <w:spacing w:before="0" w:after="0"/>
+            </w:pPr>
+            <w:r>
+              <w:t>Brian</w:t>
+            </w:r>
+          </w:p>
+        </w:tc>
+        <w:tc>
+          <w:tcPr>
+            <w:tcW w:w="1310" w:type="dxa"/>
+            <w:tcBorders>
+              <w:right w:val="single" w:sz="4" w:space="0" w:color="auto"/>
+            </w:tcBorders>
+          </w:tcPr>
+          <w:p>
+            <w:pPr>
+              <w:spacing w:before="0" w:after="0"/>
+            </w:pPr>
+            <w:proofErr w:type="spellStart"/>
+            <w:r>
+              <w:t>Welcker</w:t>
+            </w:r>
+            <w:proofErr w:type="spellEnd"/>
+          </w:p>
+        </w:tc>
+        <w:tc>
+          <w:tcPr>
+            <w:tcW w:w="1310" w:type="dxa"/>
+            <w:tcBorders>
+              <w:right w:val="single" w:sz="4" w:space="0" w:color="auto"/>
+            </w:tcBorders>
+          </w:tcPr>
+          <w:p>
+            <w:pPr>
+              <w:spacing w:before="0" w:after="0"/>
+            </w:pPr>
+            <w:r>
+              <w:t>72100,00</w:t>
+            </w:r>
+          </w:p>
+        </w:tc>
+      </w:tr>
+      <w:tr>
+        <w:tc>
+          <w:tcPr>
+            <w:tcW w:w="1384" w:type="dxa"/>
+          </w:tcPr>
+          <w:p>
+            <w:pPr>
+              <w:spacing w:before="0" w:after="0"/>
+            </w:pPr>
+            <w:r>
+              <w:t>…</w:t>
+            </w:r>
+          </w:p>
+        </w:tc>
+        <w:tc>
+          <w:tcPr>
+            <w:tcW w:w="1310" w:type="dxa"/>
+            <w:tcBorders>
+              <w:right w:val="single" w:sz="4" w:space="0" w:color="auto"/>
+            </w:tcBorders>
+          </w:tcPr>
+          <w:p>
+            <w:pPr>
+              <w:spacing w:before="0" w:after="0"/>
+            </w:pPr>
+            <w:r>
+              <w:t>…</w:t>
+            </w:r>
+          </w:p>
+        </w:tc>
+        <w:tc>
+          <w:tcPr>
+            <w:tcW w:w="1310" w:type="dxa"/>
+            <w:tcBorders>
+              <w:right w:val="single" w:sz="4" w:space="0" w:color="auto"/>
+            </w:tcBorders>
+          </w:tcPr>
+          <w:p>
+            <w:pPr>
+              <w:spacing w:before="0" w:after="0"/>
+            </w:pPr>
+            <w:r>
+              <w:t>…</w:t>
             </w:r>
           </w:p>
         </w:tc>
@@ -4133,7 +3532,10 @@
         <w:rPr>
           <w:lang w:val="bg-BG"/>
         </w:rPr>
-        <w:t>Сортирайте служителите</w:t>
+        <w:t xml:space="preserve">Сортирайте </w:t>
+      </w:r>
+      <w:r>
+        <w:t>служителите</w:t>
       </w:r>
     </w:p>
     <w:p>
@@ -5153,6 +4555,7 @@
               <w:rPr>
                 <w:noProof/>
               </w:rPr>
+              <w:lastRenderedPageBreak/>
               <w:t>273</w:t>
             </w:r>
           </w:p>
@@ -5515,9 +4918,6 @@
           <w:ilvl w:val="0"/>
           <w:numId w:val="0"/>
         </w:numPr>
-        <w:rPr>
-          <w:lang w:val="bg-BG"/>
-        </w:rPr>
       </w:pPr>
     </w:p>
     <w:sectPr>
@@ -5680,7 +5080,7 @@
                               <a:blip r:embed="rId2">
                                 <a:extLst>
                                   <a:ext uri="{28A0092B-C50C-407E-A947-70E740481C1C}">
-                                    <a14:useLocalDpi xmlns:a14="http://schemas.microsoft.com/office/drawing/2010/main" xmlns:wps="http://schemas.microsoft.com/office/word/2010/wordprocessingShape" xmlns:wpi="http://schemas.microsoft.com/office/word/2010/wordprocessingInk" xmlns:wpg="http://schemas.microsoft.com/office/word/2010/wordprocessingGroup" xmlns:w16se="http://schemas.microsoft.com/office/word/2015/wordml/symex" xmlns:w16sdtdh="http://schemas.microsoft.com/office/word/2020/wordml/sdtdatahash" xmlns:w16="http://schemas.microsoft.com/office/word/2018/wordml" xmlns:w16cid="http://schemas.microsoft.com/office/word/2016/wordml/cid" xmlns:w16cex="http://schemas.microsoft.com/office/word/2018/wordml/cex" xmlns:w15="http://schemas.microsoft.com/office/word/2012/wordml" xmlns:w14="http://schemas.microsoft.com/office/word/2010/wordml" xmlns:w="http://schemas.openxmlformats.org/wordprocessingml/2006/main" xmlns:w10="urn:schemas-microsoft-com:office:word" xmlns:wp14="http://schemas.microsoft.com/office/word/2010/wordprocessingDrawing" xmlns:v="urn:schemas-microsoft-com:vml" xmlns:oel="http://schemas.microsoft.com/office/2019/extlst" xmlns:o="urn:schemas-microsoft-com:office:office" xmlns:am3d="http://schemas.microsoft.com/office/drawing/2017/model3d" xmlns:aink="http://schemas.microsoft.com/office/drawing/2016/ink" xmlns:mc="http://schemas.openxmlformats.org/markup-compatibility/2006" xmlns:cx8="http://schemas.microsoft.com/office/drawing/2016/5/14/chartex" xmlns:cx7="http://schemas.microsoft.com/office/drawing/2016/5/13/chartex" xmlns:cx6="http://schemas.microsoft.com/office/drawing/2016/5/12/chartex" xmlns:cx5="http://schemas.microsoft.com/office/drawing/2016/5/11/chartex" xmlns:cx4="http://schemas.microsoft.com/office/drawing/2016/5/10/chartex" xmlns:cx3="http://schemas.microsoft.com/office/drawing/2016/5/9/chartex" xmlns:cx2="http://schemas.microsoft.com/office/drawing/2015/10/21/chartex" xmlns:cx1="http://schemas.microsoft.com/office/drawing/2015/9/8/chartex" xmlns:cx="http://schemas.microsoft.com/office/drawing/2014/chartex" xmlns:wpc="http://schemas.microsoft.com/office/word/2010/wordprocessingCanvas" xmlns="" val="0"/>
+                                    <a14:useLocalDpi xmlns="" xmlns:wpc="http://schemas.microsoft.com/office/word/2010/wordprocessingCanvas" xmlns:cx="http://schemas.microsoft.com/office/drawing/2014/chartex" xmlns:cx1="http://schemas.microsoft.com/office/drawing/2015/9/8/chartex" xmlns:cx2="http://schemas.microsoft.com/office/drawing/2015/10/21/chartex" xmlns:cx3="http://schemas.microsoft.com/office/drawing/2016/5/9/chartex" xmlns:cx4="http://schemas.microsoft.com/office/drawing/2016/5/10/chartex" xmlns:cx5="http://schemas.microsoft.com/office/drawing/2016/5/11/chartex" xmlns:cx6="http://schemas.microsoft.com/office/drawing/2016/5/12/chartex" xmlns:cx7="http://schemas.microsoft.com/office/drawing/2016/5/13/chartex" xmlns:cx8="http://schemas.microsoft.com/office/drawing/2016/5/14/chartex" xmlns:mc="http://schemas.openxmlformats.org/markup-compatibility/2006" xmlns:aink="http://schemas.microsoft.com/office/drawing/2016/ink" xmlns:am3d="http://schemas.microsoft.com/office/drawing/2017/model3d" xmlns:o="urn:schemas-microsoft-com:office:office" xmlns:oel="http://schemas.microsoft.com/office/2019/extlst" xmlns:v="urn:schemas-microsoft-com:vml" xmlns:wp14="http://schemas.microsoft.com/office/word/2010/wordprocessingDrawing" xmlns:w10="urn:schemas-microsoft-com:office:word" xmlns:w="http://schemas.openxmlformats.org/wordprocessingml/2006/main" xmlns:w14="http://schemas.microsoft.com/office/word/2010/wordml" xmlns:w15="http://schemas.microsoft.com/office/word/2012/wordml" xmlns:w16cex="http://schemas.microsoft.com/office/word/2018/wordml/cex" xmlns:w16cid="http://schemas.microsoft.com/office/word/2016/wordml/cid" xmlns:w16="http://schemas.microsoft.com/office/word/2018/wordml" xmlns:w16sdtdh="http://schemas.microsoft.com/office/word/2020/wordml/sdtdatahash" xmlns:w16se="http://schemas.microsoft.com/office/word/2015/wordml/symex" xmlns:wpg="http://schemas.microsoft.com/office/word/2010/wordprocessingGroup" xmlns:wpi="http://schemas.microsoft.com/office/word/2010/wordprocessingInk" xmlns:wps="http://schemas.microsoft.com/office/word/2010/wordprocessingShape" xmlns:a14="http://schemas.microsoft.com/office/drawing/2010/main" val="0"/>
                                   </a:ext>
                                 </a:extLst>
                               </a:blip>
@@ -5746,7 +5146,7 @@
                               <a:blip r:embed="rId4">
                                 <a:extLst>
                                   <a:ext uri="{28A0092B-C50C-407E-A947-70E740481C1C}">
-                                    <a14:useLocalDpi xmlns:a14="http://schemas.microsoft.com/office/drawing/2010/main" xmlns:wps="http://schemas.microsoft.com/office/word/2010/wordprocessingShape" xmlns:wpi="http://schemas.microsoft.com/office/word/2010/wordprocessingInk" xmlns:wpg="http://schemas.microsoft.com/office/word/2010/wordprocessingGroup" xmlns:w16se="http://schemas.microsoft.com/office/word/2015/wordml/symex" xmlns:w16sdtdh="http://schemas.microsoft.com/office/word/2020/wordml/sdtdatahash" xmlns:w16="http://schemas.microsoft.com/office/word/2018/wordml" xmlns:w16cid="http://schemas.microsoft.com/office/word/2016/wordml/cid" xmlns:w16cex="http://schemas.microsoft.com/office/word/2018/wordml/cex" xmlns:w15="http://schemas.microsoft.com/office/word/2012/wordml" xmlns:w14="http://schemas.microsoft.com/office/word/2010/wordml" xmlns:w="http://schemas.openxmlformats.org/wordprocessingml/2006/main" xmlns:w10="urn:schemas-microsoft-com:office:word" xmlns:wp14="http://schemas.microsoft.com/office/word/2010/wordprocessingDrawing" xmlns:v="urn:schemas-microsoft-com:vml" xmlns:oel="http://schemas.microsoft.com/office/2019/extlst" xmlns:o="urn:schemas-microsoft-com:office:office" xmlns:am3d="http://schemas.microsoft.com/office/drawing/2017/model3d" xmlns:aink="http://schemas.microsoft.com/office/drawing/2016/ink" xmlns:mc="http://schemas.openxmlformats.org/markup-compatibility/2006" xmlns:cx8="http://schemas.microsoft.com/office/drawing/2016/5/14/chartex" xmlns:cx7="http://schemas.microsoft.com/office/drawing/2016/5/13/chartex" xmlns:cx6="http://schemas.microsoft.com/office/drawing/2016/5/12/chartex" xmlns:cx5="http://schemas.microsoft.com/office/drawing/2016/5/11/chartex" xmlns:cx4="http://schemas.microsoft.com/office/drawing/2016/5/10/chartex" xmlns:cx3="http://schemas.microsoft.com/office/drawing/2016/5/9/chartex" xmlns:cx2="http://schemas.microsoft.com/office/drawing/2015/10/21/chartex" xmlns:cx1="http://schemas.microsoft.com/office/drawing/2015/9/8/chartex" xmlns:cx="http://schemas.microsoft.com/office/drawing/2014/chartex" xmlns:wpc="http://schemas.microsoft.com/office/word/2010/wordprocessingCanvas" xmlns="" val="0"/>
+                                    <a14:useLocalDpi xmlns="" xmlns:wpc="http://schemas.microsoft.com/office/word/2010/wordprocessingCanvas" xmlns:cx="http://schemas.microsoft.com/office/drawing/2014/chartex" xmlns:cx1="http://schemas.microsoft.com/office/drawing/2015/9/8/chartex" xmlns:cx2="http://schemas.microsoft.com/office/drawing/2015/10/21/chartex" xmlns:cx3="http://schemas.microsoft.com/office/drawing/2016/5/9/chartex" xmlns:cx4="http://schemas.microsoft.com/office/drawing/2016/5/10/chartex" xmlns:cx5="http://schemas.microsoft.com/office/drawing/2016/5/11/chartex" xmlns:cx6="http://schemas.microsoft.com/office/drawing/2016/5/12/chartex" xmlns:cx7="http://schemas.microsoft.com/office/drawing/2016/5/13/chartex" xmlns:cx8="http://schemas.microsoft.com/office/drawing/2016/5/14/chartex" xmlns:mc="http://schemas.openxmlformats.org/markup-compatibility/2006" xmlns:aink="http://schemas.microsoft.com/office/drawing/2016/ink" xmlns:am3d="http://schemas.microsoft.com/office/drawing/2017/model3d" xmlns:o="urn:schemas-microsoft-com:office:office" xmlns:oel="http://schemas.microsoft.com/office/2019/extlst" xmlns:v="urn:schemas-microsoft-com:vml" xmlns:wp14="http://schemas.microsoft.com/office/word/2010/wordprocessingDrawing" xmlns:w10="urn:schemas-microsoft-com:office:word" xmlns:w="http://schemas.openxmlformats.org/wordprocessingml/2006/main" xmlns:w14="http://schemas.microsoft.com/office/word/2010/wordml" xmlns:w15="http://schemas.microsoft.com/office/word/2012/wordml" xmlns:w16cex="http://schemas.microsoft.com/office/word/2018/wordml/cex" xmlns:w16cid="http://schemas.microsoft.com/office/word/2016/wordml/cid" xmlns:w16="http://schemas.microsoft.com/office/word/2018/wordml" xmlns:w16sdtdh="http://schemas.microsoft.com/office/word/2020/wordml/sdtdatahash" xmlns:w16se="http://schemas.microsoft.com/office/word/2015/wordml/symex" xmlns:wpg="http://schemas.microsoft.com/office/word/2010/wordprocessingGroup" xmlns:wpi="http://schemas.microsoft.com/office/word/2010/wordprocessingInk" xmlns:wps="http://schemas.microsoft.com/office/word/2010/wordprocessingShape" xmlns:a14="http://schemas.microsoft.com/office/drawing/2010/main" val="0"/>
                                   </a:ext>
                                 </a:extLst>
                               </a:blip>
@@ -5865,10 +5265,10 @@
                               <a:blip r:embed="rId8">
                                 <a:extLst>
                                   <a:ext uri="{28A0092B-C50C-407E-A947-70E740481C1C}">
-                                    <a14:useLocalDpi xmlns:a14="http://schemas.microsoft.com/office/drawing/2010/main" xmlns:wps="http://schemas.microsoft.com/office/word/2010/wordprocessingShape" xmlns:wpi="http://schemas.microsoft.com/office/word/2010/wordprocessingInk" xmlns:wpg="http://schemas.microsoft.com/office/word/2010/wordprocessingGroup" xmlns:w16se="http://schemas.microsoft.com/office/word/2015/wordml/symex" xmlns:w16sdtdh="http://schemas.microsoft.com/office/word/2020/wordml/sdtdatahash" xmlns:w16="http://schemas.microsoft.com/office/word/2018/wordml" xmlns:w16cid="http://schemas.microsoft.com/office/word/2016/wordml/cid" xmlns:w16cex="http://schemas.microsoft.com/office/word/2018/wordml/cex" xmlns:w15="http://schemas.microsoft.com/office/word/2012/wordml" xmlns:w14="http://schemas.microsoft.com/office/word/2010/wordml" xmlns:w="http://schemas.openxmlformats.org/wordprocessingml/2006/main" xmlns:w10="urn:schemas-microsoft-com:office:word" xmlns:wp14="http://schemas.microsoft.com/office/word/2010/wordprocessingDrawing" xmlns:v="urn:schemas-microsoft-com:vml" xmlns:oel="http://schemas.microsoft.com/office/2019/extlst" xmlns:o="urn:schemas-microsoft-com:office:office" xmlns:am3d="http://schemas.microsoft.com/office/drawing/2017/model3d" xmlns:aink="http://schemas.microsoft.com/office/drawing/2016/ink" xmlns:mc="http://schemas.openxmlformats.org/markup-compatibility/2006" xmlns:cx8="http://schemas.microsoft.com/office/drawing/2016/5/14/chartex" xmlns:cx7="http://schemas.microsoft.com/office/drawing/2016/5/13/chartex" xmlns:cx6="http://schemas.microsoft.com/office/drawing/2016/5/12/chartex" xmlns:cx5="http://schemas.microsoft.com/office/drawing/2016/5/11/chartex" xmlns:cx4="http://schemas.microsoft.com/office/drawing/2016/5/10/chartex" xmlns:cx3="http://schemas.microsoft.com/office/drawing/2016/5/9/chartex" xmlns:cx2="http://schemas.microsoft.com/office/drawing/2015/10/21/chartex" xmlns:cx1="http://schemas.microsoft.com/office/drawing/2015/9/8/chartex" xmlns:cx="http://schemas.microsoft.com/office/drawing/2014/chartex" xmlns:wpc="http://schemas.microsoft.com/office/word/2010/wordprocessingCanvas" xmlns="" val="0"/>
+                                    <a14:useLocalDpi xmlns="" xmlns:wpc="http://schemas.microsoft.com/office/word/2010/wordprocessingCanvas" xmlns:cx="http://schemas.microsoft.com/office/drawing/2014/chartex" xmlns:cx1="http://schemas.microsoft.com/office/drawing/2015/9/8/chartex" xmlns:cx2="http://schemas.microsoft.com/office/drawing/2015/10/21/chartex" xmlns:cx3="http://schemas.microsoft.com/office/drawing/2016/5/9/chartex" xmlns:cx4="http://schemas.microsoft.com/office/drawing/2016/5/10/chartex" xmlns:cx5="http://schemas.microsoft.com/office/drawing/2016/5/11/chartex" xmlns:cx6="http://schemas.microsoft.com/office/drawing/2016/5/12/chartex" xmlns:cx7="http://schemas.microsoft.com/office/drawing/2016/5/13/chartex" xmlns:cx8="http://schemas.microsoft.com/office/drawing/2016/5/14/chartex" xmlns:mc="http://schemas.openxmlformats.org/markup-compatibility/2006" xmlns:aink="http://schemas.microsoft.com/office/drawing/2016/ink" xmlns:am3d="http://schemas.microsoft.com/office/drawing/2017/model3d" xmlns:o="urn:schemas-microsoft-com:office:office" xmlns:oel="http://schemas.microsoft.com/office/2019/extlst" xmlns:v="urn:schemas-microsoft-com:vml" xmlns:wp14="http://schemas.microsoft.com/office/word/2010/wordprocessingDrawing" xmlns:w10="urn:schemas-microsoft-com:office:word" xmlns:w="http://schemas.openxmlformats.org/wordprocessingml/2006/main" xmlns:w14="http://schemas.microsoft.com/office/word/2010/wordml" xmlns:w15="http://schemas.microsoft.com/office/word/2012/wordml" xmlns:w16cex="http://schemas.microsoft.com/office/word/2018/wordml/cex" xmlns:w16cid="http://schemas.microsoft.com/office/word/2016/wordml/cid" xmlns:w16="http://schemas.microsoft.com/office/word/2018/wordml" xmlns:w16sdtdh="http://schemas.microsoft.com/office/word/2020/wordml/sdtdatahash" xmlns:w16se="http://schemas.microsoft.com/office/word/2015/wordml/symex" xmlns:wpg="http://schemas.microsoft.com/office/word/2010/wordprocessingGroup" xmlns:wpi="http://schemas.microsoft.com/office/word/2010/wordprocessingInk" xmlns:wps="http://schemas.microsoft.com/office/word/2010/wordprocessingShape" xmlns:a14="http://schemas.microsoft.com/office/drawing/2010/main" val="0"/>
                                   </a:ext>
                                   <a:ext uri="{837473B0-CC2E-450A-ABE3-18F120FF3D39}">
-                                    <a1611:picAttrSrcUrl xmlns:a1611="http://schemas.microsoft.com/office/drawing/2016/11/main" xmlns:wps="http://schemas.microsoft.com/office/word/2010/wordprocessingShape" xmlns:wpi="http://schemas.microsoft.com/office/word/2010/wordprocessingInk" xmlns:wpg="http://schemas.microsoft.com/office/word/2010/wordprocessingGroup" xmlns:w16se="http://schemas.microsoft.com/office/word/2015/wordml/symex" xmlns:w16sdtdh="http://schemas.microsoft.com/office/word/2020/wordml/sdtdatahash" xmlns:w16="http://schemas.microsoft.com/office/word/2018/wordml" xmlns:w16cid="http://schemas.microsoft.com/office/word/2016/wordml/cid" xmlns:w16cex="http://schemas.microsoft.com/office/word/2018/wordml/cex" xmlns:w15="http://schemas.microsoft.com/office/word/2012/wordml" xmlns:w14="http://schemas.microsoft.com/office/word/2010/wordml" xmlns:w="http://schemas.openxmlformats.org/wordprocessingml/2006/main" xmlns:w10="urn:schemas-microsoft-com:office:word" xmlns:wp14="http://schemas.microsoft.com/office/word/2010/wordprocessingDrawing" xmlns:v="urn:schemas-microsoft-com:vml" xmlns:oel="http://schemas.microsoft.com/office/2019/extlst" xmlns:o="urn:schemas-microsoft-com:office:office" xmlns:am3d="http://schemas.microsoft.com/office/drawing/2017/model3d" xmlns:aink="http://schemas.microsoft.com/office/drawing/2016/ink" xmlns:mc="http://schemas.openxmlformats.org/markup-compatibility/2006" xmlns:cx8="http://schemas.microsoft.com/office/drawing/2016/5/14/chartex" xmlns:cx7="http://schemas.microsoft.com/office/drawing/2016/5/13/chartex" xmlns:cx6="http://schemas.microsoft.com/office/drawing/2016/5/12/chartex" xmlns:cx5="http://schemas.microsoft.com/office/drawing/2016/5/11/chartex" xmlns:cx4="http://schemas.microsoft.com/office/drawing/2016/5/10/chartex" xmlns:cx3="http://schemas.microsoft.com/office/drawing/2016/5/9/chartex" xmlns:cx2="http://schemas.microsoft.com/office/drawing/2015/10/21/chartex" xmlns:cx1="http://schemas.microsoft.com/office/drawing/2015/9/8/chartex" xmlns:cx="http://schemas.microsoft.com/office/drawing/2014/chartex" xmlns:wpc="http://schemas.microsoft.com/office/word/2010/wordprocessingCanvas" xmlns="" r:id="rId9"/>
+                                    <a1611:picAttrSrcUrl xmlns="" xmlns:wpc="http://schemas.microsoft.com/office/word/2010/wordprocessingCanvas" xmlns:cx="http://schemas.microsoft.com/office/drawing/2014/chartex" xmlns:cx1="http://schemas.microsoft.com/office/drawing/2015/9/8/chartex" xmlns:cx2="http://schemas.microsoft.com/office/drawing/2015/10/21/chartex" xmlns:cx3="http://schemas.microsoft.com/office/drawing/2016/5/9/chartex" xmlns:cx4="http://schemas.microsoft.com/office/drawing/2016/5/10/chartex" xmlns:cx5="http://schemas.microsoft.com/office/drawing/2016/5/11/chartex" xmlns:cx6="http://schemas.microsoft.com/office/drawing/2016/5/12/chartex" xmlns:cx7="http://schemas.microsoft.com/office/drawing/2016/5/13/chartex" xmlns:cx8="http://schemas.microsoft.com/office/drawing/2016/5/14/chartex" xmlns:mc="http://schemas.openxmlformats.org/markup-compatibility/2006" xmlns:aink="http://schemas.microsoft.com/office/drawing/2016/ink" xmlns:am3d="http://schemas.microsoft.com/office/drawing/2017/model3d" xmlns:o="urn:schemas-microsoft-com:office:office" xmlns:oel="http://schemas.microsoft.com/office/2019/extlst" xmlns:v="urn:schemas-microsoft-com:vml" xmlns:wp14="http://schemas.microsoft.com/office/word/2010/wordprocessingDrawing" xmlns:w10="urn:schemas-microsoft-com:office:word" xmlns:w="http://schemas.openxmlformats.org/wordprocessingml/2006/main" xmlns:w14="http://schemas.microsoft.com/office/word/2010/wordml" xmlns:w15="http://schemas.microsoft.com/office/word/2012/wordml" xmlns:w16cex="http://schemas.microsoft.com/office/word/2018/wordml/cex" xmlns:w16cid="http://schemas.microsoft.com/office/word/2016/wordml/cid" xmlns:w16="http://schemas.microsoft.com/office/word/2018/wordml" xmlns:w16sdtdh="http://schemas.microsoft.com/office/word/2020/wordml/sdtdatahash" xmlns:w16se="http://schemas.microsoft.com/office/word/2015/wordml/symex" xmlns:wpg="http://schemas.microsoft.com/office/word/2010/wordprocessingGroup" xmlns:wpi="http://schemas.microsoft.com/office/word/2010/wordprocessingInk" xmlns:wps="http://schemas.microsoft.com/office/word/2010/wordprocessingShape" xmlns:a1611="http://schemas.microsoft.com/office/drawing/2016/11/main" r:id="rId9"/>
                                   </a:ext>
                                 </a:extLst>
                               </a:blip>
@@ -6040,7 +5440,7 @@
                               <a:blip r:embed="rId15">
                                 <a:extLst>
                                   <a:ext uri="{28A0092B-C50C-407E-A947-70E740481C1C}">
-                                    <a14:useLocalDpi xmlns:a14="http://schemas.microsoft.com/office/drawing/2010/main" xmlns:wps="http://schemas.microsoft.com/office/word/2010/wordprocessingShape" xmlns:wpi="http://schemas.microsoft.com/office/word/2010/wordprocessingInk" xmlns:wpg="http://schemas.microsoft.com/office/word/2010/wordprocessingGroup" xmlns:w16se="http://schemas.microsoft.com/office/word/2015/wordml/symex" xmlns:w16sdtdh="http://schemas.microsoft.com/office/word/2020/wordml/sdtdatahash" xmlns:w16="http://schemas.microsoft.com/office/word/2018/wordml" xmlns:w16cid="http://schemas.microsoft.com/office/word/2016/wordml/cid" xmlns:w16cex="http://schemas.microsoft.com/office/word/2018/wordml/cex" xmlns:w15="http://schemas.microsoft.com/office/word/2012/wordml" xmlns:w14="http://schemas.microsoft.com/office/word/2010/wordml" xmlns:w="http://schemas.openxmlformats.org/wordprocessingml/2006/main" xmlns:w10="urn:schemas-microsoft-com:office:word" xmlns:wp14="http://schemas.microsoft.com/office/word/2010/wordprocessingDrawing" xmlns:v="urn:schemas-microsoft-com:vml" xmlns:oel="http://schemas.microsoft.com/office/2019/extlst" xmlns:o="urn:schemas-microsoft-com:office:office" xmlns:am3d="http://schemas.microsoft.com/office/drawing/2017/model3d" xmlns:aink="http://schemas.microsoft.com/office/drawing/2016/ink" xmlns:mc="http://schemas.openxmlformats.org/markup-compatibility/2006" xmlns:cx8="http://schemas.microsoft.com/office/drawing/2016/5/14/chartex" xmlns:cx7="http://schemas.microsoft.com/office/drawing/2016/5/13/chartex" xmlns:cx6="http://schemas.microsoft.com/office/drawing/2016/5/12/chartex" xmlns:cx5="http://schemas.microsoft.com/office/drawing/2016/5/11/chartex" xmlns:cx4="http://schemas.microsoft.com/office/drawing/2016/5/10/chartex" xmlns:cx3="http://schemas.microsoft.com/office/drawing/2016/5/9/chartex" xmlns:cx2="http://schemas.microsoft.com/office/drawing/2015/10/21/chartex" xmlns:cx1="http://schemas.microsoft.com/office/drawing/2015/9/8/chartex" xmlns:cx="http://schemas.microsoft.com/office/drawing/2014/chartex" xmlns:wpc="http://schemas.microsoft.com/office/word/2010/wordprocessingCanvas" xmlns="" val="0"/>
+                                    <a14:useLocalDpi xmlns="" xmlns:wpc="http://schemas.microsoft.com/office/word/2010/wordprocessingCanvas" xmlns:cx="http://schemas.microsoft.com/office/drawing/2014/chartex" xmlns:cx1="http://schemas.microsoft.com/office/drawing/2015/9/8/chartex" xmlns:cx2="http://schemas.microsoft.com/office/drawing/2015/10/21/chartex" xmlns:cx3="http://schemas.microsoft.com/office/drawing/2016/5/9/chartex" xmlns:cx4="http://schemas.microsoft.com/office/drawing/2016/5/10/chartex" xmlns:cx5="http://schemas.microsoft.com/office/drawing/2016/5/11/chartex" xmlns:cx6="http://schemas.microsoft.com/office/drawing/2016/5/12/chartex" xmlns:cx7="http://schemas.microsoft.com/office/drawing/2016/5/13/chartex" xmlns:cx8="http://schemas.microsoft.com/office/drawing/2016/5/14/chartex" xmlns:mc="http://schemas.openxmlformats.org/markup-compatibility/2006" xmlns:aink="http://schemas.microsoft.com/office/drawing/2016/ink" xmlns:am3d="http://schemas.microsoft.com/office/drawing/2017/model3d" xmlns:o="urn:schemas-microsoft-com:office:office" xmlns:oel="http://schemas.microsoft.com/office/2019/extlst" xmlns:v="urn:schemas-microsoft-com:vml" xmlns:wp14="http://schemas.microsoft.com/office/word/2010/wordprocessingDrawing" xmlns:w10="urn:schemas-microsoft-com:office:word" xmlns:w="http://schemas.openxmlformats.org/wordprocessingml/2006/main" xmlns:w14="http://schemas.microsoft.com/office/word/2010/wordml" xmlns:w15="http://schemas.microsoft.com/office/word/2012/wordml" xmlns:w16cex="http://schemas.microsoft.com/office/word/2018/wordml/cex" xmlns:w16cid="http://schemas.microsoft.com/office/word/2016/wordml/cid" xmlns:w16="http://schemas.microsoft.com/office/word/2018/wordml" xmlns:w16sdtdh="http://schemas.microsoft.com/office/word/2020/wordml/sdtdatahash" xmlns:w16se="http://schemas.microsoft.com/office/word/2015/wordml/symex" xmlns:wpg="http://schemas.microsoft.com/office/word/2010/wordprocessingGroup" xmlns:wpi="http://schemas.microsoft.com/office/word/2010/wordprocessingInk" xmlns:wps="http://schemas.microsoft.com/office/word/2010/wordprocessingShape" xmlns:a14="http://schemas.microsoft.com/office/drawing/2010/main" val="0"/>
                                   </a:ext>
                                 </a:extLst>
                               </a:blip>
@@ -6061,7 +5461,7 @@
                               </a:ln>
                               <a:extLst>
                                 <a:ext uri="{53640926-AAD7-44D8-BBD7-CCE9431645EC}">
-                                  <a14:shadowObscured xmlns:a14="http://schemas.microsoft.com/office/drawing/2010/main" xmlns:wps="http://schemas.microsoft.com/office/word/2010/wordprocessingShape" xmlns:wpi="http://schemas.microsoft.com/office/word/2010/wordprocessingInk" xmlns:wpg="http://schemas.microsoft.com/office/word/2010/wordprocessingGroup" xmlns:w16se="http://schemas.microsoft.com/office/word/2015/wordml/symex" xmlns:w16sdtdh="http://schemas.microsoft.com/office/word/2020/wordml/sdtdatahash" xmlns:w16="http://schemas.microsoft.com/office/word/2018/wordml" xmlns:w16cid="http://schemas.microsoft.com/office/word/2016/wordml/cid" xmlns:w16cex="http://schemas.microsoft.com/office/word/2018/wordml/cex" xmlns:w15="http://schemas.microsoft.com/office/word/2012/wordml" xmlns:w14="http://schemas.microsoft.com/office/word/2010/wordml" xmlns:w="http://schemas.openxmlformats.org/wordprocessingml/2006/main" xmlns:w10="urn:schemas-microsoft-com:office:word" xmlns:wp14="http://schemas.microsoft.com/office/word/2010/wordprocessingDrawing" xmlns:v="urn:schemas-microsoft-com:vml" xmlns:oel="http://schemas.microsoft.com/office/2019/extlst" xmlns:o="urn:schemas-microsoft-com:office:office" xmlns:am3d="http://schemas.microsoft.com/office/drawing/2017/model3d" xmlns:aink="http://schemas.microsoft.com/office/drawing/2016/ink" xmlns:mc="http://schemas.openxmlformats.org/markup-compatibility/2006" xmlns:cx8="http://schemas.microsoft.com/office/drawing/2016/5/14/chartex" xmlns:cx7="http://schemas.microsoft.com/office/drawing/2016/5/13/chartex" xmlns:cx6="http://schemas.microsoft.com/office/drawing/2016/5/12/chartex" xmlns:cx5="http://schemas.microsoft.com/office/drawing/2016/5/11/chartex" xmlns:cx4="http://schemas.microsoft.com/office/drawing/2016/5/10/chartex" xmlns:cx3="http://schemas.microsoft.com/office/drawing/2016/5/9/chartex" xmlns:cx2="http://schemas.microsoft.com/office/drawing/2015/10/21/chartex" xmlns:cx1="http://schemas.microsoft.com/office/drawing/2015/9/8/chartex" xmlns:cx="http://schemas.microsoft.com/office/drawing/2014/chartex" xmlns:wpc="http://schemas.microsoft.com/office/word/2010/wordprocessingCanvas" xmlns=""/>
+                                  <a14:shadowObscured xmlns="" xmlns:wpc="http://schemas.microsoft.com/office/word/2010/wordprocessingCanvas" xmlns:cx="http://schemas.microsoft.com/office/drawing/2014/chartex" xmlns:cx1="http://schemas.microsoft.com/office/drawing/2015/9/8/chartex" xmlns:cx2="http://schemas.microsoft.com/office/drawing/2015/10/21/chartex" xmlns:cx3="http://schemas.microsoft.com/office/drawing/2016/5/9/chartex" xmlns:cx4="http://schemas.microsoft.com/office/drawing/2016/5/10/chartex" xmlns:cx5="http://schemas.microsoft.com/office/drawing/2016/5/11/chartex" xmlns:cx6="http://schemas.microsoft.com/office/drawing/2016/5/12/chartex" xmlns:cx7="http://schemas.microsoft.com/office/drawing/2016/5/13/chartex" xmlns:cx8="http://schemas.microsoft.com/office/drawing/2016/5/14/chartex" xmlns:mc="http://schemas.openxmlformats.org/markup-compatibility/2006" xmlns:aink="http://schemas.microsoft.com/office/drawing/2016/ink" xmlns:am3d="http://schemas.microsoft.com/office/drawing/2017/model3d" xmlns:o="urn:schemas-microsoft-com:office:office" xmlns:oel="http://schemas.microsoft.com/office/2019/extlst" xmlns:v="urn:schemas-microsoft-com:vml" xmlns:wp14="http://schemas.microsoft.com/office/word/2010/wordprocessingDrawing" xmlns:w10="urn:schemas-microsoft-com:office:word" xmlns:w="http://schemas.openxmlformats.org/wordprocessingml/2006/main" xmlns:w14="http://schemas.microsoft.com/office/word/2010/wordml" xmlns:w15="http://schemas.microsoft.com/office/word/2012/wordml" xmlns:w16cex="http://schemas.microsoft.com/office/word/2018/wordml/cex" xmlns:w16cid="http://schemas.microsoft.com/office/word/2016/wordml/cid" xmlns:w16="http://schemas.microsoft.com/office/word/2018/wordml" xmlns:w16sdtdh="http://schemas.microsoft.com/office/word/2020/wordml/sdtdatahash" xmlns:w16se="http://schemas.microsoft.com/office/word/2015/wordml/symex" xmlns:wpg="http://schemas.microsoft.com/office/word/2010/wordprocessingGroup" xmlns:wpi="http://schemas.microsoft.com/office/word/2010/wordprocessingInk" xmlns:wps="http://schemas.microsoft.com/office/word/2010/wordprocessingShape" xmlns:a14="http://schemas.microsoft.com/office/drawing/2010/main"/>
                                 </a:ext>
                               </a:extLst>
                             </pic:spPr>
@@ -6109,7 +5509,7 @@
                               <a:blip r:embed="rId17">
                                 <a:extLst>
                                   <a:ext uri="{28A0092B-C50C-407E-A947-70E740481C1C}">
-                                    <a14:useLocalDpi xmlns:a14="http://schemas.microsoft.com/office/drawing/2010/main" xmlns:wps="http://schemas.microsoft.com/office/word/2010/wordprocessingShape" xmlns:wpi="http://schemas.microsoft.com/office/word/2010/wordprocessingInk" xmlns:wpg="http://schemas.microsoft.com/office/word/2010/wordprocessingGroup" xmlns:w16se="http://schemas.microsoft.com/office/word/2015/wordml/symex" xmlns:w16sdtdh="http://schemas.microsoft.com/office/word/2020/wordml/sdtdatahash" xmlns:w16="http://schemas.microsoft.com/office/word/2018/wordml" xmlns:w16cid="http://schemas.microsoft.com/office/word/2016/wordml/cid" xmlns:w16cex="http://schemas.microsoft.com/office/word/2018/wordml/cex" xmlns:w15="http://schemas.microsoft.com/office/word/2012/wordml" xmlns:w14="http://schemas.microsoft.com/office/word/2010/wordml" xmlns:w="http://schemas.openxmlformats.org/wordprocessingml/2006/main" xmlns:w10="urn:schemas-microsoft-com:office:word" xmlns:wp14="http://schemas.microsoft.com/office/word/2010/wordprocessingDrawing" xmlns:v="urn:schemas-microsoft-com:vml" xmlns:oel="http://schemas.microsoft.com/office/2019/extlst" xmlns:o="urn:schemas-microsoft-com:office:office" xmlns:am3d="http://schemas.microsoft.com/office/drawing/2017/model3d" xmlns:aink="http://schemas.microsoft.com/office/drawing/2016/ink" xmlns:mc="http://schemas.openxmlformats.org/markup-compatibility/2006" xmlns:cx8="http://schemas.microsoft.com/office/drawing/2016/5/14/chartex" xmlns:cx7="http://schemas.microsoft.com/office/drawing/2016/5/13/chartex" xmlns:cx6="http://schemas.microsoft.com/office/drawing/2016/5/12/chartex" xmlns:cx5="http://schemas.microsoft.com/office/drawing/2016/5/11/chartex" xmlns:cx4="http://schemas.microsoft.com/office/drawing/2016/5/10/chartex" xmlns:cx3="http://schemas.microsoft.com/office/drawing/2016/5/9/chartex" xmlns:cx2="http://schemas.microsoft.com/office/drawing/2015/10/21/chartex" xmlns:cx1="http://schemas.microsoft.com/office/drawing/2015/9/8/chartex" xmlns:cx="http://schemas.microsoft.com/office/drawing/2014/chartex" xmlns:wpc="http://schemas.microsoft.com/office/word/2010/wordprocessingCanvas" xmlns="" val="0"/>
+                                    <a14:useLocalDpi xmlns="" xmlns:wpc="http://schemas.microsoft.com/office/word/2010/wordprocessingCanvas" xmlns:cx="http://schemas.microsoft.com/office/drawing/2014/chartex" xmlns:cx1="http://schemas.microsoft.com/office/drawing/2015/9/8/chartex" xmlns:cx2="http://schemas.microsoft.com/office/drawing/2015/10/21/chartex" xmlns:cx3="http://schemas.microsoft.com/office/drawing/2016/5/9/chartex" xmlns:cx4="http://schemas.microsoft.com/office/drawing/2016/5/10/chartex" xmlns:cx5="http://schemas.microsoft.com/office/drawing/2016/5/11/chartex" xmlns:cx6="http://schemas.microsoft.com/office/drawing/2016/5/12/chartex" xmlns:cx7="http://schemas.microsoft.com/office/drawing/2016/5/13/chartex" xmlns:cx8="http://schemas.microsoft.com/office/drawing/2016/5/14/chartex" xmlns:mc="http://schemas.openxmlformats.org/markup-compatibility/2006" xmlns:aink="http://schemas.microsoft.com/office/drawing/2016/ink" xmlns:am3d="http://schemas.microsoft.com/office/drawing/2017/model3d" xmlns:o="urn:schemas-microsoft-com:office:office" xmlns:oel="http://schemas.microsoft.com/office/2019/extlst" xmlns:v="urn:schemas-microsoft-com:vml" xmlns:wp14="http://schemas.microsoft.com/office/word/2010/wordprocessingDrawing" xmlns:w10="urn:schemas-microsoft-com:office:word" xmlns:w="http://schemas.openxmlformats.org/wordprocessingml/2006/main" xmlns:w14="http://schemas.microsoft.com/office/word/2010/wordml" xmlns:w15="http://schemas.microsoft.com/office/word/2012/wordml" xmlns:w16cex="http://schemas.microsoft.com/office/word/2018/wordml/cex" xmlns:w16cid="http://schemas.microsoft.com/office/word/2016/wordml/cid" xmlns:w16="http://schemas.microsoft.com/office/word/2018/wordml" xmlns:w16sdtdh="http://schemas.microsoft.com/office/word/2020/wordml/sdtdatahash" xmlns:w16se="http://schemas.microsoft.com/office/word/2015/wordml/symex" xmlns:wpg="http://schemas.microsoft.com/office/word/2010/wordprocessingGroup" xmlns:wpi="http://schemas.microsoft.com/office/word/2010/wordprocessingInk" xmlns:wps="http://schemas.microsoft.com/office/word/2010/wordprocessingShape" xmlns:a14="http://schemas.microsoft.com/office/drawing/2010/main" val="0"/>
                                   </a:ext>
                                 </a:extLst>
                               </a:blip>
@@ -6233,7 +5633,7 @@
                   <a:blip r:embed="rId20">
                     <a:extLst>
                       <a:ext uri="{28A0092B-C50C-407E-A947-70E740481C1C}">
-                        <a14:useLocalDpi xmlns:a14="http://schemas.microsoft.com/office/drawing/2010/main" xmlns:wps="http://schemas.microsoft.com/office/word/2010/wordprocessingShape" xmlns:wpi="http://schemas.microsoft.com/office/word/2010/wordprocessingInk" xmlns:wpg="http://schemas.microsoft.com/office/word/2010/wordprocessingGroup" xmlns:w16se="http://schemas.microsoft.com/office/word/2015/wordml/symex" xmlns:w16sdtdh="http://schemas.microsoft.com/office/word/2020/wordml/sdtdatahash" xmlns:w16="http://schemas.microsoft.com/office/word/2018/wordml" xmlns:w16cid="http://schemas.microsoft.com/office/word/2016/wordml/cid" xmlns:w16cex="http://schemas.microsoft.com/office/word/2018/wordml/cex" xmlns:w15="http://schemas.microsoft.com/office/word/2012/wordml" xmlns:w14="http://schemas.microsoft.com/office/word/2010/wordml" xmlns:w="http://schemas.openxmlformats.org/wordprocessingml/2006/main" xmlns:w10="urn:schemas-microsoft-com:office:word" xmlns:wp14="http://schemas.microsoft.com/office/word/2010/wordprocessingDrawing" xmlns:v="urn:schemas-microsoft-com:vml" xmlns:oel="http://schemas.microsoft.com/office/2019/extlst" xmlns:o="urn:schemas-microsoft-com:office:office" xmlns:am3d="http://schemas.microsoft.com/office/drawing/2017/model3d" xmlns:aink="http://schemas.microsoft.com/office/drawing/2016/ink" xmlns:mc="http://schemas.openxmlformats.org/markup-compatibility/2006" xmlns:cx8="http://schemas.microsoft.com/office/drawing/2016/5/14/chartex" xmlns:cx7="http://schemas.microsoft.com/office/drawing/2016/5/13/chartex" xmlns:cx6="http://schemas.microsoft.com/office/drawing/2016/5/12/chartex" xmlns:cx5="http://schemas.microsoft.com/office/drawing/2016/5/11/chartex" xmlns:cx4="http://schemas.microsoft.com/office/drawing/2016/5/10/chartex" xmlns:cx3="http://schemas.microsoft.com/office/drawing/2016/5/9/chartex" xmlns:cx2="http://schemas.microsoft.com/office/drawing/2015/10/21/chartex" xmlns:cx1="http://schemas.microsoft.com/office/drawing/2015/9/8/chartex" xmlns:cx="http://schemas.microsoft.com/office/drawing/2014/chartex" xmlns:wpc="http://schemas.microsoft.com/office/word/2010/wordprocessingCanvas" xmlns="" val="0"/>
+                        <a14:useLocalDpi xmlns="" xmlns:wpc="http://schemas.microsoft.com/office/word/2010/wordprocessingCanvas" xmlns:cx="http://schemas.microsoft.com/office/drawing/2014/chartex" xmlns:cx1="http://schemas.microsoft.com/office/drawing/2015/9/8/chartex" xmlns:cx2="http://schemas.microsoft.com/office/drawing/2015/10/21/chartex" xmlns:cx3="http://schemas.microsoft.com/office/drawing/2016/5/9/chartex" xmlns:cx4="http://schemas.microsoft.com/office/drawing/2016/5/10/chartex" xmlns:cx5="http://schemas.microsoft.com/office/drawing/2016/5/11/chartex" xmlns:cx6="http://schemas.microsoft.com/office/drawing/2016/5/12/chartex" xmlns:cx7="http://schemas.microsoft.com/office/drawing/2016/5/13/chartex" xmlns:cx8="http://schemas.microsoft.com/office/drawing/2016/5/14/chartex" xmlns:mc="http://schemas.openxmlformats.org/markup-compatibility/2006" xmlns:aink="http://schemas.microsoft.com/office/drawing/2016/ink" xmlns:am3d="http://schemas.microsoft.com/office/drawing/2017/model3d" xmlns:o="urn:schemas-microsoft-com:office:office" xmlns:oel="http://schemas.microsoft.com/office/2019/extlst" xmlns:v="urn:schemas-microsoft-com:vml" xmlns:wp14="http://schemas.microsoft.com/office/word/2010/wordprocessingDrawing" xmlns:w10="urn:schemas-microsoft-com:office:word" xmlns:w="http://schemas.openxmlformats.org/wordprocessingml/2006/main" xmlns:w14="http://schemas.microsoft.com/office/word/2010/wordml" xmlns:w15="http://schemas.microsoft.com/office/word/2012/wordml" xmlns:w16cex="http://schemas.microsoft.com/office/word/2018/wordml/cex" xmlns:w16cid="http://schemas.microsoft.com/office/word/2016/wordml/cid" xmlns:w16="http://schemas.microsoft.com/office/word/2018/wordml" xmlns:w16sdtdh="http://schemas.microsoft.com/office/word/2020/wordml/sdtdatahash" xmlns:w16se="http://schemas.microsoft.com/office/word/2015/wordml/symex" xmlns:wpg="http://schemas.microsoft.com/office/word/2010/wordprocessingGroup" xmlns:wpi="http://schemas.microsoft.com/office/word/2010/wordprocessingInk" xmlns:wps="http://schemas.microsoft.com/office/word/2010/wordprocessingShape" xmlns:a14="http://schemas.microsoft.com/office/drawing/2010/main" val="0"/>
                       </a:ext>
                     </a:extLst>
                   </a:blip>
@@ -6322,7 +5722,7 @@
                     <w:sz w:val="18"/>
                     <w:szCs w:val="18"/>
                   </w:rPr>
-                  <w:t>2</w:t>
+                  <w:t>1</w:t>
                 </w:r>
                 <w:r>
                   <w:rPr>
@@ -11521,7 +10921,7 @@
 </file>
 
 <file path=customXml/itemProps1.xml><?xml version="1.0" encoding="utf-8"?>
-<ds:datastoreItem xmlns:ds="http://schemas.openxmlformats.org/officeDocument/2006/customXml" ds:itemID="{DA238CE0-2FB9-4DE1-A0EB-1CD8C5AABE6A}">
+<ds:datastoreItem xmlns:ds="http://schemas.openxmlformats.org/officeDocument/2006/customXml" ds:itemID="{EFFF6405-990E-43A8-BAA3-4790B68D5170}">
   <ds:schemaRefs>
     <ds:schemaRef ds:uri="http://schemas.openxmlformats.org/officeDocument/2006/bibliography"/>
   </ds:schemaRefs>

</xml_diff>

<commit_message>
Fixing result tables in Intro to SQL document
</commit_message>
<xml_diff>
--- a/Courses/Software-Sciences/Module-3-Databases-New/04-Intro-to-SQL/04-Intro-to-SQL-Exercise.docx
+++ b/Courses/Software-Sciences/Module-3-Databases-New/04-Intro-to-SQL/04-Intro-to-SQL-Exercise.docx
@@ -1370,6 +1370,22 @@
           </w:p>
         </w:tc>
       </w:tr>
+      <w:tr>
+        <w:tc>
+          <w:tcPr>
+            <w:tcW w:w="2610" w:type="dxa"/>
+            <w:vAlign w:val="center"/>
+          </w:tcPr>
+          <w:p>
+            <w:pPr>
+              <w:spacing w:before="0" w:after="0"/>
+            </w:pPr>
+            <w:r>
+              <w:t>…</w:t>
+            </w:r>
+          </w:p>
+        </w:tc>
+      </w:tr>
     </w:tbl>
     <w:p>
       <w:pPr>
@@ -1736,7 +1752,7 @@
       </w:r>
       <w:r>
         <w:rPr>
-          <w:b/>
+          <w:bCs/>
         </w:rPr>
         <w:t>.</w:t>
       </w:r>
@@ -5084,15 +5100,6 @@
         </w:tc>
       </w:tr>
     </w:tbl>
-    <w:p>
-      <w:pPr>
-        <w:pStyle w:val="Heading2"/>
-        <w:numPr>
-          <w:ilvl w:val="0"/>
-          <w:numId w:val="0"/>
-        </w:numPr>
-      </w:pPr>
-    </w:p>
     <w:p>
       <w:pPr>
         <w:rPr>

</xml_diff>

<commit_message>
Fixing TODOs for Intro to SQL exercises
</commit_message>
<xml_diff>
--- a/Courses/Software-Sciences/Module-3-Databases-New/04-Intro-to-SQL/04-Intro-to-SQL-Exercise.docx
+++ b/Courses/Software-Sciences/Module-3-Databases-New/04-Intro-to-SQL/04-Intro-to-SQL-Exercise.docx
@@ -52,13 +52,28 @@
         <w:pStyle w:val="Heading2"/>
       </w:pPr>
       <w:r>
-        <w:t xml:space="preserve">Подгответе си базата данни </w:t>
+        <w:t>Подгответе</w:t>
+      </w:r>
+      <w:r>
+        <w:t xml:space="preserve"> си базата данни </w:t>
       </w:r>
       <w:r>
         <w:rPr>
           <w:lang w:val="en-US"/>
         </w:rPr>
-        <w:t>“SoftUni”</w:t>
+        <w:t>"</w:t>
+      </w:r>
+      <w:r>
+        <w:rPr>
+          <w:lang w:val="en-US"/>
+        </w:rPr>
+        <w:t>SoftUni</w:t>
+      </w:r>
+      <w:r>
+        <w:rPr>
+          <w:lang w:val="en-US"/>
+        </w:rPr>
+        <w:t>"</w:t>
       </w:r>
     </w:p>
     <w:p>
@@ -69,143 +84,1537 @@
       </w:pPr>
       <w:r>
         <w:rPr>
-          <w:highlight w:val="yellow"/>
-        </w:rPr>
-        <w:t xml:space="preserve">TODO: </w:t>
-      </w:r>
-      <w:r>
-        <w:rPr>
-          <w:highlight w:val="yellow"/>
-          <w:lang w:val="bg-BG"/>
-        </w:rPr>
-        <w:t>да се обясни коя е базата данни</w:t>
-      </w:r>
-      <w:r>
-        <w:rPr>
-          <w:highlight w:val="yellow"/>
-        </w:rPr>
-        <w:t xml:space="preserve">, </w:t>
-      </w:r>
-      <w:r>
-        <w:rPr>
-          <w:highlight w:val="yellow"/>
-          <w:lang w:val="bg-BG"/>
-        </w:rPr>
-        <w:t xml:space="preserve">с която ще работим в това упражнение и как да си я създадат от </w:t>
-      </w:r>
-      <w:r>
-        <w:rPr>
-          <w:highlight w:val="yellow"/>
-        </w:rPr>
-        <w:t xml:space="preserve">SQL </w:t>
-      </w:r>
-      <w:r>
-        <w:rPr>
-          <w:highlight w:val="yellow"/>
-          <w:lang w:val="bg-BG"/>
-        </w:rPr>
-        <w:t>скрипта (ако не съществува все още).</w:t>
+          <w:lang w:val="bg-BG"/>
+        </w:rPr>
+        <w:t xml:space="preserve">Базата данни </w:t>
+      </w:r>
+      <w:r>
+        <w:rPr>
+          <w:rFonts w:ascii="Consolas" w:hAnsi="Consolas"/>
+          <w:b/>
+          <w:bCs/>
+        </w:rPr>
+        <w:t>SoftUni</w:t>
+      </w:r>
+      <w:r>
+        <w:t xml:space="preserve"> </w:t>
+      </w:r>
+      <w:r>
+        <w:rPr>
+          <w:lang w:val="bg-BG"/>
+        </w:rPr>
+        <w:t xml:space="preserve">съдържа </w:t>
+      </w:r>
+      <w:r>
+        <w:rPr>
+          <w:b/>
+          <w:bCs/>
+          <w:lang w:val="bg-BG"/>
+        </w:rPr>
+        <w:t>6</w:t>
+      </w:r>
+      <w:r>
+        <w:rPr>
+          <w:lang w:val="bg-BG"/>
+        </w:rPr>
+        <w:t xml:space="preserve"> таблици:</w:t>
       </w:r>
     </w:p>
     <w:p>
       <w:pPr>
-        <w:rPr>
-          <w:lang w:val="bg-BG"/>
-        </w:rPr>
-      </w:pPr>
-      <w:r>
-        <w:rPr>
-          <w:highlight w:val="yellow"/>
-        </w:rPr>
-        <w:t xml:space="preserve">TODO: </w:t>
-      </w:r>
-      <w:r>
-        <w:rPr>
-          <w:highlight w:val="yellow"/>
-          <w:lang w:val="bg-BG"/>
-        </w:rPr>
-        <w:t xml:space="preserve">дай </w:t>
-      </w:r>
-      <w:r>
-        <w:rPr>
-          <w:highlight w:val="yellow"/>
-        </w:rPr>
-        <w:t>screenshots</w:t>
+        <w:pStyle w:val="ListParagraph"/>
+        <w:numPr>
+          <w:ilvl w:val="0"/>
+          <w:numId w:val="46"/>
+        </w:numPr>
+        <w:rPr>
+          <w:b/>
+          <w:bCs/>
+          <w:lang w:val="bg-BG"/>
+        </w:rPr>
+      </w:pPr>
+      <w:r>
+        <w:rPr>
+          <w:b/>
+          <w:bCs/>
+        </w:rPr>
+        <w:t>Addresses</w:t>
       </w:r>
     </w:p>
     <w:p>
       <w:pPr>
-        <w:rPr>
-          <w:lang w:val="bg-BG"/>
-        </w:rPr>
-      </w:pPr>
-      <w:r>
-        <w:rPr>
-          <w:highlight w:val="yellow"/>
-        </w:rPr>
-        <w:t xml:space="preserve">TODO: </w:t>
-      </w:r>
-      <w:r>
-        <w:rPr>
-          <w:highlight w:val="yellow"/>
-          <w:lang w:val="bg-BG"/>
-        </w:rPr>
-        <w:t xml:space="preserve">дай </w:t>
-      </w:r>
-      <w:r>
-        <w:rPr>
-          <w:highlight w:val="yellow"/>
-        </w:rPr>
-        <w:t xml:space="preserve">screenshots -&gt; </w:t>
-      </w:r>
-      <w:r>
-        <w:rPr>
-          <w:highlight w:val="yellow"/>
-          <w:lang w:val="bg-BG"/>
-        </w:rPr>
-        <w:t>да се вижда базата + таблиците</w:t>
+        <w:pStyle w:val="ListParagraph"/>
+        <w:numPr>
+          <w:ilvl w:val="0"/>
+          <w:numId w:val="46"/>
+        </w:numPr>
+        <w:rPr>
+          <w:b/>
+          <w:bCs/>
+          <w:lang w:val="bg-BG"/>
+        </w:rPr>
+      </w:pPr>
+      <w:r>
+        <w:rPr>
+          <w:b/>
+          <w:bCs/>
+        </w:rPr>
+        <w:t>Departments</w:t>
       </w:r>
     </w:p>
     <w:p>
       <w:pPr>
-        <w:rPr>
-          <w:lang w:val="bg-BG"/>
-        </w:rPr>
-      </w:pPr>
-      <w:r>
-        <w:rPr>
-          <w:highlight w:val="yellow"/>
-          <w:lang w:val="bg-BG"/>
-        </w:rPr>
-        <w:t xml:space="preserve">Може да се </w:t>
-      </w:r>
-      <w:r>
-        <w:rPr>
-          <w:highlight w:val="yellow"/>
-          <w:lang w:val="bg-BG"/>
-        </w:rPr>
-        <w:t>покаже</w:t>
-      </w:r>
-      <w:r>
-        <w:rPr>
-          <w:highlight w:val="yellow"/>
-          <w:lang w:val="bg-BG"/>
-        </w:rPr>
-        <w:t xml:space="preserve"> примерно тази картинка:</w:t>
+        <w:pStyle w:val="ListParagraph"/>
+        <w:numPr>
+          <w:ilvl w:val="0"/>
+          <w:numId w:val="46"/>
+        </w:numPr>
+        <w:rPr>
+          <w:b/>
+          <w:bCs/>
+          <w:lang w:val="bg-BG"/>
+        </w:rPr>
+      </w:pPr>
+      <w:r>
+        <w:rPr>
+          <w:b/>
+          <w:bCs/>
+        </w:rPr>
+        <w:t>Employees</w:t>
       </w:r>
     </w:p>
     <w:p>
       <w:pPr>
-        <w:rPr>
-          <w:lang w:val="bg-BG"/>
-        </w:rPr>
-      </w:pPr>
+        <w:pStyle w:val="ListParagraph"/>
+        <w:numPr>
+          <w:ilvl w:val="0"/>
+          <w:numId w:val="46"/>
+        </w:numPr>
+        <w:rPr>
+          <w:b/>
+          <w:bCs/>
+          <w:lang w:val="bg-BG"/>
+        </w:rPr>
+      </w:pPr>
+      <w:r>
+        <w:rPr>
+          <w:b/>
+          <w:bCs/>
+        </w:rPr>
+        <w:t>EmployeesProjects</w:t>
+      </w:r>
+    </w:p>
+    <w:p>
+      <w:pPr>
+        <w:pStyle w:val="ListParagraph"/>
+        <w:numPr>
+          <w:ilvl w:val="0"/>
+          <w:numId w:val="46"/>
+        </w:numPr>
+        <w:rPr>
+          <w:b/>
+          <w:bCs/>
+          <w:lang w:val="bg-BG"/>
+        </w:rPr>
+      </w:pPr>
+      <w:r>
+        <w:rPr>
+          <w:b/>
+          <w:bCs/>
+        </w:rPr>
+        <w:t>Projects</w:t>
+      </w:r>
+    </w:p>
+    <w:p>
+      <w:pPr>
+        <w:pStyle w:val="ListParagraph"/>
+        <w:numPr>
+          <w:ilvl w:val="0"/>
+          <w:numId w:val="46"/>
+        </w:numPr>
+        <w:rPr>
+          <w:b/>
+          <w:bCs/>
+          <w:lang w:val="bg-BG"/>
+        </w:rPr>
+      </w:pPr>
+      <w:r>
+        <w:rPr>
+          <w:b/>
+          <w:bCs/>
+        </w:rPr>
+        <w:t>Towns</w:t>
+      </w:r>
+    </w:p>
+    <w:p>
+      <w:r>
+        <w:rPr>
+          <w:lang w:val="bg-BG"/>
+        </w:rPr>
+        <w:t xml:space="preserve">Копирайте скрипта от ресурсиния файл </w:t>
+      </w:r>
+      <w:r>
+        <w:t>"</w:t>
+      </w:r>
+      <w:r>
+        <w:rPr>
+          <w:b/>
+          <w:bCs/>
+        </w:rPr>
+        <w:t>SoftUni.sql</w:t>
+      </w:r>
+      <w:r>
+        <w:t>"</w:t>
+      </w:r>
+      <w:r>
+        <w:rPr>
+          <w:lang w:val="bg-BG"/>
+        </w:rPr>
+        <w:t xml:space="preserve">. В </w:t>
+      </w:r>
+      <w:r>
+        <w:rPr>
+          <w:b/>
+          <w:bCs/>
+        </w:rPr>
+        <w:t>Management Studio</w:t>
+      </w:r>
+      <w:r>
+        <w:t xml:space="preserve"> </w:t>
+      </w:r>
+      <w:r>
+        <w:rPr>
+          <w:lang w:val="bg-BG"/>
+        </w:rPr>
+        <w:t xml:space="preserve">натиснете върху </w:t>
+      </w:r>
+      <w:r>
+        <w:rPr>
+          <w:rFonts w:ascii="Consolas" w:hAnsi="Consolas"/>
+        </w:rPr>
+        <w:t>[</w:t>
+      </w:r>
+      <w:r>
+        <w:rPr>
+          <w:rFonts w:ascii="Consolas" w:hAnsi="Consolas"/>
+          <w:b/>
+          <w:bCs/>
+        </w:rPr>
+        <w:t>New Query</w:t>
+      </w:r>
+      <w:r>
+        <w:rPr>
+          <w:rFonts w:ascii="Consolas" w:hAnsi="Consolas"/>
+        </w:rPr>
+        <w:t>]</w:t>
+      </w:r>
       <w:r>
         <w:rPr>
           <w:noProof/>
         </w:rPr>
+        <w:t xml:space="preserve">. </w:t>
+      </w:r>
+    </w:p>
+    <w:p>
+      <w:pPr>
+        <w:jc w:val="center"/>
+      </w:pPr>
+      <w:r>
+        <w:rPr>
+          <w:noProof/>
+        </w:rPr>
+        <mc:AlternateContent>
+          <mc:Choice Requires="wps">
+            <w:drawing>
+              <wp:anchor distT="0" distB="0" distL="114300" distR="114300" simplePos="0" relativeHeight="251659264" behindDoc="0" locked="0" layoutInCell="1" allowOverlap="1" wp14:anchorId="47082209" wp14:editId="0E4D73D5">
+                <wp:simplePos x="0" y="0"/>
+                <wp:positionH relativeFrom="column">
+                  <wp:posOffset>2166620</wp:posOffset>
+                </wp:positionH>
+                <wp:positionV relativeFrom="paragraph">
+                  <wp:posOffset>28906</wp:posOffset>
+                </wp:positionV>
+                <wp:extent cx="852170" cy="275149"/>
+                <wp:effectExtent l="19050" t="19050" r="43180" b="29845"/>
+                <wp:wrapNone/>
+                <wp:docPr id="828210159" name="Правоъгълник: със заоблени ъгли 13"/>
+                <wp:cNvGraphicFramePr>
+                  <a:graphicFrameLocks xmlns:a="http://schemas.openxmlformats.org/drawingml/2006/main"/>
+                </wp:cNvGraphicFramePr>
+                <a:graphic xmlns:a="http://schemas.openxmlformats.org/drawingml/2006/main">
+                  <a:graphicData uri="http://schemas.microsoft.com/office/word/2010/wordprocessingShape">
+                    <wps:wsp>
+                      <wps:cNvSpPr>
+                        <a:spLocks noChangeArrowheads="1"/>
+                      </wps:cNvSpPr>
+                      <wps:spPr bwMode="auto">
+                        <a:xfrm>
+                          <a:off x="0" y="0"/>
+                          <a:ext cx="852170" cy="275149"/>
+                        </a:xfrm>
+                        <a:prstGeom prst="roundRect">
+                          <a:avLst>
+                            <a:gd name="adj" fmla="val 5384"/>
+                          </a:avLst>
+                        </a:prstGeom>
+                        <a:noFill/>
+                        <a:ln w="57150">
+                          <a:solidFill>
+                            <a:schemeClr val="tx2">
+                              <a:lumMod val="100000"/>
+                              <a:lumOff val="0"/>
+                            </a:schemeClr>
+                          </a:solidFill>
+                          <a:round/>
+                          <a:headEnd/>
+                          <a:tailEnd/>
+                        </a:ln>
+                        <a:extLst>
+                          <a:ext uri="{909E8E84-426E-40DD-AFC4-6F175D3DCCD1}">
+                            <a14:hiddenFill xmlns:a14="http://schemas.microsoft.com/office/drawing/2010/main">
+                              <a:solidFill>
+                                <a:srgbClr val="FFFFFF"/>
+                              </a:solidFill>
+                            </a14:hiddenFill>
+                          </a:ext>
+                        </a:extLst>
+                      </wps:spPr>
+                      <wps:bodyPr rot="0" vert="horz" wrap="square" lIns="91440" tIns="45720" rIns="91440" bIns="45720" anchor="t" anchorCtr="0" upright="1">
+                        <a:noAutofit/>
+                      </wps:bodyPr>
+                    </wps:wsp>
+                  </a:graphicData>
+                </a:graphic>
+                <wp14:sizeRelH relativeFrom="page">
+                  <wp14:pctWidth>0</wp14:pctWidth>
+                </wp14:sizeRelH>
+                <wp14:sizeRelV relativeFrom="page">
+                  <wp14:pctHeight>0</wp14:pctHeight>
+                </wp14:sizeRelV>
+              </wp:anchor>
+            </w:drawing>
+          </mc:Choice>
+          <mc:Fallback>
+            <w:pict>
+              <v:roundrect w14:anchorId="7A3BD473" id="Правоъгълник: със заоблени ъгли 13" o:spid="_x0000_s1026" style="position:absolute;margin-left:170.6pt;margin-top:2.3pt;width:67.1pt;height:21.65pt;z-index:251659264;visibility:visible;mso-wrap-style:square;mso-width-percent:0;mso-height-percent:0;mso-wrap-distance-left:9pt;mso-wrap-distance-top:0;mso-wrap-distance-right:9pt;mso-wrap-distance-bottom:0;mso-position-horizontal:absolute;mso-position-horizontal-relative:text;mso-position-vertical:absolute;mso-position-vertical-relative:text;mso-width-percent:0;mso-height-percent:0;mso-width-relative:page;mso-height-relative:page;v-text-anchor:top" arcsize="3529f" o:gfxdata="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" filled="f" strokecolor="#1f497d [3215]" strokeweight="4.5pt"/>
+            </w:pict>
+          </mc:Fallback>
+        </mc:AlternateContent>
+      </w:r>
+      <w:r>
         <w:drawing>
-          <wp:inline distT="0" distB="0" distL="0" distR="0" wp14:anchorId="37AC50DE" wp14:editId="1413D2EC">
+          <wp:inline distT="0" distB="0" distL="0" distR="0" wp14:anchorId="047BB08C" wp14:editId="7030126A">
+            <wp:extent cx="6626225" cy="620395"/>
+            <wp:effectExtent l="19050" t="19050" r="22225" b="27305"/>
+            <wp:docPr id="576715980" name="Picture 1"/>
+            <wp:cNvGraphicFramePr>
+              <a:graphicFrameLocks xmlns:a="http://schemas.openxmlformats.org/drawingml/2006/main" noChangeAspect="1"/>
+            </wp:cNvGraphicFramePr>
+            <a:graphic xmlns:a="http://schemas.openxmlformats.org/drawingml/2006/main">
+              <a:graphicData uri="http://schemas.openxmlformats.org/drawingml/2006/picture">
+                <pic:pic xmlns:pic="http://schemas.openxmlformats.org/drawingml/2006/picture">
+                  <pic:nvPicPr>
+                    <pic:cNvPr id="576715980" name=""/>
+                    <pic:cNvPicPr/>
+                  </pic:nvPicPr>
+                  <pic:blipFill>
+                    <a:blip r:embed="rId8"/>
+                    <a:stretch>
+                      <a:fillRect/>
+                    </a:stretch>
+                  </pic:blipFill>
+                  <pic:spPr>
+                    <a:xfrm>
+                      <a:off x="0" y="0"/>
+                      <a:ext cx="6626225" cy="620395"/>
+                    </a:xfrm>
+                    <a:prstGeom prst="rect">
+                      <a:avLst/>
+                    </a:prstGeom>
+                    <a:ln>
+                      <a:solidFill>
+                        <a:schemeClr val="bg1">
+                          <a:lumMod val="75000"/>
+                        </a:schemeClr>
+                      </a:solidFill>
+                    </a:ln>
+                  </pic:spPr>
+                </pic:pic>
+              </a:graphicData>
+            </a:graphic>
+          </wp:inline>
+        </w:drawing>
+      </w:r>
+    </w:p>
+    <w:p>
+      <w:pPr>
+        <w:rPr>
+          <w:rFonts w:cstheme="minorHAnsi"/>
+        </w:rPr>
+      </w:pPr>
+      <w:r>
+        <w:rPr>
+          <w:noProof/>
+        </w:rPr>
+        <mc:AlternateContent>
+          <mc:Choice Requires="wps">
+            <w:drawing>
+              <wp:anchor distT="0" distB="0" distL="114300" distR="114300" simplePos="0" relativeHeight="251661312" behindDoc="0" locked="0" layoutInCell="1" allowOverlap="1" wp14:anchorId="21084713" wp14:editId="7FA5F359">
+                <wp:simplePos x="0" y="0"/>
+                <wp:positionH relativeFrom="column">
+                  <wp:posOffset>1201724</wp:posOffset>
+                </wp:positionH>
+                <wp:positionV relativeFrom="paragraph">
+                  <wp:posOffset>599440</wp:posOffset>
+                </wp:positionV>
+                <wp:extent cx="458029" cy="187684"/>
+                <wp:effectExtent l="19050" t="19050" r="37465" b="41275"/>
+                <wp:wrapNone/>
+                <wp:docPr id="1082992461" name="Правоъгълник: със заоблени ъгли 13"/>
+                <wp:cNvGraphicFramePr>
+                  <a:graphicFrameLocks xmlns:a="http://schemas.openxmlformats.org/drawingml/2006/main"/>
+                </wp:cNvGraphicFramePr>
+                <a:graphic xmlns:a="http://schemas.openxmlformats.org/drawingml/2006/main">
+                  <a:graphicData uri="http://schemas.microsoft.com/office/word/2010/wordprocessingShape">
+                    <wps:wsp>
+                      <wps:cNvSpPr>
+                        <a:spLocks noChangeArrowheads="1"/>
+                      </wps:cNvSpPr>
+                      <wps:spPr bwMode="auto">
+                        <a:xfrm>
+                          <a:off x="0" y="0"/>
+                          <a:ext cx="458029" cy="187684"/>
+                        </a:xfrm>
+                        <a:prstGeom prst="roundRect">
+                          <a:avLst>
+                            <a:gd name="adj" fmla="val 5384"/>
+                          </a:avLst>
+                        </a:prstGeom>
+                        <a:noFill/>
+                        <a:ln w="57150">
+                          <a:solidFill>
+                            <a:schemeClr val="tx2">
+                              <a:lumMod val="100000"/>
+                              <a:lumOff val="0"/>
+                            </a:schemeClr>
+                          </a:solidFill>
+                          <a:round/>
+                          <a:headEnd/>
+                          <a:tailEnd/>
+                        </a:ln>
+                        <a:extLst>
+                          <a:ext uri="{909E8E84-426E-40DD-AFC4-6F175D3DCCD1}">
+                            <a14:hiddenFill xmlns:a14="http://schemas.microsoft.com/office/drawing/2010/main">
+                              <a:solidFill>
+                                <a:srgbClr val="FFFFFF"/>
+                              </a:solidFill>
+                            </a14:hiddenFill>
+                          </a:ext>
+                        </a:extLst>
+                      </wps:spPr>
+                      <wps:bodyPr rot="0" vert="horz" wrap="square" lIns="91440" tIns="45720" rIns="91440" bIns="45720" anchor="t" anchorCtr="0" upright="1">
+                        <a:noAutofit/>
+                      </wps:bodyPr>
+                    </wps:wsp>
+                  </a:graphicData>
+                </a:graphic>
+                <wp14:sizeRelH relativeFrom="page">
+                  <wp14:pctWidth>0</wp14:pctWidth>
+                </wp14:sizeRelH>
+                <wp14:sizeRelV relativeFrom="page">
+                  <wp14:pctHeight>0</wp14:pctHeight>
+                </wp14:sizeRelV>
+              </wp:anchor>
+            </w:drawing>
+          </mc:Choice>
+          <mc:Fallback>
+            <w:pict>
+              <v:roundrect w14:anchorId="60B9EFA7" id="Правоъгълник: със заоблени ъгли 13" o:spid="_x0000_s1026" style="position:absolute;margin-left:94.6pt;margin-top:47.2pt;width:36.05pt;height:14.8pt;z-index:251661312;visibility:visible;mso-wrap-style:square;mso-width-percent:0;mso-height-percent:0;mso-wrap-distance-left:9pt;mso-wrap-distance-top:0;mso-wrap-distance-right:9pt;mso-wrap-distance-bottom:0;mso-position-horizontal:absolute;mso-position-horizontal-relative:text;mso-position-vertical:absolute;mso-position-vertical-relative:text;mso-width-percent:0;mso-height-percent:0;mso-width-relative:page;mso-height-relative:page;v-text-anchor:top" arcsize="3529f" o:gfxdata="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" filled="f" strokecolor="#1f497d [3215]" strokeweight="4.5pt"/>
+            </w:pict>
+          </mc:Fallback>
+        </mc:AlternateContent>
+      </w:r>
+      <w:r>
+        <w:rPr>
+          <w:lang w:val="bg-BG"/>
+        </w:rPr>
+        <w:t xml:space="preserve">Уверете се, че при вас </w:t>
+      </w:r>
+      <w:r>
+        <w:rPr>
+          <w:b/>
+          <w:bCs/>
+          <w:lang w:val="bg-BG"/>
+        </w:rPr>
+        <w:t>не съществува</w:t>
+      </w:r>
+      <w:r>
+        <w:rPr>
+          <w:lang w:val="bg-BG"/>
+        </w:rPr>
+        <w:t xml:space="preserve"> </w:t>
+      </w:r>
+      <w:r>
+        <w:rPr>
+          <w:b/>
+          <w:bCs/>
+          <w:lang w:val="bg-BG"/>
+        </w:rPr>
+        <w:t>база данни</w:t>
+      </w:r>
+      <w:r>
+        <w:rPr>
+          <w:lang w:val="bg-BG"/>
+        </w:rPr>
+        <w:t xml:space="preserve"> с името </w:t>
+      </w:r>
+      <w:r>
+        <w:t>"</w:t>
+      </w:r>
+      <w:r>
+        <w:rPr>
+          <w:b/>
+          <w:bCs/>
+        </w:rPr>
+        <w:t>SoftUni</w:t>
+      </w:r>
+      <w:r>
+        <w:t>".</w:t>
+      </w:r>
+      <w:r>
+        <w:rPr>
+          <w:lang w:val="bg-BG"/>
+        </w:rPr>
+        <w:t xml:space="preserve"> В противен случай ще получите </w:t>
+      </w:r>
+      <w:r>
+        <w:rPr>
+          <w:b/>
+          <w:bCs/>
+          <w:lang w:val="bg-BG"/>
+        </w:rPr>
+        <w:t>грешка</w:t>
+      </w:r>
+      <w:r>
+        <w:rPr>
+          <w:lang w:val="bg-BG"/>
+        </w:rPr>
+        <w:t>.</w:t>
+      </w:r>
+      <w:r>
+        <w:t xml:space="preserve"> </w:t>
+      </w:r>
+      <w:r>
+        <w:rPr>
+          <w:lang w:val="bg-BG"/>
+        </w:rPr>
+        <w:t xml:space="preserve">Поставете </w:t>
+      </w:r>
+      <w:r>
+        <w:rPr>
+          <w:b/>
+          <w:bCs/>
+          <w:lang w:val="bg-BG"/>
+        </w:rPr>
+        <w:t>скрипта</w:t>
+      </w:r>
+      <w:r>
+        <w:rPr>
+          <w:lang w:val="bg-BG"/>
+        </w:rPr>
+        <w:t xml:space="preserve"> в отворения файл и натиснете бутона </w:t>
+      </w:r>
+      <w:r>
+        <w:rPr>
+          <w:rFonts w:ascii="Consolas" w:hAnsi="Consolas"/>
+        </w:rPr>
+        <w:t>[</w:t>
+      </w:r>
+      <w:r>
+        <w:rPr>
+          <w:rFonts w:ascii="Consolas" w:hAnsi="Consolas"/>
+          <w:b/>
+          <w:bCs/>
+        </w:rPr>
+        <w:t>Execute</w:t>
+      </w:r>
+      <w:r>
+        <w:rPr>
+          <w:rFonts w:ascii="Consolas" w:hAnsi="Consolas"/>
+        </w:rPr>
+        <w:t>]</w:t>
+      </w:r>
+      <w:r>
+        <w:rPr>
+          <w:rFonts w:cstheme="minorHAnsi"/>
+        </w:rPr>
+        <w:t>.</w:t>
+      </w:r>
+      <w:r>
+        <w:rPr>
+          <w:rFonts w:cstheme="minorHAnsi"/>
+        </w:rPr>
+        <w:drawing>
+          <wp:inline distT="0" distB="0" distL="0" distR="0" wp14:anchorId="0D7B60D3" wp14:editId="0D69232A">
+            <wp:extent cx="6626225" cy="4683760"/>
+            <wp:effectExtent l="19050" t="19050" r="22225" b="21590"/>
+            <wp:docPr id="820640778" name="Picture 1" descr="A screenshot of a computer&#10;&#10;Description automatically generated"/>
+            <wp:cNvGraphicFramePr>
+              <a:graphicFrameLocks xmlns:a="http://schemas.openxmlformats.org/drawingml/2006/main" noChangeAspect="1"/>
+            </wp:cNvGraphicFramePr>
+            <a:graphic xmlns:a="http://schemas.openxmlformats.org/drawingml/2006/main">
+              <a:graphicData uri="http://schemas.openxmlformats.org/drawingml/2006/picture">
+                <pic:pic xmlns:pic="http://schemas.openxmlformats.org/drawingml/2006/picture">
+                  <pic:nvPicPr>
+                    <pic:cNvPr id="820640778" name="Picture 1" descr="A screenshot of a computer&#10;&#10;Description automatically generated"/>
+                    <pic:cNvPicPr/>
+                  </pic:nvPicPr>
+                  <pic:blipFill>
+                    <a:blip r:embed="rId9"/>
+                    <a:stretch>
+                      <a:fillRect/>
+                    </a:stretch>
+                  </pic:blipFill>
+                  <pic:spPr>
+                    <a:xfrm>
+                      <a:off x="0" y="0"/>
+                      <a:ext cx="6626225" cy="4683760"/>
+                    </a:xfrm>
+                    <a:prstGeom prst="rect">
+                      <a:avLst/>
+                    </a:prstGeom>
+                    <a:ln>
+                      <a:solidFill>
+                        <a:schemeClr val="bg1">
+                          <a:lumMod val="75000"/>
+                        </a:schemeClr>
+                      </a:solidFill>
+                    </a:ln>
+                  </pic:spPr>
+                </pic:pic>
+              </a:graphicData>
+            </a:graphic>
+          </wp:inline>
+        </w:drawing>
+      </w:r>
+      <w:r>
+        <w:rPr>
+          <w:lang w:val="bg-BG"/>
+        </w:rPr>
+        <w:t xml:space="preserve">За да се уверите, че базата данни </w:t>
+      </w:r>
+      <w:r>
+        <w:rPr>
+          <w:rFonts w:ascii="Consolas" w:hAnsi="Consolas"/>
+          <w:b/>
+          <w:bCs/>
+        </w:rPr>
+        <w:t>SoftUni</w:t>
+      </w:r>
+      <w:r>
+        <w:t xml:space="preserve"> </w:t>
+      </w:r>
+      <w:r>
+        <w:rPr>
+          <w:lang w:val="bg-BG"/>
+        </w:rPr>
+        <w:t>е създадена</w:t>
+      </w:r>
+      <w:r>
+        <w:t xml:space="preserve">, </w:t>
+      </w:r>
+      <w:r>
+        <w:rPr>
+          <w:lang w:val="bg-BG"/>
+        </w:rPr>
+        <w:t xml:space="preserve">от </w:t>
+      </w:r>
+      <w:r>
+        <w:rPr>
+          <w:rFonts w:ascii="Consolas" w:hAnsi="Consolas"/>
+          <w:b/>
+          <w:bCs/>
+        </w:rPr>
+        <w:t>Object Explorer</w:t>
+      </w:r>
+      <w:r>
+        <w:rPr>
+          <w:rFonts w:cstheme="minorHAnsi"/>
+          <w:lang w:val="bg-BG"/>
+        </w:rPr>
+        <w:t>, намиращ</w:t>
+      </w:r>
+      <w:r>
+        <w:rPr>
+          <w:rFonts w:cstheme="minorHAnsi"/>
+          <w:lang w:val="bg-BG"/>
+        </w:rPr>
+        <w:t xml:space="preserve"> се обикновено в </w:t>
+      </w:r>
+      <w:r>
+        <w:rPr>
+          <w:rFonts w:cstheme="minorHAnsi"/>
+          <w:b/>
+          <w:bCs/>
+          <w:lang w:val="bg-BG"/>
+        </w:rPr>
+        <w:t>лявата част</w:t>
+      </w:r>
+      <w:r>
+        <w:rPr>
+          <w:rFonts w:cstheme="minorHAnsi"/>
+          <w:lang w:val="bg-BG"/>
+        </w:rPr>
+        <w:t xml:space="preserve"> на екрана, натиснете знака </w:t>
+      </w:r>
+      <w:r>
+        <w:rPr>
+          <w:rFonts w:cstheme="minorHAnsi"/>
+        </w:rPr>
+        <w:t>"</w:t>
+      </w:r>
+      <w:r>
+        <w:rPr>
+          <w:rFonts w:ascii="Consolas" w:hAnsi="Consolas" w:cstheme="minorHAnsi"/>
+          <w:b/>
+          <w:bCs/>
+        </w:rPr>
+        <w:t>+</w:t>
+      </w:r>
+      <w:r>
+        <w:rPr>
+          <w:rFonts w:cstheme="minorHAnsi"/>
+        </w:rPr>
+        <w:t>"</w:t>
+      </w:r>
+      <w:r>
+        <w:rPr>
+          <w:rFonts w:cstheme="minorHAnsi"/>
+          <w:lang w:val="bg-BG"/>
+        </w:rPr>
+        <w:t xml:space="preserve"> до </w:t>
+      </w:r>
+      <w:r>
+        <w:rPr>
+          <w:rFonts w:ascii="Consolas" w:hAnsi="Consolas" w:cstheme="minorHAnsi"/>
+          <w:b/>
+          <w:bCs/>
+        </w:rPr>
+        <w:t>Databases</w:t>
+      </w:r>
+      <w:r>
+        <w:rPr>
+          <w:rFonts w:cstheme="minorHAnsi"/>
+        </w:rPr>
+        <w:t>.</w:t>
+      </w:r>
+      <w:r>
+        <w:rPr>
+          <w:rFonts w:cstheme="minorHAnsi"/>
+        </w:rPr>
+        <w:t xml:space="preserve"> </w:t>
+      </w:r>
+      <w:r>
+        <w:rPr>
+          <w:rFonts w:cstheme="minorHAnsi"/>
+          <w:lang w:val="bg-BG"/>
+        </w:rPr>
+        <w:t xml:space="preserve">Ако не виждате </w:t>
+      </w:r>
+      <w:r>
+        <w:rPr>
+          <w:rFonts w:cstheme="minorHAnsi"/>
+        </w:rPr>
+        <w:t>"</w:t>
+      </w:r>
+      <w:r>
+        <w:rPr>
+          <w:rFonts w:cstheme="minorHAnsi"/>
+          <w:b/>
+          <w:bCs/>
+        </w:rPr>
+        <w:t>SoftUni</w:t>
+      </w:r>
+      <w:r>
+        <w:rPr>
+          <w:rFonts w:cstheme="minorHAnsi"/>
+        </w:rPr>
+        <w:t xml:space="preserve">", </w:t>
+      </w:r>
+      <w:r>
+        <w:rPr>
+          <w:rFonts w:cstheme="minorHAnsi"/>
+          <w:lang w:val="bg-BG"/>
+        </w:rPr>
+        <w:t xml:space="preserve">натиснете с десния бутон </w:t>
+      </w:r>
+      <w:r>
+        <w:rPr>
+          <w:rFonts w:cstheme="minorHAnsi"/>
+          <w:lang w:val="bg-BG"/>
+        </w:rPr>
+        <w:lastRenderedPageBreak/>
+        <w:t xml:space="preserve">вурху </w:t>
+      </w:r>
+      <w:r>
+        <w:rPr>
+          <w:rFonts w:ascii="Consolas" w:hAnsi="Consolas" w:cstheme="minorHAnsi"/>
+          <w:b/>
+          <w:bCs/>
+        </w:rPr>
+        <w:t>Databases</w:t>
+      </w:r>
+      <w:r>
+        <w:rPr>
+          <w:rFonts w:cstheme="minorHAnsi"/>
+          <w:lang w:val="bg-BG"/>
+        </w:rPr>
+        <w:t xml:space="preserve"> и след това </w:t>
+      </w:r>
+      <w:r>
+        <w:rPr>
+          <w:rFonts w:ascii="Consolas" w:hAnsi="Consolas" w:cstheme="minorHAnsi"/>
+        </w:rPr>
+        <w:t>[</w:t>
+      </w:r>
+      <w:r>
+        <w:rPr>
+          <w:rFonts w:ascii="Consolas" w:hAnsi="Consolas" w:cstheme="minorHAnsi"/>
+          <w:b/>
+          <w:bCs/>
+        </w:rPr>
+        <w:t>Refresh</w:t>
+      </w:r>
+      <w:r>
+        <w:rPr>
+          <w:rFonts w:ascii="Consolas" w:hAnsi="Consolas" w:cstheme="minorHAnsi"/>
+        </w:rPr>
+        <w:t>]</w:t>
+      </w:r>
+      <w:r>
+        <w:rPr>
+          <w:rFonts w:cstheme="minorHAnsi"/>
+          <w:lang w:val="bg-BG"/>
+        </w:rPr>
+        <w:t xml:space="preserve">. </w:t>
+      </w:r>
+      <w:r>
+        <w:rPr>
+          <w:rFonts w:cstheme="minorHAnsi"/>
+          <w:lang w:val="bg-BG"/>
+        </w:rPr>
+        <w:t>Н</w:t>
+      </w:r>
+      <w:r>
+        <w:rPr>
+          <w:rFonts w:cstheme="minorHAnsi"/>
+          <w:lang w:val="bg-BG"/>
+        </w:rPr>
+        <w:t xml:space="preserve">атиснете знака </w:t>
+      </w:r>
+      <w:r>
+        <w:rPr>
+          <w:rFonts w:cstheme="minorHAnsi"/>
+        </w:rPr>
+        <w:t>"</w:t>
+      </w:r>
+      <w:r>
+        <w:rPr>
+          <w:rFonts w:ascii="Consolas" w:hAnsi="Consolas" w:cstheme="minorHAnsi"/>
+          <w:b/>
+          <w:bCs/>
+        </w:rPr>
+        <w:t>+</w:t>
+      </w:r>
+      <w:r>
+        <w:rPr>
+          <w:rFonts w:cstheme="minorHAnsi"/>
+        </w:rPr>
+        <w:t>"</w:t>
+      </w:r>
+      <w:r>
+        <w:rPr>
+          <w:rFonts w:cstheme="minorHAnsi"/>
+          <w:lang w:val="bg-BG"/>
+        </w:rPr>
+        <w:t xml:space="preserve"> до </w:t>
+      </w:r>
+      <w:r>
+        <w:rPr>
+          <w:rFonts w:ascii="Consolas" w:hAnsi="Consolas" w:cstheme="minorHAnsi"/>
+          <w:b/>
+          <w:bCs/>
+        </w:rPr>
+        <w:t>SoftUni</w:t>
+      </w:r>
+      <w:r>
+        <w:rPr>
+          <w:rFonts w:cstheme="minorHAnsi"/>
+        </w:rPr>
+        <w:t>.</w:t>
+      </w:r>
+      <w:r>
+        <w:rPr>
+          <w:rFonts w:cstheme="minorHAnsi"/>
+        </w:rPr>
+        <w:t xml:space="preserve"> </w:t>
+      </w:r>
+      <w:r>
+        <w:rPr>
+          <w:rFonts w:cstheme="minorHAnsi"/>
+          <w:lang w:val="bg-BG"/>
+        </w:rPr>
+        <w:t xml:space="preserve">За, да разгледате таблиците в базата данни, натиснете </w:t>
+      </w:r>
+      <w:r>
+        <w:rPr>
+          <w:rFonts w:cstheme="minorHAnsi"/>
+        </w:rPr>
+        <w:t>"</w:t>
+      </w:r>
+      <w:r>
+        <w:rPr>
+          <w:rFonts w:ascii="Consolas" w:hAnsi="Consolas" w:cstheme="minorHAnsi"/>
+          <w:b/>
+          <w:bCs/>
+        </w:rPr>
+        <w:t>+</w:t>
+      </w:r>
+      <w:r>
+        <w:rPr>
+          <w:rFonts w:cstheme="minorHAnsi"/>
+        </w:rPr>
+        <w:t>"</w:t>
+      </w:r>
+      <w:r>
+        <w:rPr>
+          <w:rFonts w:cstheme="minorHAnsi"/>
+          <w:lang w:val="bg-BG"/>
+        </w:rPr>
+        <w:t xml:space="preserve"> до </w:t>
+      </w:r>
+      <w:r>
+        <w:rPr>
+          <w:rFonts w:ascii="Consolas" w:hAnsi="Consolas" w:cstheme="minorHAnsi"/>
+          <w:b/>
+          <w:bCs/>
+        </w:rPr>
+        <w:t>Tables</w:t>
+      </w:r>
+      <w:r>
+        <w:rPr>
+          <w:rFonts w:cstheme="minorHAnsi"/>
+        </w:rPr>
+        <w:t>.</w:t>
+      </w:r>
+      <w:r>
+        <w:rPr>
+          <w:noProof/>
+        </w:rPr>
+        <w:t xml:space="preserve"> </w:t>
+      </w:r>
+    </w:p>
+    <w:p>
+      <w:pPr>
+        <w:jc w:val="center"/>
+        <w:rPr>
+          <w:rFonts w:cstheme="minorHAnsi"/>
+        </w:rPr>
+      </w:pPr>
+      <w:r>
+        <w:rPr>
+          <w:noProof/>
+        </w:rPr>
+        <mc:AlternateContent>
+          <mc:Choice Requires="wps">
+            <w:drawing>
+              <wp:anchor distT="0" distB="0" distL="114300" distR="114300" simplePos="0" relativeHeight="251667456" behindDoc="0" locked="0" layoutInCell="1" allowOverlap="1" wp14:anchorId="140C152C" wp14:editId="23572627">
+                <wp:simplePos x="0" y="0"/>
+                <wp:positionH relativeFrom="column">
+                  <wp:posOffset>2601208</wp:posOffset>
+                </wp:positionH>
+                <wp:positionV relativeFrom="paragraph">
+                  <wp:posOffset>1892659</wp:posOffset>
+                </wp:positionV>
+                <wp:extent cx="794910" cy="198424"/>
+                <wp:effectExtent l="19050" t="19050" r="43815" b="30480"/>
+                <wp:wrapNone/>
+                <wp:docPr id="2140360607" name="Правоъгълник: със заоблени ъгли 13"/>
+                <wp:cNvGraphicFramePr>
+                  <a:graphicFrameLocks xmlns:a="http://schemas.openxmlformats.org/drawingml/2006/main"/>
+                </wp:cNvGraphicFramePr>
+                <a:graphic xmlns:a="http://schemas.openxmlformats.org/drawingml/2006/main">
+                  <a:graphicData uri="http://schemas.microsoft.com/office/word/2010/wordprocessingShape">
+                    <wps:wsp>
+                      <wps:cNvSpPr>
+                        <a:spLocks noChangeArrowheads="1"/>
+                      </wps:cNvSpPr>
+                      <wps:spPr bwMode="auto">
+                        <a:xfrm>
+                          <a:off x="0" y="0"/>
+                          <a:ext cx="794910" cy="198424"/>
+                        </a:xfrm>
+                        <a:prstGeom prst="roundRect">
+                          <a:avLst>
+                            <a:gd name="adj" fmla="val 5384"/>
+                          </a:avLst>
+                        </a:prstGeom>
+                        <a:noFill/>
+                        <a:ln w="57150">
+                          <a:solidFill>
+                            <a:schemeClr val="tx2">
+                              <a:lumMod val="100000"/>
+                              <a:lumOff val="0"/>
+                            </a:schemeClr>
+                          </a:solidFill>
+                          <a:round/>
+                          <a:headEnd/>
+                          <a:tailEnd/>
+                        </a:ln>
+                        <a:extLst>
+                          <a:ext uri="{909E8E84-426E-40DD-AFC4-6F175D3DCCD1}">
+                            <a14:hiddenFill xmlns:a14="http://schemas.microsoft.com/office/drawing/2010/main">
+                              <a:solidFill>
+                                <a:srgbClr val="FFFFFF"/>
+                              </a:solidFill>
+                            </a14:hiddenFill>
+                          </a:ext>
+                        </a:extLst>
+                      </wps:spPr>
+                      <wps:bodyPr rot="0" vert="horz" wrap="square" lIns="91440" tIns="45720" rIns="91440" bIns="45720" anchor="t" anchorCtr="0" upright="1">
+                        <a:noAutofit/>
+                      </wps:bodyPr>
+                    </wps:wsp>
+                  </a:graphicData>
+                </a:graphic>
+                <wp14:sizeRelH relativeFrom="page">
+                  <wp14:pctWidth>0</wp14:pctWidth>
+                </wp14:sizeRelH>
+                <wp14:sizeRelV relativeFrom="page">
+                  <wp14:pctHeight>0</wp14:pctHeight>
+                </wp14:sizeRelV>
+              </wp:anchor>
+            </w:drawing>
+          </mc:Choice>
+          <mc:Fallback>
+            <w:pict>
+              <v:roundrect w14:anchorId="119CE228" id="Правоъгълник: със заоблени ъгли 13" o:spid="_x0000_s1026" style="position:absolute;margin-left:204.8pt;margin-top:149.05pt;width:62.6pt;height:15.6pt;z-index:251667456;visibility:visible;mso-wrap-style:square;mso-width-percent:0;mso-height-percent:0;mso-wrap-distance-left:9pt;mso-wrap-distance-top:0;mso-wrap-distance-right:9pt;mso-wrap-distance-bottom:0;mso-position-horizontal:absolute;mso-position-horizontal-relative:text;mso-position-vertical:absolute;mso-position-vertical-relative:text;mso-width-percent:0;mso-height-percent:0;mso-width-relative:page;mso-height-relative:page;v-text-anchor:top" arcsize="3529f" o:gfxdata="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" filled="f" strokecolor="#1f497d [3215]" strokeweight="4.5pt"/>
+            </w:pict>
+          </mc:Fallback>
+        </mc:AlternateContent>
+      </w:r>
+      <w:r>
+        <w:rPr>
+          <w:noProof/>
+        </w:rPr>
+        <mc:AlternateContent>
+          <mc:Choice Requires="wps">
+            <w:drawing>
+              <wp:anchor distT="0" distB="0" distL="114300" distR="114300" simplePos="0" relativeHeight="251665408" behindDoc="0" locked="0" layoutInCell="1" allowOverlap="1" wp14:anchorId="7FCAF8EA" wp14:editId="0A8C83B5">
+                <wp:simplePos x="0" y="0"/>
+                <wp:positionH relativeFrom="column">
+                  <wp:posOffset>2373769</wp:posOffset>
+                </wp:positionH>
+                <wp:positionV relativeFrom="paragraph">
+                  <wp:posOffset>1542802</wp:posOffset>
+                </wp:positionV>
+                <wp:extent cx="871496" cy="198424"/>
+                <wp:effectExtent l="19050" t="19050" r="43180" b="30480"/>
+                <wp:wrapNone/>
+                <wp:docPr id="2007894549" name="Правоъгълник: със заоблени ъгли 13"/>
+                <wp:cNvGraphicFramePr>
+                  <a:graphicFrameLocks xmlns:a="http://schemas.openxmlformats.org/drawingml/2006/main"/>
+                </wp:cNvGraphicFramePr>
+                <a:graphic xmlns:a="http://schemas.openxmlformats.org/drawingml/2006/main">
+                  <a:graphicData uri="http://schemas.microsoft.com/office/word/2010/wordprocessingShape">
+                    <wps:wsp>
+                      <wps:cNvSpPr>
+                        <a:spLocks noChangeArrowheads="1"/>
+                      </wps:cNvSpPr>
+                      <wps:spPr bwMode="auto">
+                        <a:xfrm>
+                          <a:off x="0" y="0"/>
+                          <a:ext cx="871496" cy="198424"/>
+                        </a:xfrm>
+                        <a:prstGeom prst="roundRect">
+                          <a:avLst>
+                            <a:gd name="adj" fmla="val 5384"/>
+                          </a:avLst>
+                        </a:prstGeom>
+                        <a:noFill/>
+                        <a:ln w="57150">
+                          <a:solidFill>
+                            <a:schemeClr val="tx2">
+                              <a:lumMod val="100000"/>
+                              <a:lumOff val="0"/>
+                            </a:schemeClr>
+                          </a:solidFill>
+                          <a:round/>
+                          <a:headEnd/>
+                          <a:tailEnd/>
+                        </a:ln>
+                        <a:extLst>
+                          <a:ext uri="{909E8E84-426E-40DD-AFC4-6F175D3DCCD1}">
+                            <a14:hiddenFill xmlns:a14="http://schemas.microsoft.com/office/drawing/2010/main">
+                              <a:solidFill>
+                                <a:srgbClr val="FFFFFF"/>
+                              </a:solidFill>
+                            </a14:hiddenFill>
+                          </a:ext>
+                        </a:extLst>
+                      </wps:spPr>
+                      <wps:bodyPr rot="0" vert="horz" wrap="square" lIns="91440" tIns="45720" rIns="91440" bIns="45720" anchor="t" anchorCtr="0" upright="1">
+                        <a:noAutofit/>
+                      </wps:bodyPr>
+                    </wps:wsp>
+                  </a:graphicData>
+                </a:graphic>
+                <wp14:sizeRelH relativeFrom="page">
+                  <wp14:pctWidth>0</wp14:pctWidth>
+                </wp14:sizeRelH>
+                <wp14:sizeRelV relativeFrom="page">
+                  <wp14:pctHeight>0</wp14:pctHeight>
+                </wp14:sizeRelV>
+              </wp:anchor>
+            </w:drawing>
+          </mc:Choice>
+          <mc:Fallback>
+            <w:pict>
+              <v:roundrect w14:anchorId="438A6748" id="Правоъгълник: със заоблени ъгли 13" o:spid="_x0000_s1026" style="position:absolute;margin-left:186.9pt;margin-top:121.5pt;width:68.6pt;height:15.6pt;z-index:251665408;visibility:visible;mso-wrap-style:square;mso-width-percent:0;mso-height-percent:0;mso-wrap-distance-left:9pt;mso-wrap-distance-top:0;mso-wrap-distance-right:9pt;mso-wrap-distance-bottom:0;mso-position-horizontal:absolute;mso-position-horizontal-relative:text;mso-position-vertical:absolute;mso-position-vertical-relative:text;mso-width-percent:0;mso-height-percent:0;mso-width-relative:page;mso-height-relative:page;v-text-anchor:top" arcsize="3529f" o:gfxdata="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" filled="f" strokecolor="#1f497d [3215]" strokeweight="4.5pt"/>
+            </w:pict>
+          </mc:Fallback>
+        </mc:AlternateContent>
+      </w:r>
+      <w:r>
+        <w:rPr>
+          <w:noProof/>
+        </w:rPr>
+        <mc:AlternateContent>
+          <mc:Choice Requires="wps">
+            <w:drawing>
+              <wp:anchor distT="0" distB="0" distL="114300" distR="114300" simplePos="0" relativeHeight="251663360" behindDoc="0" locked="0" layoutInCell="1" allowOverlap="1" wp14:anchorId="739C3E20" wp14:editId="5A742917">
+                <wp:simplePos x="0" y="0"/>
+                <wp:positionH relativeFrom="column">
+                  <wp:posOffset>2174985</wp:posOffset>
+                </wp:positionH>
+                <wp:positionV relativeFrom="paragraph">
+                  <wp:posOffset>692012</wp:posOffset>
+                </wp:positionV>
+                <wp:extent cx="1062328" cy="187684"/>
+                <wp:effectExtent l="19050" t="19050" r="43180" b="41275"/>
+                <wp:wrapNone/>
+                <wp:docPr id="1848450074" name="Правоъгълник: със заоблени ъгли 13"/>
+                <wp:cNvGraphicFramePr>
+                  <a:graphicFrameLocks xmlns:a="http://schemas.openxmlformats.org/drawingml/2006/main"/>
+                </wp:cNvGraphicFramePr>
+                <a:graphic xmlns:a="http://schemas.openxmlformats.org/drawingml/2006/main">
+                  <a:graphicData uri="http://schemas.microsoft.com/office/word/2010/wordprocessingShape">
+                    <wps:wsp>
+                      <wps:cNvSpPr>
+                        <a:spLocks noChangeArrowheads="1"/>
+                      </wps:cNvSpPr>
+                      <wps:spPr bwMode="auto">
+                        <a:xfrm>
+                          <a:off x="0" y="0"/>
+                          <a:ext cx="1062328" cy="187684"/>
+                        </a:xfrm>
+                        <a:prstGeom prst="roundRect">
+                          <a:avLst>
+                            <a:gd name="adj" fmla="val 5384"/>
+                          </a:avLst>
+                        </a:prstGeom>
+                        <a:noFill/>
+                        <a:ln w="57150">
+                          <a:solidFill>
+                            <a:schemeClr val="tx2">
+                              <a:lumMod val="100000"/>
+                              <a:lumOff val="0"/>
+                            </a:schemeClr>
+                          </a:solidFill>
+                          <a:round/>
+                          <a:headEnd/>
+                          <a:tailEnd/>
+                        </a:ln>
+                        <a:extLst>
+                          <a:ext uri="{909E8E84-426E-40DD-AFC4-6F175D3DCCD1}">
+                            <a14:hiddenFill xmlns:a14="http://schemas.microsoft.com/office/drawing/2010/main">
+                              <a:solidFill>
+                                <a:srgbClr val="FFFFFF"/>
+                              </a:solidFill>
+                            </a14:hiddenFill>
+                          </a:ext>
+                        </a:extLst>
+                      </wps:spPr>
+                      <wps:bodyPr rot="0" vert="horz" wrap="square" lIns="91440" tIns="45720" rIns="91440" bIns="45720" anchor="t" anchorCtr="0" upright="1">
+                        <a:noAutofit/>
+                      </wps:bodyPr>
+                    </wps:wsp>
+                  </a:graphicData>
+                </a:graphic>
+                <wp14:sizeRelH relativeFrom="page">
+                  <wp14:pctWidth>0</wp14:pctWidth>
+                </wp14:sizeRelH>
+                <wp14:sizeRelV relativeFrom="page">
+                  <wp14:pctHeight>0</wp14:pctHeight>
+                </wp14:sizeRelV>
+              </wp:anchor>
+            </w:drawing>
+          </mc:Choice>
+          <mc:Fallback>
+            <w:pict>
+              <v:roundrect w14:anchorId="04E4078A" id="Правоъгълник: със заоблени ъгли 13" o:spid="_x0000_s1026" style="position:absolute;margin-left:171.25pt;margin-top:54.5pt;width:83.65pt;height:14.8pt;z-index:251663360;visibility:visible;mso-wrap-style:square;mso-width-percent:0;mso-height-percent:0;mso-wrap-distance-left:9pt;mso-wrap-distance-top:0;mso-wrap-distance-right:9pt;mso-wrap-distance-bottom:0;mso-position-horizontal:absolute;mso-position-horizontal-relative:text;mso-position-vertical:absolute;mso-position-vertical-relative:text;mso-width-percent:0;mso-height-percent:0;mso-width-relative:page;mso-height-relative:page;v-text-anchor:top" arcsize="3529f" o:gfxdata="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" filled="f" strokecolor="#1f497d [3215]" strokeweight="4.5pt"/>
+            </w:pict>
+          </mc:Fallback>
+        </mc:AlternateContent>
+      </w:r>
+      <w:r>
+        <w:rPr>
+          <w:rFonts w:cstheme="minorHAnsi"/>
+        </w:rPr>
+        <w:drawing>
+          <wp:inline distT="0" distB="0" distL="0" distR="0" wp14:anchorId="74E5BCDC" wp14:editId="250D5F23">
+            <wp:extent cx="2734057" cy="5191850"/>
+            <wp:effectExtent l="19050" t="19050" r="28575" b="27940"/>
+            <wp:docPr id="939562053" name="Picture 1" descr="A screenshot of a computer&#10;&#10;Description automatically generated"/>
+            <wp:cNvGraphicFramePr>
+              <a:graphicFrameLocks xmlns:a="http://schemas.openxmlformats.org/drawingml/2006/main" noChangeAspect="1"/>
+            </wp:cNvGraphicFramePr>
+            <a:graphic xmlns:a="http://schemas.openxmlformats.org/drawingml/2006/main">
+              <a:graphicData uri="http://schemas.openxmlformats.org/drawingml/2006/picture">
+                <pic:pic xmlns:pic="http://schemas.openxmlformats.org/drawingml/2006/picture">
+                  <pic:nvPicPr>
+                    <pic:cNvPr id="939562053" name="Picture 1" descr="A screenshot of a computer&#10;&#10;Description automatically generated"/>
+                    <pic:cNvPicPr/>
+                  </pic:nvPicPr>
+                  <pic:blipFill>
+                    <a:blip r:embed="rId10"/>
+                    <a:stretch>
+                      <a:fillRect/>
+                    </a:stretch>
+                  </pic:blipFill>
+                  <pic:spPr>
+                    <a:xfrm>
+                      <a:off x="0" y="0"/>
+                      <a:ext cx="2734057" cy="5191850"/>
+                    </a:xfrm>
+                    <a:prstGeom prst="rect">
+                      <a:avLst/>
+                    </a:prstGeom>
+                    <a:ln>
+                      <a:solidFill>
+                        <a:schemeClr val="bg1">
+                          <a:lumMod val="75000"/>
+                        </a:schemeClr>
+                      </a:solidFill>
+                    </a:ln>
+                  </pic:spPr>
+                </pic:pic>
+              </a:graphicData>
+            </a:graphic>
+          </wp:inline>
+        </w:drawing>
+      </w:r>
+    </w:p>
+    <w:p>
+      <w:pPr>
+        <w:rPr>
+          <w:rFonts w:cstheme="minorHAnsi"/>
+        </w:rPr>
+      </w:pPr>
+      <w:r>
+        <w:rPr>
+          <w:rFonts w:cstheme="minorHAnsi"/>
+          <w:lang w:val="bg-BG"/>
+        </w:rPr>
+        <w:t xml:space="preserve">Можете да разгледате записисте например в таблицата </w:t>
+      </w:r>
+      <w:r>
+        <w:rPr>
+          <w:rFonts w:cstheme="minorHAnsi"/>
+        </w:rPr>
+        <w:t>"</w:t>
+      </w:r>
+      <w:r>
+        <w:rPr>
+          <w:rFonts w:cstheme="minorHAnsi"/>
+          <w:b/>
+          <w:bCs/>
+        </w:rPr>
+        <w:t>Addresses</w:t>
+      </w:r>
+      <w:r>
+        <w:rPr>
+          <w:rFonts w:cstheme="minorHAnsi"/>
+        </w:rPr>
+        <w:t xml:space="preserve">". </w:t>
+      </w:r>
+      <w:r>
+        <w:rPr>
+          <w:rFonts w:cstheme="minorHAnsi"/>
+          <w:lang w:val="bg-BG"/>
+        </w:rPr>
+        <w:t xml:space="preserve">За тази цел, с десния бутон натиснете върху таблицата </w:t>
+      </w:r>
+      <w:r>
+        <w:rPr>
+          <w:rFonts w:ascii="Consolas" w:hAnsi="Consolas" w:cstheme="minorHAnsi"/>
+          <w:b/>
+          <w:bCs/>
+        </w:rPr>
+        <w:t>Addresses</w:t>
+      </w:r>
+      <w:r>
+        <w:rPr>
+          <w:rFonts w:cstheme="minorHAnsi"/>
+        </w:rPr>
+        <w:t xml:space="preserve"> </w:t>
+      </w:r>
+      <w:r>
+        <w:rPr>
+          <w:rFonts w:cstheme="minorHAnsi"/>
+          <w:lang w:val="bg-BG"/>
+        </w:rPr>
+        <w:t xml:space="preserve">от папката </w:t>
+      </w:r>
+      <w:r>
+        <w:rPr>
+          <w:rFonts w:ascii="Consolas" w:hAnsi="Consolas" w:cstheme="minorHAnsi"/>
+          <w:b/>
+          <w:bCs/>
+        </w:rPr>
+        <w:t>Tables</w:t>
+      </w:r>
+      <w:r>
+        <w:rPr>
+          <w:rFonts w:cstheme="minorHAnsi"/>
+        </w:rPr>
+        <w:t xml:space="preserve">, </w:t>
+      </w:r>
+      <w:r>
+        <w:rPr>
+          <w:rFonts w:cstheme="minorHAnsi"/>
+          <w:lang w:val="bg-BG"/>
+        </w:rPr>
+        <w:t>която сте отворили</w:t>
+      </w:r>
+      <w:r>
+        <w:rPr>
+          <w:rFonts w:cstheme="minorHAnsi"/>
+        </w:rPr>
+        <w:t xml:space="preserve"> </w:t>
+      </w:r>
+      <w:r>
+        <w:rPr>
+          <w:rFonts w:cstheme="minorHAnsi"/>
+          <w:lang w:val="bg-BG"/>
+        </w:rPr>
+        <w:t xml:space="preserve">и изберете </w:t>
+      </w:r>
+      <w:r>
+        <w:rPr>
+          <w:rFonts w:ascii="Consolas" w:hAnsi="Consolas" w:cstheme="minorHAnsi"/>
+        </w:rPr>
+        <w:t>[</w:t>
+      </w:r>
+      <w:r>
+        <w:rPr>
+          <w:rFonts w:ascii="Consolas" w:hAnsi="Consolas" w:cstheme="minorHAnsi"/>
+          <w:b/>
+          <w:bCs/>
+        </w:rPr>
+        <w:t>Select Top 1000 Rows</w:t>
+      </w:r>
+      <w:r>
+        <w:rPr>
+          <w:rFonts w:ascii="Consolas" w:hAnsi="Consolas" w:cstheme="minorHAnsi"/>
+        </w:rPr>
+        <w:t>]</w:t>
+      </w:r>
+      <w:r>
+        <w:rPr>
+          <w:rFonts w:cstheme="minorHAnsi"/>
+        </w:rPr>
+        <w:t>.</w:t>
+      </w:r>
+    </w:p>
+    <w:p>
+      <w:pPr>
+        <w:jc w:val="center"/>
+        <w:rPr>
+          <w:lang w:val="bg-BG"/>
+        </w:rPr>
+      </w:pPr>
+      <w:r>
+        <w:rPr>
+          <w:noProof/>
+        </w:rPr>
+        <w:lastRenderedPageBreak/>
+        <mc:AlternateContent>
+          <mc:Choice Requires="wps">
+            <w:drawing>
+              <wp:anchor distT="0" distB="0" distL="114300" distR="114300" simplePos="0" relativeHeight="251671552" behindDoc="0" locked="0" layoutInCell="1" allowOverlap="1" wp14:anchorId="31C1C505" wp14:editId="7152491D">
+                <wp:simplePos x="0" y="0"/>
+                <wp:positionH relativeFrom="column">
+                  <wp:posOffset>1450975</wp:posOffset>
+                </wp:positionH>
+                <wp:positionV relativeFrom="paragraph">
+                  <wp:posOffset>3404539</wp:posOffset>
+                </wp:positionV>
+                <wp:extent cx="1722285" cy="155879"/>
+                <wp:effectExtent l="19050" t="19050" r="30480" b="34925"/>
+                <wp:wrapNone/>
+                <wp:docPr id="2047970338" name="Правоъгълник: със заоблени ъгли 13"/>
+                <wp:cNvGraphicFramePr>
+                  <a:graphicFrameLocks xmlns:a="http://schemas.openxmlformats.org/drawingml/2006/main"/>
+                </wp:cNvGraphicFramePr>
+                <a:graphic xmlns:a="http://schemas.openxmlformats.org/drawingml/2006/main">
+                  <a:graphicData uri="http://schemas.microsoft.com/office/word/2010/wordprocessingShape">
+                    <wps:wsp>
+                      <wps:cNvSpPr>
+                        <a:spLocks noChangeArrowheads="1"/>
+                      </wps:cNvSpPr>
+                      <wps:spPr bwMode="auto">
+                        <a:xfrm>
+                          <a:off x="0" y="0"/>
+                          <a:ext cx="1722285" cy="155879"/>
+                        </a:xfrm>
+                        <a:prstGeom prst="roundRect">
+                          <a:avLst>
+                            <a:gd name="adj" fmla="val 5384"/>
+                          </a:avLst>
+                        </a:prstGeom>
+                        <a:noFill/>
+                        <a:ln w="57150">
+                          <a:solidFill>
+                            <a:schemeClr val="tx2">
+                              <a:lumMod val="100000"/>
+                              <a:lumOff val="0"/>
+                            </a:schemeClr>
+                          </a:solidFill>
+                          <a:round/>
+                          <a:headEnd/>
+                          <a:tailEnd/>
+                        </a:ln>
+                        <a:extLst>
+                          <a:ext uri="{909E8E84-426E-40DD-AFC4-6F175D3DCCD1}">
+                            <a14:hiddenFill xmlns:a14="http://schemas.microsoft.com/office/drawing/2010/main">
+                              <a:solidFill>
+                                <a:srgbClr val="FFFFFF"/>
+                              </a:solidFill>
+                            </a14:hiddenFill>
+                          </a:ext>
+                        </a:extLst>
+                      </wps:spPr>
+                      <wps:bodyPr rot="0" vert="horz" wrap="square" lIns="91440" tIns="45720" rIns="91440" bIns="45720" anchor="t" anchorCtr="0" upright="1">
+                        <a:noAutofit/>
+                      </wps:bodyPr>
+                    </wps:wsp>
+                  </a:graphicData>
+                </a:graphic>
+                <wp14:sizeRelH relativeFrom="page">
+                  <wp14:pctWidth>0</wp14:pctWidth>
+                </wp14:sizeRelH>
+                <wp14:sizeRelV relativeFrom="page">
+                  <wp14:pctHeight>0</wp14:pctHeight>
+                </wp14:sizeRelV>
+              </wp:anchor>
+            </w:drawing>
+          </mc:Choice>
+          <mc:Fallback>
+            <w:pict>
+              <v:roundrect w14:anchorId="54E2A005" id="Правоъгълник: със заоблени ъгли 13" o:spid="_x0000_s1026" style="position:absolute;margin-left:114.25pt;margin-top:268.05pt;width:135.6pt;height:12.25pt;z-index:251671552;visibility:visible;mso-wrap-style:square;mso-width-percent:0;mso-height-percent:0;mso-wrap-distance-left:9pt;mso-wrap-distance-top:0;mso-wrap-distance-right:9pt;mso-wrap-distance-bottom:0;mso-position-horizontal:absolute;mso-position-horizontal-relative:text;mso-position-vertical:absolute;mso-position-vertical-relative:text;mso-width-percent:0;mso-height-percent:0;mso-width-relative:page;mso-height-relative:page;v-text-anchor:top" arcsize="3529f" o:gfxdata="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" filled="f" strokecolor="#1f497d [3215]" strokeweight="4.5pt"/>
+            </w:pict>
+          </mc:Fallback>
+        </mc:AlternateContent>
+      </w:r>
+      <w:r>
+        <w:rPr>
+          <w:noProof/>
+        </w:rPr>
+        <mc:AlternateContent>
+          <mc:Choice Requires="wps">
+            <w:drawing>
+              <wp:anchor distT="0" distB="0" distL="114300" distR="114300" simplePos="0" relativeHeight="251669504" behindDoc="0" locked="0" layoutInCell="1" allowOverlap="1" wp14:anchorId="033C9EFF" wp14:editId="506DE572">
+                <wp:simplePos x="0" y="0"/>
+                <wp:positionH relativeFrom="column">
+                  <wp:posOffset>592676</wp:posOffset>
+                </wp:positionH>
+                <wp:positionV relativeFrom="paragraph">
+                  <wp:posOffset>3261967</wp:posOffset>
+                </wp:positionV>
+                <wp:extent cx="855593" cy="171782"/>
+                <wp:effectExtent l="19050" t="19050" r="40005" b="38100"/>
+                <wp:wrapNone/>
+                <wp:docPr id="584681798" name="Правоъгълник: със заоблени ъгли 13"/>
+                <wp:cNvGraphicFramePr>
+                  <a:graphicFrameLocks xmlns:a="http://schemas.openxmlformats.org/drawingml/2006/main"/>
+                </wp:cNvGraphicFramePr>
+                <a:graphic xmlns:a="http://schemas.openxmlformats.org/drawingml/2006/main">
+                  <a:graphicData uri="http://schemas.microsoft.com/office/word/2010/wordprocessingShape">
+                    <wps:wsp>
+                      <wps:cNvSpPr>
+                        <a:spLocks noChangeArrowheads="1"/>
+                      </wps:cNvSpPr>
+                      <wps:spPr bwMode="auto">
+                        <a:xfrm>
+                          <a:off x="0" y="0"/>
+                          <a:ext cx="855593" cy="171782"/>
+                        </a:xfrm>
+                        <a:prstGeom prst="roundRect">
+                          <a:avLst>
+                            <a:gd name="adj" fmla="val 5384"/>
+                          </a:avLst>
+                        </a:prstGeom>
+                        <a:noFill/>
+                        <a:ln w="57150">
+                          <a:solidFill>
+                            <a:schemeClr val="tx2">
+                              <a:lumMod val="100000"/>
+                              <a:lumOff val="0"/>
+                            </a:schemeClr>
+                          </a:solidFill>
+                          <a:round/>
+                          <a:headEnd/>
+                          <a:tailEnd/>
+                        </a:ln>
+                        <a:extLst>
+                          <a:ext uri="{909E8E84-426E-40DD-AFC4-6F175D3DCCD1}">
+                            <a14:hiddenFill xmlns:a14="http://schemas.microsoft.com/office/drawing/2010/main">
+                              <a:solidFill>
+                                <a:srgbClr val="FFFFFF"/>
+                              </a:solidFill>
+                            </a14:hiddenFill>
+                          </a:ext>
+                        </a:extLst>
+                      </wps:spPr>
+                      <wps:bodyPr rot="0" vert="horz" wrap="square" lIns="91440" tIns="45720" rIns="91440" bIns="45720" anchor="t" anchorCtr="0" upright="1">
+                        <a:noAutofit/>
+                      </wps:bodyPr>
+                    </wps:wsp>
+                  </a:graphicData>
+                </a:graphic>
+                <wp14:sizeRelH relativeFrom="page">
+                  <wp14:pctWidth>0</wp14:pctWidth>
+                </wp14:sizeRelH>
+                <wp14:sizeRelV relativeFrom="page">
+                  <wp14:pctHeight>0</wp14:pctHeight>
+                </wp14:sizeRelV>
+              </wp:anchor>
+            </w:drawing>
+          </mc:Choice>
+          <mc:Fallback>
+            <w:pict>
+              <v:roundrect w14:anchorId="72F4E173" id="Правоъгълник: със заоблени ъгли 13" o:spid="_x0000_s1026" style="position:absolute;margin-left:46.65pt;margin-top:256.85pt;width:67.35pt;height:13.55pt;z-index:251669504;visibility:visible;mso-wrap-style:square;mso-width-percent:0;mso-height-percent:0;mso-wrap-distance-left:9pt;mso-wrap-distance-top:0;mso-wrap-distance-right:9pt;mso-wrap-distance-bottom:0;mso-position-horizontal:absolute;mso-position-horizontal-relative:text;mso-position-vertical:absolute;mso-position-vertical-relative:text;mso-width-percent:0;mso-height-percent:0;mso-width-relative:page;mso-height-relative:page;v-text-anchor:top" arcsize="3529f" o:gfxdata="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" filled="f" strokecolor="#1f497d [3215]" strokeweight="4.5pt"/>
+            </w:pict>
+          </mc:Fallback>
+        </mc:AlternateContent>
+      </w:r>
+      <w:r>
+        <w:rPr>
+          <w:noProof/>
+        </w:rPr>
+        <w:drawing>
+          <wp:inline distT="0" distB="0" distL="0" distR="0" wp14:anchorId="37AC50DE" wp14:editId="45B0C97B">
             <wp:extent cx="6626225" cy="5597525"/>
             <wp:effectExtent l="19050" t="19050" r="22225" b="22225"/>
             <wp:docPr id="1903545812" name="Picture 1" descr="A screenshot of a computer&#10;&#10;Description automatically generated"/>
@@ -220,7 +1629,7 @@
                     <pic:cNvPicPr/>
                   </pic:nvPicPr>
                   <pic:blipFill>
-                    <a:blip r:embed="rId8"/>
+                    <a:blip r:embed="rId11"/>
                     <a:stretch>
                       <a:fillRect/>
                     </a:stretch>
@@ -236,7 +1645,7 @@
                     <a:ln>
                       <a:solidFill>
                         <a:schemeClr val="bg1">
-                          <a:lumMod val="85000"/>
+                          <a:lumMod val="75000"/>
                         </a:schemeClr>
                       </a:solidFill>
                     </a:ln>
@@ -250,14 +1659,117 @@
     </w:p>
     <w:p>
       <w:pPr>
-        <w:pStyle w:val="Heading2"/>
-      </w:pPr>
-      <w:r>
-        <w:t>Намерете цялата информация за служителите</w:t>
+        <w:rPr>
+          <w:rFonts w:cstheme="minorHAnsi"/>
+          <w:lang w:val="bg-BG"/>
+        </w:rPr>
+      </w:pPr>
+      <w:r>
+        <w:rPr>
+          <w:lang w:val="bg-BG"/>
+        </w:rPr>
+        <w:t xml:space="preserve">В </w:t>
+      </w:r>
+      <w:r>
+        <w:rPr>
+          <w:rFonts w:ascii="Consolas" w:hAnsi="Consolas"/>
+          <w:b/>
+          <w:bCs/>
+        </w:rPr>
+        <w:t>Results</w:t>
+      </w:r>
+      <w:r>
+        <w:rPr>
+          <w:rFonts w:cstheme="minorHAnsi"/>
+          <w:b/>
+          <w:bCs/>
+          <w:lang w:val="bg-BG"/>
+        </w:rPr>
+        <w:t xml:space="preserve"> </w:t>
+      </w:r>
+      <w:r>
+        <w:rPr>
+          <w:rFonts w:cstheme="minorHAnsi"/>
+          <w:lang w:val="bg-BG"/>
+        </w:rPr>
+        <w:t xml:space="preserve">се визуализират </w:t>
+      </w:r>
+      <w:r>
+        <w:rPr>
+          <w:rFonts w:cstheme="minorHAnsi"/>
+          <w:b/>
+          <w:bCs/>
+          <w:lang w:val="bg-BG"/>
+        </w:rPr>
+        <w:t>първите</w:t>
+      </w:r>
+      <w:r>
+        <w:rPr>
+          <w:rFonts w:cstheme="minorHAnsi"/>
+          <w:lang w:val="bg-BG"/>
+        </w:rPr>
+        <w:t xml:space="preserve"> </w:t>
+      </w:r>
+      <w:r>
+        <w:rPr>
+          <w:rFonts w:cstheme="minorHAnsi"/>
+          <w:b/>
+          <w:bCs/>
+        </w:rPr>
+        <w:t>1000</w:t>
+      </w:r>
+      <w:r>
+        <w:rPr>
+          <w:rFonts w:cstheme="minorHAnsi"/>
+        </w:rPr>
+        <w:t xml:space="preserve"> </w:t>
+      </w:r>
+      <w:r>
+        <w:rPr>
+          <w:rFonts w:cstheme="minorHAnsi"/>
+          <w:lang w:val="bg-BG"/>
+        </w:rPr>
+        <w:t xml:space="preserve">записа от </w:t>
+      </w:r>
+      <w:r>
+        <w:rPr>
+          <w:rFonts w:cstheme="minorHAnsi"/>
+          <w:lang w:val="bg-BG"/>
+        </w:rPr>
+        <w:t>таблицата</w:t>
+      </w:r>
+      <w:r>
+        <w:rPr>
+          <w:rFonts w:cstheme="minorHAnsi"/>
+          <w:lang w:val="bg-BG"/>
+        </w:rPr>
+        <w:t xml:space="preserve"> </w:t>
+      </w:r>
+      <w:r>
+        <w:rPr>
+          <w:rFonts w:ascii="Consolas" w:hAnsi="Consolas" w:cstheme="minorHAnsi"/>
+          <w:b/>
+          <w:bCs/>
+        </w:rPr>
+        <w:t>Addresses</w:t>
+      </w:r>
+      <w:r>
+        <w:rPr>
+          <w:rFonts w:cstheme="minorHAnsi"/>
+        </w:rPr>
+        <w:t>.</w:t>
       </w:r>
     </w:p>
     <w:p>
       <w:pPr>
+        <w:pStyle w:val="Heading2"/>
+      </w:pPr>
+      <w:r>
+        <w:t>Намерете цялата информация за служителите</w:t>
+      </w:r>
+    </w:p>
+    <w:p>
+      <w:pPr>
         <w:rPr>
           <w:rFonts w:eastAsia="Times New Roman" w:cs="Times New Roman"/>
         </w:rPr>
@@ -376,104 +1888,545 @@
         <w:rPr>
           <w:lang w:val="bg-BG"/>
         </w:rPr>
-        <w:lastRenderedPageBreak/>
         <w:t>Указания и насоки</w:t>
       </w:r>
     </w:p>
     <w:p>
-      <w:r>
-        <w:rPr>
-          <w:highlight w:val="yellow"/>
-          <w:lang w:val="bg-BG"/>
-        </w:rPr>
-        <w:t xml:space="preserve">Понеже това е първата задача в това упражнение, направи я с повече насоки, като за напълно начинаещ, който не е виждал през живата си </w:t>
-      </w:r>
-      <w:r>
-        <w:rPr>
-          <w:highlight w:val="yellow"/>
-        </w:rPr>
-        <w:t xml:space="preserve">SQL Server </w:t>
-      </w:r>
-      <w:r>
-        <w:rPr>
-          <w:highlight w:val="yellow"/>
-          <w:lang w:val="bg-BG"/>
-        </w:rPr>
-        <w:t xml:space="preserve">и </w:t>
-      </w:r>
-      <w:r>
-        <w:rPr>
-          <w:highlight w:val="yellow"/>
-        </w:rPr>
-        <w:t>SSMS.</w:t>
+      <w:pPr>
+        <w:rPr>
+          <w:rFonts w:eastAsia="Times New Roman" w:cs="Times New Roman"/>
+        </w:rPr>
+      </w:pPr>
+      <w:r>
+        <w:rPr>
+          <w:rFonts w:eastAsia="Times New Roman" w:cs="Times New Roman"/>
+          <w:lang w:val="bg-BG"/>
+        </w:rPr>
+        <w:t xml:space="preserve">Изберете </w:t>
+      </w:r>
+      <w:r>
+        <w:rPr>
+          <w:rFonts w:ascii="Consolas" w:eastAsia="Times New Roman" w:hAnsi="Consolas" w:cs="Times New Roman"/>
+        </w:rPr>
+        <w:t>[</w:t>
+      </w:r>
+      <w:r>
+        <w:rPr>
+          <w:rFonts w:ascii="Consolas" w:eastAsia="Times New Roman" w:hAnsi="Consolas" w:cstheme="minorHAnsi"/>
+          <w:b/>
+          <w:bCs/>
+        </w:rPr>
+        <w:t>New Query</w:t>
+      </w:r>
+      <w:r>
+        <w:rPr>
+          <w:rFonts w:ascii="Consolas" w:eastAsia="Times New Roman" w:hAnsi="Consolas" w:cs="Times New Roman"/>
+        </w:rPr>
+        <w:t>]</w:t>
+      </w:r>
+      <w:r>
+        <w:rPr>
+          <w:rFonts w:eastAsia="Times New Roman" w:cstheme="minorHAnsi"/>
+          <w:lang w:val="bg-BG"/>
+        </w:rPr>
+        <w:t xml:space="preserve">. Отваря се файл, в който ще </w:t>
+      </w:r>
+      <w:r>
+        <w:rPr>
+          <w:rFonts w:eastAsia="Times New Roman" w:cstheme="minorHAnsi"/>
+          <w:b/>
+          <w:bCs/>
+          <w:lang w:val="bg-BG"/>
+        </w:rPr>
+        <w:t>напишем</w:t>
+      </w:r>
+      <w:r>
+        <w:rPr>
+          <w:rFonts w:eastAsia="Times New Roman" w:cstheme="minorHAnsi"/>
+          <w:lang w:val="bg-BG"/>
+        </w:rPr>
+        <w:t xml:space="preserve"> нашата </w:t>
+      </w:r>
+      <w:r>
+        <w:rPr>
+          <w:rFonts w:eastAsia="Times New Roman" w:cstheme="minorHAnsi"/>
+          <w:b/>
+          <w:bCs/>
+          <w:lang w:val="bg-BG"/>
+        </w:rPr>
+        <w:t>заявка</w:t>
+      </w:r>
+      <w:r>
+        <w:rPr>
+          <w:rFonts w:eastAsia="Times New Roman" w:cstheme="minorHAnsi"/>
+          <w:lang w:val="bg-BG"/>
+        </w:rPr>
+        <w:t xml:space="preserve"> за </w:t>
+      </w:r>
+      <w:r>
+        <w:rPr>
+          <w:rFonts w:eastAsia="Times New Roman" w:cstheme="minorHAnsi"/>
+          <w:b/>
+          <w:bCs/>
+          <w:lang w:val="bg-BG"/>
+        </w:rPr>
+        <w:t>извличане</w:t>
+      </w:r>
+      <w:r>
+        <w:rPr>
+          <w:rFonts w:eastAsia="Times New Roman" w:cstheme="minorHAnsi"/>
+          <w:lang w:val="bg-BG"/>
+        </w:rPr>
+        <w:t xml:space="preserve"> на </w:t>
+      </w:r>
+      <w:r>
+        <w:rPr>
+          <w:rFonts w:eastAsia="Times New Roman" w:cstheme="minorHAnsi"/>
+          <w:b/>
+          <w:bCs/>
+          <w:lang w:val="bg-BG"/>
+        </w:rPr>
+        <w:t>служители</w:t>
+      </w:r>
+      <w:r>
+        <w:rPr>
+          <w:rFonts w:eastAsia="Times New Roman" w:cstheme="minorHAnsi"/>
+          <w:lang w:val="bg-BG"/>
+        </w:rPr>
+        <w:t xml:space="preserve"> с </w:t>
+      </w:r>
+      <w:r>
+        <w:rPr>
+          <w:rFonts w:eastAsia="Times New Roman" w:cstheme="minorHAnsi"/>
+          <w:b/>
+          <w:bCs/>
+          <w:lang w:val="bg-BG"/>
+        </w:rPr>
+        <w:t>длъжност</w:t>
+      </w:r>
+      <w:r>
+        <w:rPr>
+          <w:rFonts w:eastAsia="Times New Roman" w:cstheme="minorHAnsi"/>
+          <w:lang w:val="bg-BG"/>
+        </w:rPr>
+        <w:t xml:space="preserve"> </w:t>
+      </w:r>
+      <w:r>
+        <w:rPr>
+          <w:rFonts w:eastAsia="Times New Roman" w:cs="Times New Roman"/>
+        </w:rPr>
+        <w:t>“</w:t>
+      </w:r>
+      <w:r>
+        <w:rPr>
+          <w:rFonts w:eastAsia="Times New Roman" w:cs="Times New Roman"/>
+          <w:b/>
+        </w:rPr>
+        <w:t>Sales Representative</w:t>
+      </w:r>
+      <w:r>
+        <w:rPr>
+          <w:rFonts w:eastAsia="Times New Roman" w:cs="Times New Roman"/>
+        </w:rPr>
+        <w:t>”</w:t>
+      </w:r>
+      <w:r>
+        <w:rPr>
+          <w:rFonts w:eastAsia="Times New Roman" w:cs="Times New Roman"/>
+        </w:rPr>
+        <w:t>.</w:t>
+      </w:r>
+      <w:r>
+        <w:rPr>
+          <w:rFonts w:eastAsia="Times New Roman" w:cs="Times New Roman"/>
+          <w:lang w:val="bg-BG"/>
+        </w:rPr>
+        <w:t xml:space="preserve"> За тази цел трябва да изберем </w:t>
+      </w:r>
+      <w:r>
+        <w:rPr>
+          <w:rFonts w:eastAsia="Times New Roman" w:cs="Times New Roman"/>
+          <w:b/>
+          <w:bCs/>
+          <w:lang w:val="bg-BG"/>
+        </w:rPr>
+        <w:t>всички служители</w:t>
+      </w:r>
+      <w:r>
+        <w:rPr>
+          <w:rFonts w:eastAsia="Times New Roman" w:cs="Times New Roman"/>
+          <w:lang w:val="bg-BG"/>
+        </w:rPr>
+        <w:t xml:space="preserve"> и да добавим </w:t>
+      </w:r>
+      <w:r>
+        <w:rPr>
+          <w:rFonts w:eastAsia="Times New Roman" w:cs="Times New Roman"/>
+          <w:b/>
+          <w:bCs/>
+          <w:lang w:val="bg-BG"/>
+        </w:rPr>
+        <w:t>условие</w:t>
+      </w:r>
+      <w:r>
+        <w:rPr>
+          <w:rFonts w:eastAsia="Times New Roman" w:cs="Times New Roman"/>
+          <w:lang w:val="bg-BG"/>
+        </w:rPr>
+        <w:t xml:space="preserve">, което проверява дали </w:t>
+      </w:r>
+      <w:r>
+        <w:rPr>
+          <w:rFonts w:eastAsia="Times New Roman" w:cs="Times New Roman"/>
+          <w:b/>
+          <w:bCs/>
+          <w:lang w:val="bg-BG"/>
+        </w:rPr>
+        <w:t>длъжността</w:t>
+      </w:r>
+      <w:r>
+        <w:rPr>
+          <w:rFonts w:eastAsia="Times New Roman" w:cs="Times New Roman"/>
+          <w:lang w:val="bg-BG"/>
+        </w:rPr>
+        <w:t xml:space="preserve"> е </w:t>
+      </w:r>
+      <w:r>
+        <w:rPr>
+          <w:rFonts w:eastAsia="Times New Roman" w:cs="Times New Roman"/>
+        </w:rPr>
+        <w:t>“</w:t>
+      </w:r>
+      <w:r>
+        <w:rPr>
+          <w:rFonts w:eastAsia="Times New Roman" w:cs="Times New Roman"/>
+          <w:b/>
+        </w:rPr>
+        <w:t>Sales Representative</w:t>
+      </w:r>
+      <w:r>
+        <w:rPr>
+          <w:rFonts w:eastAsia="Times New Roman" w:cs="Times New Roman"/>
+        </w:rPr>
+        <w:t>”</w:t>
+      </w:r>
+      <w:r>
+        <w:rPr>
+          <w:rFonts w:eastAsia="Times New Roman" w:cs="Times New Roman"/>
+          <w:lang w:val="bg-BG"/>
+        </w:rPr>
+        <w:t>.</w:t>
+      </w:r>
+      <w:r>
+        <w:rPr>
+          <w:rFonts w:eastAsia="Times New Roman" w:cs="Times New Roman"/>
+        </w:rPr>
+        <w:t xml:space="preserve"> </w:t>
+      </w:r>
+      <w:r>
+        <w:rPr>
+          <w:rFonts w:eastAsia="Times New Roman" w:cs="Times New Roman"/>
+          <w:lang w:val="bg-BG"/>
+        </w:rPr>
+        <w:t>Заявката трябва да изглежда така:</w:t>
       </w:r>
     </w:p>
     <w:p>
       <w:pPr>
+        <w:jc w:val="center"/>
         <w:rPr>
           <w:rFonts w:eastAsia="Times New Roman" w:cs="Times New Roman"/>
-          <w:highlight w:val="yellow"/>
         </w:rPr>
       </w:pPr>
       <w:r>
         <w:rPr>
           <w:rFonts w:eastAsia="Times New Roman" w:cs="Times New Roman"/>
-          <w:highlight w:val="yellow"/>
-        </w:rPr>
-        <w:t xml:space="preserve">TODO: screenshot </w:t>
-      </w:r>
-      <w:r>
-        <w:rPr>
-          <w:rFonts w:eastAsia="Times New Roman" w:cs="Times New Roman"/>
-          <w:highlight w:val="yellow"/>
-          <w:lang w:val="bg-BG"/>
-        </w:rPr>
-        <w:t xml:space="preserve">за </w:t>
-      </w:r>
-      <w:r>
-        <w:rPr>
-          <w:rFonts w:eastAsia="Times New Roman" w:cs="Times New Roman"/>
-          <w:highlight w:val="yellow"/>
-        </w:rPr>
-        <w:t>New Query</w:t>
+        </w:rPr>
+        <w:drawing>
+          <wp:inline distT="0" distB="0" distL="0" distR="0" wp14:anchorId="3D0DF307" wp14:editId="44CE798C">
+            <wp:extent cx="5925377" cy="1086002"/>
+            <wp:effectExtent l="19050" t="19050" r="18415" b="19050"/>
+            <wp:docPr id="548813298" name="Picture 1" descr="A close-up of a sign&#10;&#10;Description automatically generated"/>
+            <wp:cNvGraphicFramePr>
+              <a:graphicFrameLocks xmlns:a="http://schemas.openxmlformats.org/drawingml/2006/main" noChangeAspect="1"/>
+            </wp:cNvGraphicFramePr>
+            <a:graphic xmlns:a="http://schemas.openxmlformats.org/drawingml/2006/main">
+              <a:graphicData uri="http://schemas.openxmlformats.org/drawingml/2006/picture">
+                <pic:pic xmlns:pic="http://schemas.openxmlformats.org/drawingml/2006/picture">
+                  <pic:nvPicPr>
+                    <pic:cNvPr id="548813298" name="Picture 1" descr="A close-up of a sign&#10;&#10;Description automatically generated"/>
+                    <pic:cNvPicPr/>
+                  </pic:nvPicPr>
+                  <pic:blipFill>
+                    <a:blip r:embed="rId12"/>
+                    <a:stretch>
+                      <a:fillRect/>
+                    </a:stretch>
+                  </pic:blipFill>
+                  <pic:spPr>
+                    <a:xfrm>
+                      <a:off x="0" y="0"/>
+                      <a:ext cx="5925377" cy="1086002"/>
+                    </a:xfrm>
+                    <a:prstGeom prst="rect">
+                      <a:avLst/>
+                    </a:prstGeom>
+                    <a:ln>
+                      <a:solidFill>
+                        <a:schemeClr val="bg1">
+                          <a:lumMod val="75000"/>
+                        </a:schemeClr>
+                      </a:solidFill>
+                    </a:ln>
+                  </pic:spPr>
+                </pic:pic>
+              </a:graphicData>
+            </a:graphic>
+          </wp:inline>
+        </w:drawing>
       </w:r>
     </w:p>
     <w:p>
       <w:pPr>
         <w:rPr>
           <w:rFonts w:eastAsia="Times New Roman" w:cs="Times New Roman"/>
-          <w:lang w:val="bg-BG"/>
         </w:rPr>
       </w:pPr>
       <w:r>
         <w:rPr>
           <w:rFonts w:eastAsia="Times New Roman" w:cs="Times New Roman"/>
-          <w:highlight w:val="yellow"/>
-        </w:rPr>
-        <w:t xml:space="preserve">TODO: screenshot </w:t>
+          <w:lang w:val="bg-BG"/>
+        </w:rPr>
+        <w:lastRenderedPageBreak/>
+        <w:t xml:space="preserve">Натиснете </w:t>
+      </w:r>
+      <w:r>
+        <w:rPr>
+          <w:rFonts w:ascii="Consolas" w:eastAsia="Times New Roman" w:hAnsi="Consolas" w:cs="Times New Roman"/>
+        </w:rPr>
+        <w:t>[</w:t>
+      </w:r>
+      <w:r>
+        <w:rPr>
+          <w:rFonts w:ascii="Consolas" w:eastAsia="Times New Roman" w:hAnsi="Consolas" w:cs="Times New Roman"/>
+          <w:b/>
+          <w:bCs/>
+        </w:rPr>
+        <w:t>Execute</w:t>
+      </w:r>
+      <w:r>
+        <w:rPr>
+          <w:rFonts w:ascii="Consolas" w:eastAsia="Times New Roman" w:hAnsi="Consolas" w:cs="Times New Roman"/>
+        </w:rPr>
+        <w:t>]</w:t>
       </w:r>
       <w:r>
         <w:rPr>
           <w:rFonts w:eastAsia="Times New Roman" w:cs="Times New Roman"/>
-          <w:highlight w:val="yellow"/>
-          <w:lang w:val="bg-BG"/>
-        </w:rPr>
-        <w:t xml:space="preserve">с </w:t>
+        </w:rPr>
+        <w:t xml:space="preserve"> </w:t>
       </w:r>
       <w:r>
         <w:rPr>
           <w:rFonts w:eastAsia="Times New Roman" w:cs="Times New Roman"/>
-          <w:highlight w:val="yellow"/>
-        </w:rPr>
-        <w:t xml:space="preserve">SQL </w:t>
+          <w:lang w:val="bg-BG"/>
+        </w:rPr>
+        <w:t xml:space="preserve">или </w:t>
       </w:r>
       <w:r>
         <w:rPr>
           <w:rFonts w:eastAsia="Times New Roman" w:cs="Times New Roman"/>
-          <w:highlight w:val="yellow"/>
-          <w:lang w:val="bg-BG"/>
-        </w:rPr>
-        <w:t>заявката и резултата от нея</w:t>
+          <w:lang w:val="bg-BG"/>
+        </w:rPr>
+        <w:t xml:space="preserve">за по-кратко </w:t>
+      </w:r>
+      <w:r>
+        <w:rPr>
+          <w:rFonts w:ascii="Consolas" w:eastAsia="Times New Roman" w:hAnsi="Consolas" w:cs="Times New Roman"/>
+          <w:b/>
+          <w:bCs/>
+        </w:rPr>
+        <w:t>F5</w:t>
+      </w:r>
+      <w:r>
+        <w:rPr>
+          <w:rFonts w:eastAsia="Times New Roman" w:cs="Times New Roman"/>
+        </w:rPr>
+        <w:t xml:space="preserve">. </w:t>
+      </w:r>
+      <w:r>
+        <w:rPr>
+          <w:rFonts w:eastAsia="Times New Roman" w:cs="Times New Roman"/>
+          <w:lang w:val="bg-BG"/>
+        </w:rPr>
+        <w:t xml:space="preserve">В </w:t>
+      </w:r>
+      <w:r>
+        <w:rPr>
+          <w:rFonts w:eastAsia="Times New Roman" w:cs="Times New Roman"/>
+          <w:b/>
+          <w:bCs/>
+          <w:lang w:val="bg-BG"/>
+        </w:rPr>
+        <w:t>долната част</w:t>
+      </w:r>
+      <w:r>
+        <w:rPr>
+          <w:rFonts w:eastAsia="Times New Roman" w:cs="Times New Roman"/>
+          <w:lang w:val="bg-BG"/>
+        </w:rPr>
+        <w:t xml:space="preserve"> на екрана ще видите </w:t>
+      </w:r>
+      <w:r>
+        <w:rPr>
+          <w:rFonts w:eastAsia="Times New Roman" w:cs="Times New Roman"/>
+          <w:b/>
+          <w:bCs/>
+          <w:lang w:val="bg-BG"/>
+        </w:rPr>
+        <w:t>резултатите</w:t>
+      </w:r>
+      <w:r>
+        <w:rPr>
+          <w:rFonts w:eastAsia="Times New Roman" w:cs="Times New Roman"/>
+          <w:lang w:val="bg-BG"/>
+        </w:rPr>
+        <w:t xml:space="preserve"> от </w:t>
+      </w:r>
+      <w:r>
+        <w:rPr>
+          <w:rFonts w:eastAsia="Times New Roman" w:cs="Times New Roman"/>
+          <w:b/>
+          <w:bCs/>
+          <w:lang w:val="bg-BG"/>
+        </w:rPr>
+        <w:t>изпълнението</w:t>
+      </w:r>
+      <w:r>
+        <w:rPr>
+          <w:rFonts w:eastAsia="Times New Roman" w:cs="Times New Roman"/>
+          <w:lang w:val="bg-BG"/>
+        </w:rPr>
+        <w:t xml:space="preserve"> на </w:t>
+      </w:r>
+      <w:r>
+        <w:rPr>
+          <w:rFonts w:eastAsia="Times New Roman" w:cs="Times New Roman"/>
+          <w:b/>
+          <w:bCs/>
+          <w:lang w:val="bg-BG"/>
+        </w:rPr>
+        <w:t>заявката</w:t>
+      </w:r>
+      <w:r>
+        <w:rPr>
+          <w:rFonts w:eastAsia="Times New Roman" w:cs="Times New Roman"/>
+          <w:lang w:val="bg-BG"/>
+        </w:rPr>
+        <w:t xml:space="preserve">. Забележете как </w:t>
+      </w:r>
+      <w:proofErr w:type="spellStart"/>
+      <w:r>
+        <w:rPr>
+          <w:rFonts w:ascii="Consolas" w:eastAsia="Times New Roman" w:hAnsi="Consolas" w:cs="Times New Roman"/>
+          <w:b/>
+          <w:bCs/>
+        </w:rPr>
+        <w:t>JobTitle</w:t>
+      </w:r>
+      <w:proofErr w:type="spellEnd"/>
+      <w:r>
+        <w:rPr>
+          <w:rFonts w:eastAsia="Times New Roman" w:cs="Times New Roman"/>
+        </w:rPr>
+        <w:t xml:space="preserve"> </w:t>
+      </w:r>
+      <w:r>
+        <w:rPr>
+          <w:rFonts w:eastAsia="Times New Roman" w:cs="Times New Roman"/>
+          <w:lang w:val="bg-BG"/>
+        </w:rPr>
+        <w:t xml:space="preserve">навсякъде е </w:t>
+      </w:r>
+      <w:r>
+        <w:rPr>
+          <w:rFonts w:eastAsia="Times New Roman" w:cs="Times New Roman"/>
+        </w:rPr>
+        <w:t>“</w:t>
+      </w:r>
+      <w:r>
+        <w:rPr>
+          <w:rFonts w:eastAsia="Times New Roman" w:cs="Times New Roman"/>
+          <w:b/>
+        </w:rPr>
+        <w:t>Sales Representative</w:t>
+      </w:r>
+      <w:r>
+        <w:rPr>
+          <w:rFonts w:eastAsia="Times New Roman" w:cs="Times New Roman"/>
+        </w:rPr>
+        <w:t>”</w:t>
+      </w:r>
+      <w:r>
+        <w:rPr>
+          <w:rFonts w:eastAsia="Times New Roman" w:cs="Times New Roman"/>
+        </w:rPr>
+        <w:t>.</w:t>
+      </w:r>
+    </w:p>
+    <w:p>
+      <w:pPr>
+        <w:jc w:val="center"/>
+        <w:rPr>
+          <w:rFonts w:eastAsia="Times New Roman" w:cs="Times New Roman"/>
+        </w:rPr>
+      </w:pPr>
+      <w:r>
+        <w:rPr>
+          <w:rFonts w:eastAsia="Times New Roman" w:cs="Times New Roman"/>
+        </w:rPr>
+        <w:drawing>
+          <wp:inline distT="0" distB="0" distL="0" distR="0" wp14:anchorId="1871AC43" wp14:editId="5B846B29">
+            <wp:extent cx="6626225" cy="5601970"/>
+            <wp:effectExtent l="19050" t="19050" r="22225" b="17780"/>
+            <wp:docPr id="5543152" name="Picture 1" descr="A screenshot of a computer&#10;&#10;Description automatically generated"/>
+            <wp:cNvGraphicFramePr>
+              <a:graphicFrameLocks xmlns:a="http://schemas.openxmlformats.org/drawingml/2006/main" noChangeAspect="1"/>
+            </wp:cNvGraphicFramePr>
+            <a:graphic xmlns:a="http://schemas.openxmlformats.org/drawingml/2006/main">
+              <a:graphicData uri="http://schemas.openxmlformats.org/drawingml/2006/picture">
+                <pic:pic xmlns:pic="http://schemas.openxmlformats.org/drawingml/2006/picture">
+                  <pic:nvPicPr>
+                    <pic:cNvPr id="5543152" name="Picture 1" descr="A screenshot of a computer&#10;&#10;Description automatically generated"/>
+                    <pic:cNvPicPr/>
+                  </pic:nvPicPr>
+                  <pic:blipFill>
+                    <a:blip r:embed="rId13"/>
+                    <a:stretch>
+                      <a:fillRect/>
+                    </a:stretch>
+                  </pic:blipFill>
+                  <pic:spPr>
+                    <a:xfrm>
+                      <a:off x="0" y="0"/>
+                      <a:ext cx="6626225" cy="5601970"/>
+                    </a:xfrm>
+                    <a:prstGeom prst="rect">
+                      <a:avLst/>
+                    </a:prstGeom>
+                    <a:ln>
+                      <a:solidFill>
+                        <a:schemeClr val="bg1">
+                          <a:lumMod val="75000"/>
+                        </a:schemeClr>
+                      </a:solidFill>
+                    </a:ln>
+                  </pic:spPr>
+                </pic:pic>
+              </a:graphicData>
+            </a:graphic>
+          </wp:inline>
+        </w:drawing>
       </w:r>
     </w:p>
     <w:p>
@@ -1328,6 +3281,7 @@
               <w:spacing w:after="0"/>
             </w:pPr>
             <w:r>
+              <w:lastRenderedPageBreak/>
               <w:t>…</w:t>
             </w:r>
           </w:p>
@@ -1818,7 +3772,6 @@
         <w:rPr>
           <w:lang w:val="bg-BG"/>
         </w:rPr>
-        <w:lastRenderedPageBreak/>
         <w:t>Пример</w:t>
       </w:r>
     </w:p>
@@ -2085,6 +4038,7 @@
         <w:rPr>
           <w:lang w:val="bg-BG"/>
         </w:rPr>
+        <w:lastRenderedPageBreak/>
         <w:t>Пример</w:t>
       </w:r>
     </w:p>
@@ -2845,7 +4799,6 @@
               <w:rPr>
                 <w:noProof/>
               </w:rPr>
-              <w:lastRenderedPageBreak/>
               <w:t>…</w:t>
             </w:r>
           </w:p>
@@ -3214,6 +5167,7 @@
         </w:rPr>
       </w:pPr>
       <w:r>
+        <w:lastRenderedPageBreak/>
         <w:t xml:space="preserve">Намерете </w:t>
       </w:r>
       <w:r>
@@ -3911,7 +5865,6 @@
               <w:spacing w:before="0" w:after="0"/>
             </w:pPr>
             <w:r>
-              <w:lastRenderedPageBreak/>
               <w:t>Brian</w:t>
             </w:r>
           </w:p>
@@ -4628,6 +6581,7 @@
               <w:rPr>
                 <w:noProof/>
               </w:rPr>
+              <w:lastRenderedPageBreak/>
               <w:t>109</w:t>
             </w:r>
           </w:p>
@@ -5425,8 +7379,8 @@
       </w:pPr>
     </w:p>
     <w:sectPr>
-      <w:headerReference w:type="default" r:id="rId9"/>
-      <w:footerReference w:type="default" r:id="rId10"/>
+      <w:headerReference w:type="default" r:id="rId14"/>
+      <w:footerReference w:type="default" r:id="rId15"/>
       <w:pgSz w:w="11909" w:h="16834" w:code="9"/>
       <w:pgMar w:top="567" w:right="737" w:bottom="680" w:left="737" w:header="567" w:footer="510" w:gutter="0"/>
       <w:cols w:space="720"/>
@@ -7080,7 +9034,7 @@
       <w:lvlText w:val="%1."/>
       <w:lvlJc w:val="left"/>
       <w:pPr>
-        <w:ind w:left="360" w:hanging="360"/>
+        <w:ind w:left="450" w:hanging="360"/>
       </w:pPr>
       <w:rPr>
         <w:rFonts w:hint="default"/>
@@ -7092,7 +9046,7 @@
       <w:lvlText w:val="%2."/>
       <w:lvlJc w:val="left"/>
       <w:pPr>
-        <w:ind w:left="1080" w:hanging="360"/>
+        <w:ind w:left="1170" w:hanging="360"/>
       </w:pPr>
     </w:lvl>
     <w:lvl w:ilvl="2" w:tplc="0409001B" w:tentative="1">
@@ -7101,7 +9055,7 @@
       <w:lvlText w:val="%3."/>
       <w:lvlJc w:val="right"/>
       <w:pPr>
-        <w:ind w:left="1800" w:hanging="180"/>
+        <w:ind w:left="1890" w:hanging="180"/>
       </w:pPr>
     </w:lvl>
     <w:lvl w:ilvl="3" w:tplc="0409000F" w:tentative="1">
@@ -7110,7 +9064,7 @@
       <w:lvlText w:val="%4."/>
       <w:lvlJc w:val="left"/>
       <w:pPr>
-        <w:ind w:left="2520" w:hanging="360"/>
+        <w:ind w:left="2610" w:hanging="360"/>
       </w:pPr>
     </w:lvl>
     <w:lvl w:ilvl="4" w:tplc="04090019" w:tentative="1">
@@ -7119,7 +9073,7 @@
       <w:lvlText w:val="%5."/>
       <w:lvlJc w:val="left"/>
       <w:pPr>
-        <w:ind w:left="3240" w:hanging="360"/>
+        <w:ind w:left="3330" w:hanging="360"/>
       </w:pPr>
     </w:lvl>
     <w:lvl w:ilvl="5" w:tplc="0409001B" w:tentative="1">
@@ -7128,7 +9082,7 @@
       <w:lvlText w:val="%6."/>
       <w:lvlJc w:val="right"/>
       <w:pPr>
-        <w:ind w:left="3960" w:hanging="180"/>
+        <w:ind w:left="4050" w:hanging="180"/>
       </w:pPr>
     </w:lvl>
     <w:lvl w:ilvl="6" w:tplc="0409000F" w:tentative="1">
@@ -7137,7 +9091,7 @@
       <w:lvlText w:val="%7."/>
       <w:lvlJc w:val="left"/>
       <w:pPr>
-        <w:ind w:left="4680" w:hanging="360"/>
+        <w:ind w:left="4770" w:hanging="360"/>
       </w:pPr>
     </w:lvl>
     <w:lvl w:ilvl="7" w:tplc="04090019" w:tentative="1">
@@ -7146,7 +9100,7 @@
       <w:lvlText w:val="%8."/>
       <w:lvlJc w:val="left"/>
       <w:pPr>
-        <w:ind w:left="5400" w:hanging="360"/>
+        <w:ind w:left="5490" w:hanging="360"/>
       </w:pPr>
     </w:lvl>
     <w:lvl w:ilvl="8" w:tplc="0409001B" w:tentative="1">
@@ -7155,11 +9109,97 @@
       <w:lvlText w:val="%9."/>
       <w:lvlJc w:val="right"/>
       <w:pPr>
-        <w:ind w:left="6120" w:hanging="180"/>
+        <w:ind w:left="6210" w:hanging="180"/>
       </w:pPr>
     </w:lvl>
   </w:abstractNum>
   <w:abstractNum w:abstractNumId="5" w15:restartNumberingAfterBreak="0">
+    <w:nsid w:val="18A17EBD"/>
+    <w:multiLevelType w:val="hybridMultilevel"/>
+    <w:tmpl w:val="FEA6B530"/>
+    <w:lvl w:ilvl="0" w:tplc="0409000F">
+      <w:start w:val="1"/>
+      <w:numFmt w:val="decimal"/>
+      <w:lvlText w:val="%1."/>
+      <w:lvlJc w:val="left"/>
+      <w:pPr>
+        <w:ind w:left="810" w:hanging="360"/>
+      </w:pPr>
+    </w:lvl>
+    <w:lvl w:ilvl="1" w:tplc="04090019" w:tentative="1">
+      <w:start w:val="1"/>
+      <w:numFmt w:val="lowerLetter"/>
+      <w:lvlText w:val="%2."/>
+      <w:lvlJc w:val="left"/>
+      <w:pPr>
+        <w:ind w:left="1530" w:hanging="360"/>
+      </w:pPr>
+    </w:lvl>
+    <w:lvl w:ilvl="2" w:tplc="0409001B" w:tentative="1">
+      <w:start w:val="1"/>
+      <w:numFmt w:val="lowerRoman"/>
+      <w:lvlText w:val="%3."/>
+      <w:lvlJc w:val="right"/>
+      <w:pPr>
+        <w:ind w:left="2250" w:hanging="180"/>
+      </w:pPr>
+    </w:lvl>
+    <w:lvl w:ilvl="3" w:tplc="0409000F" w:tentative="1">
+      <w:start w:val="1"/>
+      <w:numFmt w:val="decimal"/>
+      <w:lvlText w:val="%4."/>
+      <w:lvlJc w:val="left"/>
+      <w:pPr>
+        <w:ind w:left="2970" w:hanging="360"/>
+      </w:pPr>
+    </w:lvl>
+    <w:lvl w:ilvl="4" w:tplc="04090019" w:tentative="1">
+      <w:start w:val="1"/>
+      <w:numFmt w:val="lowerLetter"/>
+      <w:lvlText w:val="%5."/>
+      <w:lvlJc w:val="left"/>
+      <w:pPr>
+        <w:ind w:left="3690" w:hanging="360"/>
+      </w:pPr>
+    </w:lvl>
+    <w:lvl w:ilvl="5" w:tplc="0409001B" w:tentative="1">
+      <w:start w:val="1"/>
+      <w:numFmt w:val="lowerRoman"/>
+      <w:lvlText w:val="%6."/>
+      <w:lvlJc w:val="right"/>
+      <w:pPr>
+        <w:ind w:left="4410" w:hanging="180"/>
+      </w:pPr>
+    </w:lvl>
+    <w:lvl w:ilvl="6" w:tplc="0409000F" w:tentative="1">
+      <w:start w:val="1"/>
+      <w:numFmt w:val="decimal"/>
+      <w:lvlText w:val="%7."/>
+      <w:lvlJc w:val="left"/>
+      <w:pPr>
+        <w:ind w:left="5130" w:hanging="360"/>
+      </w:pPr>
+    </w:lvl>
+    <w:lvl w:ilvl="7" w:tplc="04090019" w:tentative="1">
+      <w:start w:val="1"/>
+      <w:numFmt w:val="lowerLetter"/>
+      <w:lvlText w:val="%8."/>
+      <w:lvlJc w:val="left"/>
+      <w:pPr>
+        <w:ind w:left="5850" w:hanging="360"/>
+      </w:pPr>
+    </w:lvl>
+    <w:lvl w:ilvl="8" w:tplc="0409001B" w:tentative="1">
+      <w:start w:val="1"/>
+      <w:numFmt w:val="lowerRoman"/>
+      <w:lvlText w:val="%9."/>
+      <w:lvlJc w:val="right"/>
+      <w:pPr>
+        <w:ind w:left="6570" w:hanging="180"/>
+      </w:pPr>
+    </w:lvl>
+  </w:abstractNum>
+  <w:abstractNum w:abstractNumId="6" w15:restartNumberingAfterBreak="0">
     <w:nsid w:val="19FC108B"/>
     <w:multiLevelType w:val="hybridMultilevel"/>
     <w:tmpl w:val="5AE21E18"/>
@@ -7272,7 +9312,7 @@
       </w:rPr>
     </w:lvl>
   </w:abstractNum>
-  <w:abstractNum w:abstractNumId="6" w15:restartNumberingAfterBreak="0">
+  <w:abstractNum w:abstractNumId="7" w15:restartNumberingAfterBreak="0">
     <w:nsid w:val="1D3C450D"/>
     <w:multiLevelType w:val="hybridMultilevel"/>
     <w:tmpl w:val="0732809A"/>
@@ -7361,7 +9401,7 @@
       </w:pPr>
     </w:lvl>
   </w:abstractNum>
-  <w:abstractNum w:abstractNumId="7" w15:restartNumberingAfterBreak="0">
+  <w:abstractNum w:abstractNumId="8" w15:restartNumberingAfterBreak="0">
     <w:nsid w:val="1DAD2515"/>
     <w:multiLevelType w:val="hybridMultilevel"/>
     <w:tmpl w:val="9C1E9A04"/>
@@ -7474,7 +9514,7 @@
       </w:rPr>
     </w:lvl>
   </w:abstractNum>
-  <w:abstractNum w:abstractNumId="8" w15:restartNumberingAfterBreak="0">
+  <w:abstractNum w:abstractNumId="9" w15:restartNumberingAfterBreak="0">
     <w:nsid w:val="22CD3F94"/>
     <w:multiLevelType w:val="hybridMultilevel"/>
     <w:tmpl w:val="A044FDFA"/>
@@ -7560,7 +9600,7 @@
       </w:pPr>
     </w:lvl>
   </w:abstractNum>
-  <w:abstractNum w:abstractNumId="9" w15:restartNumberingAfterBreak="0">
+  <w:abstractNum w:abstractNumId="10" w15:restartNumberingAfterBreak="0">
     <w:nsid w:val="23536430"/>
     <w:multiLevelType w:val="hybridMultilevel"/>
     <w:tmpl w:val="88CCA070"/>
@@ -7673,7 +9713,7 @@
       </w:rPr>
     </w:lvl>
   </w:abstractNum>
-  <w:abstractNum w:abstractNumId="10" w15:restartNumberingAfterBreak="0">
+  <w:abstractNum w:abstractNumId="11" w15:restartNumberingAfterBreak="0">
     <w:nsid w:val="23C737F5"/>
     <w:multiLevelType w:val="hybridMultilevel"/>
     <w:tmpl w:val="13202166"/>
@@ -7762,7 +9802,7 @@
       </w:pPr>
     </w:lvl>
   </w:abstractNum>
-  <w:abstractNum w:abstractNumId="11" w15:restartNumberingAfterBreak="0">
+  <w:abstractNum w:abstractNumId="12" w15:restartNumberingAfterBreak="0">
     <w:nsid w:val="253348C0"/>
     <w:multiLevelType w:val="hybridMultilevel"/>
     <w:tmpl w:val="5CC6AF8A"/>
@@ -7850,7 +9890,7 @@
       </w:pPr>
     </w:lvl>
   </w:abstractNum>
-  <w:abstractNum w:abstractNumId="12" w15:restartNumberingAfterBreak="0">
+  <w:abstractNum w:abstractNumId="13" w15:restartNumberingAfterBreak="0">
     <w:nsid w:val="26413526"/>
     <w:multiLevelType w:val="hybridMultilevel"/>
     <w:tmpl w:val="A1B4F3F4"/>
@@ -7936,7 +9976,7 @@
       </w:pPr>
     </w:lvl>
   </w:abstractNum>
-  <w:abstractNum w:abstractNumId="13" w15:restartNumberingAfterBreak="0">
+  <w:abstractNum w:abstractNumId="14" w15:restartNumberingAfterBreak="0">
     <w:nsid w:val="264860D5"/>
     <w:multiLevelType w:val="hybridMultilevel"/>
     <w:tmpl w:val="1F1CB5CE"/>
@@ -8025,7 +10065,7 @@
       </w:pPr>
     </w:lvl>
   </w:abstractNum>
-  <w:abstractNum w:abstractNumId="14" w15:restartNumberingAfterBreak="0">
+  <w:abstractNum w:abstractNumId="15" w15:restartNumberingAfterBreak="0">
     <w:nsid w:val="268274C7"/>
     <w:multiLevelType w:val="hybridMultilevel"/>
     <w:tmpl w:val="0732809A"/>
@@ -8114,7 +10154,7 @@
       </w:pPr>
     </w:lvl>
   </w:abstractNum>
-  <w:abstractNum w:abstractNumId="15" w15:restartNumberingAfterBreak="0">
+  <w:abstractNum w:abstractNumId="16" w15:restartNumberingAfterBreak="0">
     <w:nsid w:val="2B355517"/>
     <w:multiLevelType w:val="hybridMultilevel"/>
     <w:tmpl w:val="4CFE41AE"/>
@@ -8227,7 +10267,7 @@
       </w:rPr>
     </w:lvl>
   </w:abstractNum>
-  <w:abstractNum w:abstractNumId="16" w15:restartNumberingAfterBreak="0">
+  <w:abstractNum w:abstractNumId="17" w15:restartNumberingAfterBreak="0">
     <w:nsid w:val="2C5B53B7"/>
     <w:multiLevelType w:val="hybridMultilevel"/>
     <w:tmpl w:val="98BE5D62"/>
@@ -8322,7 +10362,7 @@
       </w:pPr>
     </w:lvl>
   </w:abstractNum>
-  <w:abstractNum w:abstractNumId="17" w15:restartNumberingAfterBreak="0">
+  <w:abstractNum w:abstractNumId="18" w15:restartNumberingAfterBreak="0">
     <w:nsid w:val="2CE51155"/>
     <w:multiLevelType w:val="multilevel"/>
     <w:tmpl w:val="4A18EE0A"/>
@@ -8471,7 +10511,7 @@
       </w:rPr>
     </w:lvl>
   </w:abstractNum>
-  <w:abstractNum w:abstractNumId="18" w15:restartNumberingAfterBreak="0">
+  <w:abstractNum w:abstractNumId="19" w15:restartNumberingAfterBreak="0">
     <w:nsid w:val="326B7ADF"/>
     <w:multiLevelType w:val="hybridMultilevel"/>
     <w:tmpl w:val="243464B4"/>
@@ -8566,7 +10606,7 @@
       </w:pPr>
     </w:lvl>
   </w:abstractNum>
-  <w:abstractNum w:abstractNumId="19" w15:restartNumberingAfterBreak="0">
+  <w:abstractNum w:abstractNumId="20" w15:restartNumberingAfterBreak="0">
     <w:nsid w:val="36F1759A"/>
     <w:multiLevelType w:val="hybridMultilevel"/>
     <w:tmpl w:val="AC4C80EA"/>
@@ -8679,7 +10719,7 @@
       </w:rPr>
     </w:lvl>
   </w:abstractNum>
-  <w:abstractNum w:abstractNumId="20" w15:restartNumberingAfterBreak="0">
+  <w:abstractNum w:abstractNumId="21" w15:restartNumberingAfterBreak="0">
     <w:nsid w:val="385C6CB3"/>
     <w:multiLevelType w:val="hybridMultilevel"/>
     <w:tmpl w:val="C1C67C5C"/>
@@ -8792,7 +10832,7 @@
       </w:rPr>
     </w:lvl>
   </w:abstractNum>
-  <w:abstractNum w:abstractNumId="21" w15:restartNumberingAfterBreak="0">
+  <w:abstractNum w:abstractNumId="22" w15:restartNumberingAfterBreak="0">
     <w:nsid w:val="40B63A43"/>
     <w:multiLevelType w:val="hybridMultilevel"/>
     <w:tmpl w:val="4D9EFB84"/>
@@ -8887,7 +10927,7 @@
       </w:pPr>
     </w:lvl>
   </w:abstractNum>
-  <w:abstractNum w:abstractNumId="22" w15:restartNumberingAfterBreak="0">
+  <w:abstractNum w:abstractNumId="23" w15:restartNumberingAfterBreak="0">
     <w:nsid w:val="44BC2519"/>
     <w:multiLevelType w:val="hybridMultilevel"/>
     <w:tmpl w:val="EEB2B3B6"/>
@@ -8976,7 +11016,7 @@
       </w:pPr>
     </w:lvl>
   </w:abstractNum>
-  <w:abstractNum w:abstractNumId="23" w15:restartNumberingAfterBreak="0">
+  <w:abstractNum w:abstractNumId="24" w15:restartNumberingAfterBreak="0">
     <w:nsid w:val="462E05C9"/>
     <w:multiLevelType w:val="hybridMultilevel"/>
     <w:tmpl w:val="DD14F1AC"/>
@@ -9089,7 +11129,7 @@
       </w:rPr>
     </w:lvl>
   </w:abstractNum>
-  <w:abstractNum w:abstractNumId="24" w15:restartNumberingAfterBreak="0">
+  <w:abstractNum w:abstractNumId="25" w15:restartNumberingAfterBreak="0">
     <w:nsid w:val="49F15A4A"/>
     <w:multiLevelType w:val="hybridMultilevel"/>
     <w:tmpl w:val="507C2FF0"/>
@@ -9178,7 +11218,120 @@
       </w:pPr>
     </w:lvl>
   </w:abstractNum>
-  <w:abstractNum w:abstractNumId="25" w15:restartNumberingAfterBreak="0">
+  <w:abstractNum w:abstractNumId="26" w15:restartNumberingAfterBreak="0">
+    <w:nsid w:val="4CBA34AD"/>
+    <w:multiLevelType w:val="hybridMultilevel"/>
+    <w:tmpl w:val="FBB6F7B2"/>
+    <w:lvl w:ilvl="0" w:tplc="04090001">
+      <w:start w:val="1"/>
+      <w:numFmt w:val="bullet"/>
+      <w:lvlText w:val=""/>
+      <w:lvlJc w:val="left"/>
+      <w:pPr>
+        <w:ind w:left="720" w:hanging="360"/>
+      </w:pPr>
+      <w:rPr>
+        <w:rFonts w:ascii="Symbol" w:hAnsi="Symbol" w:hint="default"/>
+      </w:rPr>
+    </w:lvl>
+    <w:lvl w:ilvl="1" w:tplc="04090003" w:tentative="1">
+      <w:start w:val="1"/>
+      <w:numFmt w:val="bullet"/>
+      <w:lvlText w:val="o"/>
+      <w:lvlJc w:val="left"/>
+      <w:pPr>
+        <w:ind w:left="1440" w:hanging="360"/>
+      </w:pPr>
+      <w:rPr>
+        <w:rFonts w:ascii="Courier New" w:hAnsi="Courier New" w:cs="Courier New" w:hint="default"/>
+      </w:rPr>
+    </w:lvl>
+    <w:lvl w:ilvl="2" w:tplc="04090005" w:tentative="1">
+      <w:start w:val="1"/>
+      <w:numFmt w:val="bullet"/>
+      <w:lvlText w:val=""/>
+      <w:lvlJc w:val="left"/>
+      <w:pPr>
+        <w:ind w:left="2160" w:hanging="360"/>
+      </w:pPr>
+      <w:rPr>
+        <w:rFonts w:ascii="Wingdings" w:hAnsi="Wingdings" w:hint="default"/>
+      </w:rPr>
+    </w:lvl>
+    <w:lvl w:ilvl="3" w:tplc="04090001" w:tentative="1">
+      <w:start w:val="1"/>
+      <w:numFmt w:val="bullet"/>
+      <w:lvlText w:val=""/>
+      <w:lvlJc w:val="left"/>
+      <w:pPr>
+        <w:ind w:left="2880" w:hanging="360"/>
+      </w:pPr>
+      <w:rPr>
+        <w:rFonts w:ascii="Symbol" w:hAnsi="Symbol" w:hint="default"/>
+      </w:rPr>
+    </w:lvl>
+    <w:lvl w:ilvl="4" w:tplc="04090003" w:tentative="1">
+      <w:start w:val="1"/>
+      <w:numFmt w:val="bullet"/>
+      <w:lvlText w:val="o"/>
+      <w:lvlJc w:val="left"/>
+      <w:pPr>
+        <w:ind w:left="3600" w:hanging="360"/>
+      </w:pPr>
+      <w:rPr>
+        <w:rFonts w:ascii="Courier New" w:hAnsi="Courier New" w:cs="Courier New" w:hint="default"/>
+      </w:rPr>
+    </w:lvl>
+    <w:lvl w:ilvl="5" w:tplc="04090005" w:tentative="1">
+      <w:start w:val="1"/>
+      <w:numFmt w:val="bullet"/>
+      <w:lvlText w:val=""/>
+      <w:lvlJc w:val="left"/>
+      <w:pPr>
+        <w:ind w:left="4320" w:hanging="360"/>
+      </w:pPr>
+      <w:rPr>
+        <w:rFonts w:ascii="Wingdings" w:hAnsi="Wingdings" w:hint="default"/>
+      </w:rPr>
+    </w:lvl>
+    <w:lvl w:ilvl="6" w:tplc="04090001" w:tentative="1">
+      <w:start w:val="1"/>
+      <w:numFmt w:val="bullet"/>
+      <w:lvlText w:val=""/>
+      <w:lvlJc w:val="left"/>
+      <w:pPr>
+        <w:ind w:left="5040" w:hanging="360"/>
+      </w:pPr>
+      <w:rPr>
+        <w:rFonts w:ascii="Symbol" w:hAnsi="Symbol" w:hint="default"/>
+      </w:rPr>
+    </w:lvl>
+    <w:lvl w:ilvl="7" w:tplc="04090003" w:tentative="1">
+      <w:start w:val="1"/>
+      <w:numFmt w:val="bullet"/>
+      <w:lvlText w:val="o"/>
+      <w:lvlJc w:val="left"/>
+      <w:pPr>
+        <w:ind w:left="5760" w:hanging="360"/>
+      </w:pPr>
+      <w:rPr>
+        <w:rFonts w:ascii="Courier New" w:hAnsi="Courier New" w:cs="Courier New" w:hint="default"/>
+      </w:rPr>
+    </w:lvl>
+    <w:lvl w:ilvl="8" w:tplc="04090005" w:tentative="1">
+      <w:start w:val="1"/>
+      <w:numFmt w:val="bullet"/>
+      <w:lvlText w:val=""/>
+      <w:lvlJc w:val="left"/>
+      <w:pPr>
+        <w:ind w:left="6480" w:hanging="360"/>
+      </w:pPr>
+      <w:rPr>
+        <w:rFonts w:ascii="Wingdings" w:hAnsi="Wingdings" w:hint="default"/>
+      </w:rPr>
+    </w:lvl>
+  </w:abstractNum>
+  <w:abstractNum w:abstractNumId="27" w15:restartNumberingAfterBreak="0">
     <w:nsid w:val="4D796141"/>
     <w:multiLevelType w:val="hybridMultilevel"/>
     <w:tmpl w:val="91D04A66"/>
@@ -9291,7 +11444,7 @@
       </w:rPr>
     </w:lvl>
   </w:abstractNum>
-  <w:abstractNum w:abstractNumId="26" w15:restartNumberingAfterBreak="0">
+  <w:abstractNum w:abstractNumId="28" w15:restartNumberingAfterBreak="0">
     <w:nsid w:val="4F5B2890"/>
     <w:multiLevelType w:val="hybridMultilevel"/>
     <w:tmpl w:val="9FAE4850"/>
@@ -9404,7 +11557,7 @@
       </w:rPr>
     </w:lvl>
   </w:abstractNum>
-  <w:abstractNum w:abstractNumId="27" w15:restartNumberingAfterBreak="0">
+  <w:abstractNum w:abstractNumId="29" w15:restartNumberingAfterBreak="0">
     <w:nsid w:val="50F62E8C"/>
     <w:multiLevelType w:val="hybridMultilevel"/>
     <w:tmpl w:val="E78C85C0"/>
@@ -9517,7 +11670,7 @@
       </w:rPr>
     </w:lvl>
   </w:abstractNum>
-  <w:abstractNum w:abstractNumId="28" w15:restartNumberingAfterBreak="0">
+  <w:abstractNum w:abstractNumId="30" w15:restartNumberingAfterBreak="0">
     <w:nsid w:val="5507266E"/>
     <w:multiLevelType w:val="hybridMultilevel"/>
     <w:tmpl w:val="22522E3A"/>
@@ -9630,7 +11783,7 @@
       </w:rPr>
     </w:lvl>
   </w:abstractNum>
-  <w:abstractNum w:abstractNumId="29" w15:restartNumberingAfterBreak="0">
+  <w:abstractNum w:abstractNumId="31" w15:restartNumberingAfterBreak="0">
     <w:nsid w:val="55990837"/>
     <w:multiLevelType w:val="hybridMultilevel"/>
     <w:tmpl w:val="960254F8"/>
@@ -9743,7 +11896,7 @@
       </w:rPr>
     </w:lvl>
   </w:abstractNum>
-  <w:abstractNum w:abstractNumId="30" w15:restartNumberingAfterBreak="0">
+  <w:abstractNum w:abstractNumId="32" w15:restartNumberingAfterBreak="0">
     <w:nsid w:val="55BC60FF"/>
     <w:multiLevelType w:val="hybridMultilevel"/>
     <w:tmpl w:val="C1FC87D6"/>
@@ -9832,7 +11985,7 @@
       </w:pPr>
     </w:lvl>
   </w:abstractNum>
-  <w:abstractNum w:abstractNumId="31" w15:restartNumberingAfterBreak="0">
+  <w:abstractNum w:abstractNumId="33" w15:restartNumberingAfterBreak="0">
     <w:nsid w:val="57FD43D1"/>
     <w:multiLevelType w:val="hybridMultilevel"/>
     <w:tmpl w:val="A36A9E3E"/>
@@ -9920,7 +12073,7 @@
       </w:pPr>
     </w:lvl>
   </w:abstractNum>
-  <w:abstractNum w:abstractNumId="32" w15:restartNumberingAfterBreak="0">
+  <w:abstractNum w:abstractNumId="34" w15:restartNumberingAfterBreak="0">
     <w:nsid w:val="59AA1FB0"/>
     <w:multiLevelType w:val="hybridMultilevel"/>
     <w:tmpl w:val="C874C5A6"/>
@@ -10033,7 +12186,7 @@
       </w:rPr>
     </w:lvl>
   </w:abstractNum>
-  <w:abstractNum w:abstractNumId="33" w15:restartNumberingAfterBreak="0">
+  <w:abstractNum w:abstractNumId="35" w15:restartNumberingAfterBreak="0">
     <w:nsid w:val="5E7757B2"/>
     <w:multiLevelType w:val="multilevel"/>
     <w:tmpl w:val="0E203B02"/>
@@ -10119,7 +12272,7 @@
       </w:pPr>
     </w:lvl>
   </w:abstractNum>
-  <w:abstractNum w:abstractNumId="34" w15:restartNumberingAfterBreak="0">
+  <w:abstractNum w:abstractNumId="36" w15:restartNumberingAfterBreak="0">
     <w:nsid w:val="5F9A715F"/>
     <w:multiLevelType w:val="hybridMultilevel"/>
     <w:tmpl w:val="4B26630C"/>
@@ -10232,7 +12385,7 @@
       </w:rPr>
     </w:lvl>
   </w:abstractNum>
-  <w:abstractNum w:abstractNumId="35" w15:restartNumberingAfterBreak="0">
+  <w:abstractNum w:abstractNumId="37" w15:restartNumberingAfterBreak="0">
     <w:nsid w:val="609D235C"/>
     <w:multiLevelType w:val="hybridMultilevel"/>
     <w:tmpl w:val="848696AC"/>
@@ -10345,7 +12498,7 @@
       </w:rPr>
     </w:lvl>
   </w:abstractNum>
-  <w:abstractNum w:abstractNumId="36" w15:restartNumberingAfterBreak="0">
+  <w:abstractNum w:abstractNumId="38" w15:restartNumberingAfterBreak="0">
     <w:nsid w:val="60FC6BB4"/>
     <w:multiLevelType w:val="hybridMultilevel"/>
     <w:tmpl w:val="671E692E"/>
@@ -10458,7 +12611,7 @@
       </w:rPr>
     </w:lvl>
   </w:abstractNum>
-  <w:abstractNum w:abstractNumId="37" w15:restartNumberingAfterBreak="0">
+  <w:abstractNum w:abstractNumId="39" w15:restartNumberingAfterBreak="0">
     <w:nsid w:val="636274E2"/>
     <w:multiLevelType w:val="hybridMultilevel"/>
     <w:tmpl w:val="0732809A"/>
@@ -10547,7 +12700,7 @@
       </w:pPr>
     </w:lvl>
   </w:abstractNum>
-  <w:abstractNum w:abstractNumId="38" w15:restartNumberingAfterBreak="0">
+  <w:abstractNum w:abstractNumId="40" w15:restartNumberingAfterBreak="0">
     <w:nsid w:val="6B944EC9"/>
     <w:multiLevelType w:val="hybridMultilevel"/>
     <w:tmpl w:val="8076D1AC"/>
@@ -10660,7 +12813,7 @@
       </w:rPr>
     </w:lvl>
   </w:abstractNum>
-  <w:abstractNum w:abstractNumId="39" w15:restartNumberingAfterBreak="0">
+  <w:abstractNum w:abstractNumId="41" w15:restartNumberingAfterBreak="0">
     <w:nsid w:val="6EBD0C51"/>
     <w:multiLevelType w:val="hybridMultilevel"/>
     <w:tmpl w:val="5C28EE1A"/>
@@ -10773,7 +12926,7 @@
       </w:rPr>
     </w:lvl>
   </w:abstractNum>
-  <w:abstractNum w:abstractNumId="40" w15:restartNumberingAfterBreak="0">
+  <w:abstractNum w:abstractNumId="42" w15:restartNumberingAfterBreak="0">
     <w:nsid w:val="75F22415"/>
     <w:multiLevelType w:val="hybridMultilevel"/>
     <w:tmpl w:val="DB2EF382"/>
@@ -10859,7 +13012,7 @@
       </w:pPr>
     </w:lvl>
   </w:abstractNum>
-  <w:abstractNum w:abstractNumId="41" w15:restartNumberingAfterBreak="0">
+  <w:abstractNum w:abstractNumId="43" w15:restartNumberingAfterBreak="0">
     <w:nsid w:val="766D73FB"/>
     <w:multiLevelType w:val="hybridMultilevel"/>
     <w:tmpl w:val="646AC9A6"/>
@@ -10948,7 +13101,7 @@
       </w:pPr>
     </w:lvl>
   </w:abstractNum>
-  <w:abstractNum w:abstractNumId="42" w15:restartNumberingAfterBreak="0">
+  <w:abstractNum w:abstractNumId="44" w15:restartNumberingAfterBreak="0">
     <w:nsid w:val="771A7929"/>
     <w:multiLevelType w:val="hybridMultilevel"/>
     <w:tmpl w:val="B5EA489E"/>
@@ -11061,7 +13214,7 @@
       </w:rPr>
     </w:lvl>
   </w:abstractNum>
-  <w:abstractNum w:abstractNumId="43" w15:restartNumberingAfterBreak="0">
+  <w:abstractNum w:abstractNumId="45" w15:restartNumberingAfterBreak="0">
     <w:nsid w:val="7A0155B4"/>
     <w:multiLevelType w:val="hybridMultilevel"/>
     <w:tmpl w:val="581A57DA"/>
@@ -11178,31 +13331,31 @@
     <w:abstractNumId w:val="0"/>
   </w:num>
   <w:num w:numId="2" w16cid:durableId="448206414">
-    <w:abstractNumId w:val="43"/>
+    <w:abstractNumId w:val="45"/>
   </w:num>
   <w:num w:numId="3" w16cid:durableId="1542475421">
-    <w:abstractNumId w:val="8"/>
+    <w:abstractNumId w:val="9"/>
   </w:num>
   <w:num w:numId="4" w16cid:durableId="751004280">
-    <w:abstractNumId w:val="28"/>
+    <w:abstractNumId w:val="30"/>
   </w:num>
   <w:num w:numId="5" w16cid:durableId="298196006">
-    <w:abstractNumId w:val="29"/>
+    <w:abstractNumId w:val="31"/>
   </w:num>
   <w:num w:numId="6" w16cid:durableId="1042242061">
-    <w:abstractNumId w:val="34"/>
+    <w:abstractNumId w:val="36"/>
   </w:num>
   <w:num w:numId="7" w16cid:durableId="1365667300">
     <w:abstractNumId w:val="3"/>
   </w:num>
   <w:num w:numId="8" w16cid:durableId="1604728372">
-    <w:abstractNumId w:val="7"/>
+    <w:abstractNumId w:val="8"/>
   </w:num>
   <w:num w:numId="9" w16cid:durableId="592318069">
-    <w:abstractNumId w:val="26"/>
+    <w:abstractNumId w:val="28"/>
   </w:num>
   <w:num w:numId="10" w16cid:durableId="587929699">
-    <w:abstractNumId w:val="12"/>
+    <w:abstractNumId w:val="13"/>
     <w:lvlOverride w:ilvl="0">
       <w:startOverride w:val="1"/>
     </w:lvlOverride>
@@ -11235,106 +13388,112 @@
     <w:abstractNumId w:val="4"/>
   </w:num>
   <w:num w:numId="12" w16cid:durableId="1252816783">
-    <w:abstractNumId w:val="20"/>
+    <w:abstractNumId w:val="21"/>
   </w:num>
   <w:num w:numId="13" w16cid:durableId="787357856">
     <w:abstractNumId w:val="1"/>
   </w:num>
   <w:num w:numId="14" w16cid:durableId="1419130615">
+    <w:abstractNumId w:val="35"/>
+  </w:num>
+  <w:num w:numId="15" w16cid:durableId="137501343">
+    <w:abstractNumId w:val="10"/>
+  </w:num>
+  <w:num w:numId="16" w16cid:durableId="1106266306">
+    <w:abstractNumId w:val="40"/>
+  </w:num>
+  <w:num w:numId="17" w16cid:durableId="611519896">
+    <w:abstractNumId w:val="29"/>
+  </w:num>
+  <w:num w:numId="18" w16cid:durableId="1090009317">
+    <w:abstractNumId w:val="44"/>
+  </w:num>
+  <w:num w:numId="19" w16cid:durableId="1271158473">
+    <w:abstractNumId w:val="37"/>
+  </w:num>
+  <w:num w:numId="20" w16cid:durableId="1667594061">
+    <w:abstractNumId w:val="20"/>
+  </w:num>
+  <w:num w:numId="21" w16cid:durableId="678848517">
     <w:abstractNumId w:val="33"/>
   </w:num>
-  <w:num w:numId="15" w16cid:durableId="137501343">
-    <w:abstractNumId w:val="9"/>
-  </w:num>
-  <w:num w:numId="16" w16cid:durableId="1106266306">
-    <w:abstractNumId w:val="38"/>
-  </w:num>
-  <w:num w:numId="17" w16cid:durableId="611519896">
-    <w:abstractNumId w:val="27"/>
-  </w:num>
-  <w:num w:numId="18" w16cid:durableId="1090009317">
-    <w:abstractNumId w:val="42"/>
-  </w:num>
-  <w:num w:numId="19" w16cid:durableId="1271158473">
-    <w:abstractNumId w:val="35"/>
-  </w:num>
-  <w:num w:numId="20" w16cid:durableId="1667594061">
-    <w:abstractNumId w:val="19"/>
-  </w:num>
-  <w:num w:numId="21" w16cid:durableId="678848517">
-    <w:abstractNumId w:val="31"/>
-  </w:num>
   <w:num w:numId="22" w16cid:durableId="1306206050">
-    <w:abstractNumId w:val="11"/>
+    <w:abstractNumId w:val="12"/>
   </w:num>
   <w:num w:numId="23" w16cid:durableId="1155609877">
-    <w:abstractNumId w:val="14"/>
+    <w:abstractNumId w:val="15"/>
   </w:num>
   <w:num w:numId="24" w16cid:durableId="671299720">
     <w:abstractNumId w:val="2"/>
   </w:num>
   <w:num w:numId="25" w16cid:durableId="610282103">
+    <w:abstractNumId w:val="7"/>
+  </w:num>
+  <w:num w:numId="26" w16cid:durableId="231934099">
+    <w:abstractNumId w:val="17"/>
+  </w:num>
+  <w:num w:numId="27" w16cid:durableId="81920992">
+    <w:abstractNumId w:val="39"/>
+  </w:num>
+  <w:num w:numId="28" w16cid:durableId="2091541823">
+    <w:abstractNumId w:val="19"/>
+  </w:num>
+  <w:num w:numId="29" w16cid:durableId="1660497488">
+    <w:abstractNumId w:val="43"/>
+  </w:num>
+  <w:num w:numId="30" w16cid:durableId="1484933410">
+    <w:abstractNumId w:val="22"/>
+  </w:num>
+  <w:num w:numId="31" w16cid:durableId="592668566">
+    <w:abstractNumId w:val="11"/>
+  </w:num>
+  <w:num w:numId="32" w16cid:durableId="325473353">
+    <w:abstractNumId w:val="38"/>
+  </w:num>
+  <w:num w:numId="33" w16cid:durableId="2036073740">
+    <w:abstractNumId w:val="41"/>
+  </w:num>
+  <w:num w:numId="34" w16cid:durableId="283117860">
+    <w:abstractNumId w:val="27"/>
+  </w:num>
+  <w:num w:numId="35" w16cid:durableId="1003435630">
+    <w:abstractNumId w:val="42"/>
+  </w:num>
+  <w:num w:numId="36" w16cid:durableId="1116749849">
     <w:abstractNumId w:val="6"/>
   </w:num>
-  <w:num w:numId="26" w16cid:durableId="231934099">
-    <w:abstractNumId w:val="16"/>
+  <w:num w:numId="37" w16cid:durableId="53893511">
+    <w:abstractNumId w:val="23"/>
   </w:num>
-  <w:num w:numId="27" w16cid:durableId="81920992">
-    <w:abstractNumId w:val="37"/>
+  <w:num w:numId="38" w16cid:durableId="1442649251">
+    <w:abstractNumId w:val="14"/>
   </w:num>
-  <w:num w:numId="28" w16cid:durableId="2091541823">
-    <w:abstractNumId w:val="18"/>
+  <w:num w:numId="39" w16cid:durableId="632060382">
+    <w:abstractNumId w:val="32"/>
   </w:num>
-  <w:num w:numId="29" w16cid:durableId="1660497488">
-    <w:abstractNumId w:val="41"/>
-  </w:num>
-  <w:num w:numId="30" w16cid:durableId="1484933410">
-    <w:abstractNumId w:val="21"/>
-  </w:num>
-  <w:num w:numId="31" w16cid:durableId="592668566">
-    <w:abstractNumId w:val="10"/>
-  </w:num>
-  <w:num w:numId="32" w16cid:durableId="325473353">
-    <w:abstractNumId w:val="36"/>
-  </w:num>
-  <w:num w:numId="33" w16cid:durableId="2036073740">
-    <w:abstractNumId w:val="39"/>
-  </w:num>
-  <w:num w:numId="34" w16cid:durableId="283117860">
+  <w:num w:numId="40" w16cid:durableId="1369524005">
     <w:abstractNumId w:val="25"/>
   </w:num>
-  <w:num w:numId="35" w16cid:durableId="1003435630">
-    <w:abstractNumId w:val="40"/>
-  </w:num>
-  <w:num w:numId="36" w16cid:durableId="1116749849">
-    <w:abstractNumId w:val="5"/>
-  </w:num>
-  <w:num w:numId="37" w16cid:durableId="53893511">
-    <w:abstractNumId w:val="22"/>
-  </w:num>
-  <w:num w:numId="38" w16cid:durableId="1442649251">
-    <w:abstractNumId w:val="13"/>
-  </w:num>
-  <w:num w:numId="39" w16cid:durableId="632060382">
-    <w:abstractNumId w:val="30"/>
-  </w:num>
-  <w:num w:numId="40" w16cid:durableId="1369524005">
+  <w:num w:numId="41" w16cid:durableId="1895847060">
     <w:abstractNumId w:val="24"/>
   </w:num>
-  <w:num w:numId="41" w16cid:durableId="1895847060">
-    <w:abstractNumId w:val="23"/>
-  </w:num>
   <w:num w:numId="42" w16cid:durableId="1963805159">
-    <w:abstractNumId w:val="32"/>
+    <w:abstractNumId w:val="34"/>
   </w:num>
   <w:num w:numId="43" w16cid:durableId="967929995">
     <w:abstractNumId w:val="4"/>
   </w:num>
   <w:num w:numId="44" w16cid:durableId="1472017388">
-    <w:abstractNumId w:val="17"/>
+    <w:abstractNumId w:val="18"/>
   </w:num>
   <w:num w:numId="45" w16cid:durableId="1553082091">
-    <w:abstractNumId w:val="15"/>
+    <w:abstractNumId w:val="16"/>
+  </w:num>
+  <w:num w:numId="46" w16cid:durableId="1918857592">
+    <w:abstractNumId w:val="26"/>
+  </w:num>
+  <w:num w:numId="47" w16cid:durableId="1361711145">
+    <w:abstractNumId w:val="5"/>
   </w:num>
 </w:numbering>
 </file>

</xml_diff>

<commit_message>
Adding guidelines to Intro to SQL exercise
</commit_message>
<xml_diff>
--- a/Courses/Software-Sciences/Module-3-Databases-New/04-Intro-to-SQL/04-Intro-to-SQL-Exercise.docx
+++ b/Courses/Software-Sciences/Module-3-Databases-New/04-Intro-to-SQL/04-Intro-to-SQL-Exercise.docx
@@ -59,19 +59,19 @@
       </w:r>
       <w:r>
         <w:rPr>
+          <w:lang w:val="ru-RU"/>
+        </w:rPr>
+        <w:t>"</w:t>
+      </w:r>
+      <w:r>
+        <w:rPr>
           <w:lang w:val="en-US"/>
         </w:rPr>
-        <w:t>"</w:t>
-      </w:r>
-      <w:r>
-        <w:rPr>
-          <w:lang w:val="en-US"/>
-        </w:rPr>
         <w:t>SoftUni</w:t>
       </w:r>
       <w:r>
         <w:rPr>
-          <w:lang w:val="en-US"/>
+          <w:lang w:val="ru-RU"/>
         </w:rPr>
         <w:t>"</w:t>
       </w:r>
@@ -97,6 +97,9 @@
         <w:t>SoftUni</w:t>
       </w:r>
       <w:r>
+        <w:rPr>
+          <w:lang w:val="ru-RU"/>
+        </w:rPr>
         <w:t xml:space="preserve"> </w:t>
       </w:r>
       <w:r>
@@ -254,6 +257,9 @@
         <w:t xml:space="preserve">Копирайте скрипта от ресурсиния файл </w:t>
       </w:r>
       <w:r>
+        <w:rPr>
+          <w:lang w:val="ru-RU"/>
+        </w:rPr>
         <w:t>"</w:t>
       </w:r>
       <w:r>
@@ -261,9 +267,29 @@
           <w:b/>
           <w:bCs/>
         </w:rPr>
-        <w:t>SoftUni.sql</w:t>
-      </w:r>
-      <w:r>
+        <w:t>SoftUni</w:t>
+      </w:r>
+      <w:r>
+        <w:rPr>
+          <w:b/>
+          <w:bCs/>
+          <w:lang w:val="ru-RU"/>
+        </w:rPr>
+        <w:t>.</w:t>
+      </w:r>
+      <w:proofErr w:type="spellStart"/>
+      <w:r>
+        <w:rPr>
+          <w:b/>
+          <w:bCs/>
+        </w:rPr>
+        <w:t>sql</w:t>
+      </w:r>
+      <w:proofErr w:type="spellEnd"/>
+      <w:r>
+        <w:rPr>
+          <w:lang w:val="ru-RU"/>
+        </w:rPr>
         <w:t>"</w:t>
       </w:r>
       <w:r>
@@ -402,6 +428,9 @@
         </mc:AlternateContent>
       </w:r>
       <w:r>
+        <w:rPr>
+          <w:noProof/>
+        </w:rPr>
         <w:drawing>
           <wp:inline distT="0" distB="0" distL="0" distR="0" wp14:anchorId="047BB08C" wp14:editId="7030126A">
             <wp:extent cx="6626225" cy="620395"/>
@@ -450,6 +479,7 @@
       <w:pPr>
         <w:rPr>
           <w:rFonts w:cstheme="minorHAnsi"/>
+          <w:lang w:val="ru-RU"/>
         </w:rPr>
       </w:pPr>
       <w:r>
@@ -569,6 +599,9 @@
         <w:t xml:space="preserve"> с името </w:t>
       </w:r>
       <w:r>
+        <w:rPr>
+          <w:lang w:val="ru-RU"/>
+        </w:rPr>
         <w:t>"</w:t>
       </w:r>
       <w:r>
@@ -579,6 +612,9 @@
         <w:t>SoftUni</w:t>
       </w:r>
       <w:r>
+        <w:rPr>
+          <w:lang w:val="ru-RU"/>
+        </w:rPr>
         <w:t>".</w:t>
       </w:r>
       <w:r>
@@ -602,6 +638,9 @@
         <w:t>.</w:t>
       </w:r>
       <w:r>
+        <w:rPr>
+          <w:lang w:val="ru-RU"/>
+        </w:rPr>
         <w:t xml:space="preserve"> </w:t>
       </w:r>
       <w:r>
@@ -627,6 +666,7 @@
       <w:r>
         <w:rPr>
           <w:rFonts w:ascii="Consolas" w:hAnsi="Consolas"/>
+          <w:lang w:val="ru-RU"/>
         </w:rPr>
         <w:t>[</w:t>
       </w:r>
@@ -641,18 +681,21 @@
       <w:r>
         <w:rPr>
           <w:rFonts w:ascii="Consolas" w:hAnsi="Consolas"/>
+          <w:lang w:val="ru-RU"/>
         </w:rPr>
         <w:t>]</w:t>
       </w:r>
       <w:r>
         <w:rPr>
           <w:rFonts w:cstheme="minorHAnsi"/>
+          <w:lang w:val="ru-RU"/>
         </w:rPr>
         <w:t>.</w:t>
       </w:r>
       <w:r>
         <w:rPr>
           <w:rFonts w:cstheme="minorHAnsi"/>
+          <w:noProof/>
         </w:rPr>
         <w:drawing>
           <wp:inline distT="0" distB="0" distL="0" distR="0" wp14:anchorId="0D7B60D3" wp14:editId="0D69232A">
@@ -712,6 +755,9 @@
         <w:t>SoftUni</w:t>
       </w:r>
       <w:r>
+        <w:rPr>
+          <w:lang w:val="ru-RU"/>
+        </w:rPr>
         <w:t xml:space="preserve"> </w:t>
       </w:r>
       <w:r>
@@ -721,6 +767,9 @@
         <w:t>е създадена</w:t>
       </w:r>
       <w:r>
+        <w:rPr>
+          <w:lang w:val="ru-RU"/>
+        </w:rPr>
         <w:t xml:space="preserve">, </w:t>
       </w:r>
       <w:r>
@@ -735,7 +784,24 @@
           <w:b/>
           <w:bCs/>
         </w:rPr>
-        <w:t>Object Explorer</w:t>
+        <w:t>Object</w:t>
+      </w:r>
+      <w:r>
+        <w:rPr>
+          <w:rFonts w:ascii="Consolas" w:hAnsi="Consolas"/>
+          <w:b/>
+          <w:bCs/>
+          <w:lang w:val="ru-RU"/>
+        </w:rPr>
+        <w:t xml:space="preserve"> </w:t>
+      </w:r>
+      <w:r>
+        <w:rPr>
+          <w:rFonts w:ascii="Consolas" w:hAnsi="Consolas"/>
+          <w:b/>
+          <w:bCs/>
+        </w:rPr>
+        <w:t>Explorer</w:t>
       </w:r>
       <w:r>
         <w:rPr>
@@ -770,6 +836,7 @@
       <w:r>
         <w:rPr>
           <w:rFonts w:cstheme="minorHAnsi"/>
+          <w:lang w:val="ru-RU"/>
         </w:rPr>
         <w:t>"</w:t>
       </w:r>
@@ -778,12 +845,14 @@
           <w:rFonts w:ascii="Consolas" w:hAnsi="Consolas" w:cstheme="minorHAnsi"/>
           <w:b/>
           <w:bCs/>
+          <w:lang w:val="ru-RU"/>
         </w:rPr>
         <w:t>+</w:t>
       </w:r>
       <w:r>
         <w:rPr>
           <w:rFonts w:cstheme="minorHAnsi"/>
+          <w:lang w:val="ru-RU"/>
         </w:rPr>
         <w:t>"</w:t>
       </w:r>
@@ -805,25 +874,21 @@
       <w:r>
         <w:rPr>
           <w:rFonts w:cstheme="minorHAnsi"/>
-        </w:rPr>
-        <w:t>.</w:t>
+          <w:lang w:val="ru-RU"/>
+        </w:rPr>
+        <w:t xml:space="preserve">. </w:t>
       </w:r>
       <w:r>
         <w:rPr>
           <w:rFonts w:cstheme="minorHAnsi"/>
-        </w:rPr>
-        <w:t xml:space="preserve"> </w:t>
+          <w:lang w:val="bg-BG"/>
+        </w:rPr>
+        <w:t xml:space="preserve">Ако не виждате </w:t>
       </w:r>
       <w:r>
         <w:rPr>
           <w:rFonts w:cstheme="minorHAnsi"/>
-          <w:lang w:val="bg-BG"/>
-        </w:rPr>
-        <w:t xml:space="preserve">Ако не виждате </w:t>
-      </w:r>
-      <w:r>
-        <w:rPr>
-          <w:rFonts w:cstheme="minorHAnsi"/>
+          <w:lang w:val="ru-RU"/>
         </w:rPr>
         <w:t>"</w:t>
       </w:r>
@@ -838,6 +903,7 @@
       <w:r>
         <w:rPr>
           <w:rFonts w:cstheme="minorHAnsi"/>
+          <w:lang w:val="ru-RU"/>
         </w:rPr>
         <w:t xml:space="preserve">", </w:t>
       </w:r>
@@ -874,6 +940,7 @@
       <w:r>
         <w:rPr>
           <w:rFonts w:ascii="Consolas" w:hAnsi="Consolas" w:cstheme="minorHAnsi"/>
+          <w:lang w:val="ru-RU"/>
         </w:rPr>
         <w:t>[</w:t>
       </w:r>
@@ -888,6 +955,7 @@
       <w:r>
         <w:rPr>
           <w:rFonts w:ascii="Consolas" w:hAnsi="Consolas" w:cstheme="minorHAnsi"/>
+          <w:lang w:val="ru-RU"/>
         </w:rPr>
         <w:t>]</w:t>
       </w:r>
@@ -903,18 +971,12 @@
           <w:rFonts w:cstheme="minorHAnsi"/>
           <w:lang w:val="bg-BG"/>
         </w:rPr>
-        <w:t>Н</w:t>
+        <w:t xml:space="preserve">Натиснете знака </w:t>
       </w:r>
       <w:r>
         <w:rPr>
           <w:rFonts w:cstheme="minorHAnsi"/>
-          <w:lang w:val="bg-BG"/>
-        </w:rPr>
-        <w:t xml:space="preserve">атиснете знака </w:t>
-      </w:r>
-      <w:r>
-        <w:rPr>
-          <w:rFonts w:cstheme="minorHAnsi"/>
+          <w:lang w:val="ru-RU"/>
         </w:rPr>
         <w:t>"</w:t>
       </w:r>
@@ -923,12 +985,14 @@
           <w:rFonts w:ascii="Consolas" w:hAnsi="Consolas" w:cstheme="minorHAnsi"/>
           <w:b/>
           <w:bCs/>
+          <w:lang w:val="ru-RU"/>
         </w:rPr>
         <w:t>+</w:t>
       </w:r>
       <w:r>
         <w:rPr>
           <w:rFonts w:cstheme="minorHAnsi"/>
+          <w:lang w:val="ru-RU"/>
         </w:rPr>
         <w:t>"</w:t>
       </w:r>
@@ -950,25 +1014,21 @@
       <w:r>
         <w:rPr>
           <w:rFonts w:cstheme="minorHAnsi"/>
-        </w:rPr>
-        <w:t>.</w:t>
+          <w:lang w:val="ru-RU"/>
+        </w:rPr>
+        <w:t xml:space="preserve">. </w:t>
       </w:r>
       <w:r>
         <w:rPr>
           <w:rFonts w:cstheme="minorHAnsi"/>
-        </w:rPr>
-        <w:t xml:space="preserve"> </w:t>
+          <w:lang w:val="bg-BG"/>
+        </w:rPr>
+        <w:t xml:space="preserve">За, да разгледате таблиците в базата данни, натиснете </w:t>
       </w:r>
       <w:r>
         <w:rPr>
           <w:rFonts w:cstheme="minorHAnsi"/>
-          <w:lang w:val="bg-BG"/>
-        </w:rPr>
-        <w:t xml:space="preserve">За, да разгледате таблиците в базата данни, натиснете </w:t>
-      </w:r>
-      <w:r>
-        <w:rPr>
-          <w:rFonts w:cstheme="minorHAnsi"/>
+          <w:lang w:val="ru-RU"/>
         </w:rPr>
         <w:t>"</w:t>
       </w:r>
@@ -977,12 +1037,14 @@
           <w:rFonts w:ascii="Consolas" w:hAnsi="Consolas" w:cstheme="minorHAnsi"/>
           <w:b/>
           <w:bCs/>
+          <w:lang w:val="ru-RU"/>
         </w:rPr>
         <w:t>+</w:t>
       </w:r>
       <w:r>
         <w:rPr>
           <w:rFonts w:cstheme="minorHAnsi"/>
+          <w:lang w:val="ru-RU"/>
         </w:rPr>
         <w:t>"</w:t>
       </w:r>
@@ -1004,12 +1066,14 @@
       <w:r>
         <w:rPr>
           <w:rFonts w:cstheme="minorHAnsi"/>
+          <w:lang w:val="ru-RU"/>
         </w:rPr>
         <w:t>.</w:t>
       </w:r>
       <w:r>
         <w:rPr>
           <w:noProof/>
+          <w:lang w:val="ru-RU"/>
         </w:rPr>
         <w:t xml:space="preserve"> </w:t>
       </w:r>
@@ -1270,6 +1334,7 @@
       <w:r>
         <w:rPr>
           <w:rFonts w:cstheme="minorHAnsi"/>
+          <w:noProof/>
         </w:rPr>
         <w:drawing>
           <wp:inline distT="0" distB="0" distL="0" distR="0" wp14:anchorId="74E5BCDC" wp14:editId="250D5F23">
@@ -1319,6 +1384,7 @@
       <w:pPr>
         <w:rPr>
           <w:rFonts w:cstheme="minorHAnsi"/>
+          <w:lang w:val="ru-RU"/>
         </w:rPr>
       </w:pPr>
       <w:r>
@@ -1331,6 +1397,7 @@
       <w:r>
         <w:rPr>
           <w:rFonts w:cstheme="minorHAnsi"/>
+          <w:lang w:val="ru-RU"/>
         </w:rPr>
         <w:t>"</w:t>
       </w:r>
@@ -1345,6 +1412,7 @@
       <w:r>
         <w:rPr>
           <w:rFonts w:cstheme="minorHAnsi"/>
+          <w:lang w:val="ru-RU"/>
         </w:rPr>
         <w:t xml:space="preserve">". </w:t>
       </w:r>
@@ -1366,6 +1434,7 @@
       <w:r>
         <w:rPr>
           <w:rFonts w:cstheme="minorHAnsi"/>
+          <w:lang w:val="ru-RU"/>
         </w:rPr>
         <w:t xml:space="preserve"> </w:t>
       </w:r>
@@ -1387,6 +1456,7 @@
       <w:r>
         <w:rPr>
           <w:rFonts w:cstheme="minorHAnsi"/>
+          <w:lang w:val="ru-RU"/>
         </w:rPr>
         <w:t xml:space="preserve">, </w:t>
       </w:r>
@@ -1400,6 +1470,7 @@
       <w:r>
         <w:rPr>
           <w:rFonts w:cstheme="minorHAnsi"/>
+          <w:lang w:val="ru-RU"/>
         </w:rPr>
         <w:t xml:space="preserve"> </w:t>
       </w:r>
@@ -1413,6 +1484,7 @@
       <w:r>
         <w:rPr>
           <w:rFonts w:ascii="Consolas" w:hAnsi="Consolas" w:cstheme="minorHAnsi"/>
+          <w:lang w:val="ru-RU"/>
         </w:rPr>
         <w:t>[</w:t>
       </w:r>
@@ -1422,17 +1494,53 @@
           <w:b/>
           <w:bCs/>
         </w:rPr>
-        <w:t>Select Top 1000 Rows</w:t>
+        <w:t>Select</w:t>
       </w:r>
       <w:r>
         <w:rPr>
           <w:rFonts w:ascii="Consolas" w:hAnsi="Consolas" w:cstheme="minorHAnsi"/>
+          <w:b/>
+          <w:bCs/>
+          <w:lang w:val="ru-RU"/>
+        </w:rPr>
+        <w:t xml:space="preserve"> </w:t>
+      </w:r>
+      <w:r>
+        <w:rPr>
+          <w:rFonts w:ascii="Consolas" w:hAnsi="Consolas" w:cstheme="minorHAnsi"/>
+          <w:b/>
+          <w:bCs/>
+        </w:rPr>
+        <w:t>Top</w:t>
+      </w:r>
+      <w:r>
+        <w:rPr>
+          <w:rFonts w:ascii="Consolas" w:hAnsi="Consolas" w:cstheme="minorHAnsi"/>
+          <w:b/>
+          <w:bCs/>
+          <w:lang w:val="ru-RU"/>
+        </w:rPr>
+        <w:t xml:space="preserve"> 1000 </w:t>
+      </w:r>
+      <w:r>
+        <w:rPr>
+          <w:rFonts w:ascii="Consolas" w:hAnsi="Consolas" w:cstheme="minorHAnsi"/>
+          <w:b/>
+          <w:bCs/>
+        </w:rPr>
+        <w:t>Rows</w:t>
+      </w:r>
+      <w:r>
+        <w:rPr>
+          <w:rFonts w:ascii="Consolas" w:hAnsi="Consolas" w:cstheme="minorHAnsi"/>
+          <w:lang w:val="ru-RU"/>
         </w:rPr>
         <w:t>]</w:t>
       </w:r>
       <w:r>
         <w:rPr>
           <w:rFonts w:cstheme="minorHAnsi"/>
+          <w:lang w:val="ru-RU"/>
         </w:rPr>
         <w:t>.</w:t>
       </w:r>
@@ -1661,7 +1769,7 @@
       <w:pPr>
         <w:rPr>
           <w:rFonts w:cstheme="minorHAnsi"/>
-          <w:lang w:val="bg-BG"/>
+          <w:lang w:val="ru-RU"/>
         </w:rPr>
       </w:pPr>
       <w:r>
@@ -1715,12 +1823,14 @@
           <w:rFonts w:cstheme="minorHAnsi"/>
           <w:b/>
           <w:bCs/>
+          <w:lang w:val="ru-RU"/>
         </w:rPr>
         <w:t>1000</w:t>
       </w:r>
       <w:r>
         <w:rPr>
           <w:rFonts w:cstheme="minorHAnsi"/>
+          <w:lang w:val="ru-RU"/>
         </w:rPr>
         <w:t xml:space="preserve"> </w:t>
       </w:r>
@@ -1756,6 +1866,7 @@
       <w:r>
         <w:rPr>
           <w:rFonts w:cstheme="minorHAnsi"/>
+          <w:lang w:val="ru-RU"/>
         </w:rPr>
         <w:t>.</w:t>
       </w:r>
@@ -1772,6 +1883,7 @@
       <w:pPr>
         <w:rPr>
           <w:rFonts w:eastAsia="Times New Roman" w:cs="Times New Roman"/>
+          <w:lang w:val="ru-RU"/>
         </w:rPr>
       </w:pPr>
       <w:r>
@@ -1786,11 +1898,19 @@
           <w:rFonts w:eastAsia="Times New Roman" w:cs="Times New Roman"/>
           <w:noProof/>
         </w:rPr>
-        <w:t xml:space="preserve">SQL </w:t>
+        <w:t>SQL</w:t>
       </w:r>
       <w:r>
         <w:rPr>
           <w:rFonts w:eastAsia="Times New Roman" w:cs="Times New Roman"/>
+          <w:noProof/>
+          <w:lang w:val="ru-RU"/>
+        </w:rPr>
+        <w:t xml:space="preserve"> </w:t>
+      </w:r>
+      <w:r>
+        <w:rPr>
+          <w:rFonts w:eastAsia="Times New Roman" w:cs="Times New Roman"/>
           <w:lang w:val="bg-BG"/>
         </w:rPr>
         <w:t>заявка</w:t>
@@ -1798,6 +1918,7 @@
       <w:r>
         <w:rPr>
           <w:rFonts w:eastAsia="Times New Roman" w:cs="Times New Roman"/>
+          <w:lang w:val="ru-RU"/>
         </w:rPr>
         <w:t xml:space="preserve">, </w:t>
       </w:r>
@@ -1826,6 +1947,28 @@
       <w:r>
         <w:rPr>
           <w:rFonts w:eastAsia="Times New Roman" w:cs="Times New Roman"/>
+          <w:lang w:val="ru-RU"/>
+        </w:rPr>
+        <w:t xml:space="preserve"> </w:t>
+      </w:r>
+      <w:r>
+        <w:rPr>
+          <w:rFonts w:eastAsia="Times New Roman" w:cs="Times New Roman"/>
+          <w:lang w:val="bg-BG"/>
+        </w:rPr>
+        <w:t xml:space="preserve">от таблицата </w:t>
+      </w:r>
+      <w:r>
+        <w:rPr>
+          <w:rFonts w:ascii="Consolas" w:eastAsia="Times New Roman" w:hAnsi="Consolas" w:cs="Times New Roman"/>
+          <w:b/>
+        </w:rPr>
+        <w:t>Employees</w:t>
+      </w:r>
+      <w:r>
+        <w:rPr>
+          <w:rFonts w:eastAsia="Times New Roman" w:cs="Times New Roman"/>
+          <w:lang w:val="ru-RU"/>
         </w:rPr>
         <w:t xml:space="preserve">, </w:t>
       </w:r>
@@ -1854,6 +1997,7 @@
       <w:r>
         <w:rPr>
           <w:rFonts w:eastAsia="Times New Roman" w:cs="Times New Roman"/>
+          <w:lang w:val="ru-RU"/>
         </w:rPr>
         <w:t>“</w:t>
       </w:r>
@@ -1862,17 +2006,34 @@
           <w:rFonts w:eastAsia="Times New Roman" w:cs="Times New Roman"/>
           <w:b/>
         </w:rPr>
-        <w:t>Sales Representative</w:t>
+        <w:t>Sales</w:t>
       </w:r>
       <w:r>
         <w:rPr>
           <w:rFonts w:eastAsia="Times New Roman" w:cs="Times New Roman"/>
+          <w:b/>
+          <w:lang w:val="ru-RU"/>
+        </w:rPr>
+        <w:t xml:space="preserve"> </w:t>
+      </w:r>
+      <w:r>
+        <w:rPr>
+          <w:rFonts w:eastAsia="Times New Roman" w:cs="Times New Roman"/>
+          <w:b/>
+        </w:rPr>
+        <w:t>Representative</w:t>
+      </w:r>
+      <w:r>
+        <w:rPr>
+          <w:rFonts w:eastAsia="Times New Roman" w:cs="Times New Roman"/>
+          <w:lang w:val="ru-RU"/>
         </w:rPr>
         <w:t>”</w:t>
       </w:r>
       <w:r>
         <w:rPr>
           <w:rFonts w:eastAsia="Times New Roman" w:cs="Times New Roman"/>
+          <w:lang w:val="ru-RU"/>
         </w:rPr>
         <w:t>.</w:t>
       </w:r>
@@ -1907,6 +2068,7 @@
       <w:r>
         <w:rPr>
           <w:rFonts w:ascii="Consolas" w:eastAsia="Times New Roman" w:hAnsi="Consolas" w:cs="Times New Roman"/>
+          <w:lang w:val="ru-RU"/>
         </w:rPr>
         <w:t>[</w:t>
       </w:r>
@@ -1916,11 +2078,29 @@
           <w:b/>
           <w:bCs/>
         </w:rPr>
-        <w:t>New Query</w:t>
+        <w:t>New</w:t>
+      </w:r>
+      <w:r>
+        <w:rPr>
+          <w:rFonts w:ascii="Consolas" w:eastAsia="Times New Roman" w:hAnsi="Consolas" w:cstheme="minorHAnsi"/>
+          <w:b/>
+          <w:bCs/>
+          <w:lang w:val="ru-RU"/>
+        </w:rPr>
+        <w:t xml:space="preserve"> </w:t>
+      </w:r>
+      <w:r>
+        <w:rPr>
+          <w:rFonts w:ascii="Consolas" w:eastAsia="Times New Roman" w:hAnsi="Consolas" w:cstheme="minorHAnsi"/>
+          <w:b/>
+          <w:bCs/>
+        </w:rPr>
+        <w:t>Query</w:t>
       </w:r>
       <w:r>
         <w:rPr>
           <w:rFonts w:ascii="Consolas" w:eastAsia="Times New Roman" w:hAnsi="Consolas" w:cs="Times New Roman"/>
+          <w:lang w:val="ru-RU"/>
         </w:rPr>
         <w:t>]</w:t>
       </w:r>
@@ -2014,6 +2194,7 @@
       <w:r>
         <w:rPr>
           <w:rFonts w:eastAsia="Times New Roman" w:cs="Times New Roman"/>
+          <w:lang w:val="ru-RU"/>
         </w:rPr>
         <w:t>“</w:t>
       </w:r>
@@ -2022,19 +2203,29 @@
           <w:rFonts w:eastAsia="Times New Roman" w:cs="Times New Roman"/>
           <w:b/>
         </w:rPr>
-        <w:t>Sales Representative</w:t>
+        <w:t>Sales</w:t>
       </w:r>
       <w:r>
         <w:rPr>
           <w:rFonts w:eastAsia="Times New Roman" w:cs="Times New Roman"/>
-        </w:rPr>
-        <w:t>”</w:t>
+          <w:b/>
+          <w:lang w:val="ru-RU"/>
+        </w:rPr>
+        <w:t xml:space="preserve"> </w:t>
       </w:r>
       <w:r>
         <w:rPr>
           <w:rFonts w:eastAsia="Times New Roman" w:cs="Times New Roman"/>
-        </w:rPr>
-        <w:t>.</w:t>
+          <w:b/>
+        </w:rPr>
+        <w:t>Representative</w:t>
+      </w:r>
+      <w:r>
+        <w:rPr>
+          <w:rFonts w:eastAsia="Times New Roman" w:cs="Times New Roman"/>
+          <w:lang w:val="ru-RU"/>
+        </w:rPr>
+        <w:t>”.</w:t>
       </w:r>
       <w:r>
         <w:rPr>
@@ -2094,6 +2285,7 @@
       <w:r>
         <w:rPr>
           <w:rFonts w:eastAsia="Times New Roman" w:cs="Times New Roman"/>
+          <w:lang w:val="ru-RU"/>
         </w:rPr>
         <w:t>“</w:t>
       </w:r>
@@ -2102,11 +2294,27 @@
           <w:rFonts w:eastAsia="Times New Roman" w:cs="Times New Roman"/>
           <w:b/>
         </w:rPr>
-        <w:t>Sales Representative</w:t>
+        <w:t>Sales</w:t>
       </w:r>
       <w:r>
         <w:rPr>
           <w:rFonts w:eastAsia="Times New Roman" w:cs="Times New Roman"/>
+          <w:b/>
+          <w:lang w:val="ru-RU"/>
+        </w:rPr>
+        <w:t xml:space="preserve"> </w:t>
+      </w:r>
+      <w:r>
+        <w:rPr>
+          <w:rFonts w:eastAsia="Times New Roman" w:cs="Times New Roman"/>
+          <w:b/>
+        </w:rPr>
+        <w:t>Representative</w:t>
+      </w:r>
+      <w:r>
+        <w:rPr>
+          <w:rFonts w:eastAsia="Times New Roman" w:cs="Times New Roman"/>
+          <w:lang w:val="ru-RU"/>
         </w:rPr>
         <w:t>”</w:t>
       </w:r>
@@ -2120,6 +2328,7 @@
       <w:r>
         <w:rPr>
           <w:rFonts w:eastAsia="Times New Roman" w:cs="Times New Roman"/>
+          <w:lang w:val="ru-RU"/>
         </w:rPr>
         <w:t xml:space="preserve"> </w:t>
       </w:r>
@@ -2141,6 +2350,7 @@
       <w:r>
         <w:rPr>
           <w:rFonts w:eastAsia="Times New Roman" w:cs="Times New Roman"/>
+          <w:noProof/>
         </w:rPr>
         <w:drawing>
           <wp:inline distT="0" distB="0" distL="0" distR="0" wp14:anchorId="3D0DF307" wp14:editId="44CE798C">
@@ -2203,6 +2413,7 @@
       <w:r>
         <w:rPr>
           <w:rFonts w:ascii="Consolas" w:eastAsia="Times New Roman" w:hAnsi="Consolas" w:cs="Times New Roman"/>
+          <w:lang w:val="ru-RU"/>
         </w:rPr>
         <w:t>[</w:t>
       </w:r>
@@ -2217,12 +2428,14 @@
       <w:r>
         <w:rPr>
           <w:rFonts w:ascii="Consolas" w:eastAsia="Times New Roman" w:hAnsi="Consolas" w:cs="Times New Roman"/>
+          <w:lang w:val="ru-RU"/>
         </w:rPr>
         <w:t>]</w:t>
       </w:r>
       <w:r>
         <w:rPr>
           <w:rFonts w:eastAsia="Times New Roman" w:cs="Times New Roman"/>
+          <w:lang w:val="ru-RU"/>
         </w:rPr>
         <w:t xml:space="preserve"> </w:t>
       </w:r>
@@ -2246,11 +2459,21 @@
           <w:b/>
           <w:bCs/>
         </w:rPr>
-        <w:t>F5</w:t>
+        <w:t>F</w:t>
+      </w:r>
+      <w:r>
+        <w:rPr>
+          <w:rFonts w:ascii="Consolas" w:eastAsia="Times New Roman" w:hAnsi="Consolas" w:cs="Times New Roman"/>
+          <w:b/>
+          <w:bCs/>
+          <w:lang w:val="ru-RU"/>
+        </w:rPr>
+        <w:t>5</w:t>
       </w:r>
       <w:r>
         <w:rPr>
           <w:rFonts w:eastAsia="Times New Roman" w:cs="Times New Roman"/>
+          <w:lang w:val="ru-RU"/>
         </w:rPr>
         <w:t xml:space="preserve">. </w:t>
       </w:r>
@@ -2365,13 +2588,7 @@
         <w:rPr>
           <w:rFonts w:eastAsia="Times New Roman" w:cs="Times New Roman"/>
         </w:rPr>
-        <w:t>”</w:t>
-      </w:r>
-      <w:r>
-        <w:rPr>
-          <w:rFonts w:eastAsia="Times New Roman" w:cs="Times New Roman"/>
-        </w:rPr>
-        <w:t>.</w:t>
+        <w:t>”.</w:t>
       </w:r>
     </w:p>
     <w:p>
@@ -2384,6 +2601,7 @@
       <w:r>
         <w:rPr>
           <w:rFonts w:eastAsia="Times New Roman" w:cs="Times New Roman"/>
+          <w:noProof/>
         </w:rPr>
         <w:drawing>
           <wp:inline distT="0" distB="0" distL="0" distR="0" wp14:anchorId="1871AC43" wp14:editId="5B846B29">
@@ -3458,7 +3676,14 @@
         <w:rPr>
           <w:noProof/>
         </w:rPr>
-        <w:t xml:space="preserve">SQL </w:t>
+        <w:t>SQL</w:t>
+      </w:r>
+      <w:r>
+        <w:rPr>
+          <w:noProof/>
+          <w:lang w:val="ru-RU"/>
+        </w:rPr>
+        <w:t xml:space="preserve"> </w:t>
       </w:r>
       <w:r>
         <w:rPr>
@@ -3467,6 +3692,9 @@
         <w:t>заявка</w:t>
       </w:r>
       <w:r>
+        <w:rPr>
+          <w:lang w:val="ru-RU"/>
+        </w:rPr>
         <w:t xml:space="preserve">, </w:t>
       </w:r>
       <w:r>
@@ -3480,7 +3708,42 @@
           <w:b/>
           <w:lang w:val="bg-BG"/>
         </w:rPr>
-        <w:t xml:space="preserve">пълното име на работниците </w:t>
+        <w:t>пълното име на работниците</w:t>
+      </w:r>
+      <w:r>
+        <w:rPr>
+          <w:b/>
+          <w:lang w:val="bg-BG"/>
+        </w:rPr>
+        <w:t xml:space="preserve"> </w:t>
+      </w:r>
+      <w:r>
+        <w:rPr>
+          <w:rFonts w:eastAsia="Times New Roman" w:cs="Times New Roman"/>
+          <w:lang w:val="bg-BG"/>
+        </w:rPr>
+        <w:t xml:space="preserve">от таблицата </w:t>
+      </w:r>
+      <w:r>
+        <w:rPr>
+          <w:rFonts w:ascii="Consolas" w:eastAsia="Times New Roman" w:hAnsi="Consolas" w:cs="Times New Roman"/>
+          <w:b/>
+        </w:rPr>
+        <w:t>Employees</w:t>
+      </w:r>
+      <w:r>
+        <w:rPr>
+          <w:rFonts w:eastAsia="Times New Roman" w:cs="Times New Roman"/>
+          <w:lang w:val="ru-RU"/>
+        </w:rPr>
+        <w:t>,</w:t>
+      </w:r>
+      <w:r>
+        <w:rPr>
+          <w:b/>
+          <w:lang w:val="bg-BG"/>
+        </w:rPr>
+        <w:t xml:space="preserve"> </w:t>
       </w:r>
       <w:r>
         <w:rPr>
@@ -3506,6 +3769,7 @@
       <w:r>
         <w:rPr>
           <w:bCs/>
+          <w:lang w:val="ru-RU"/>
         </w:rPr>
         <w:t xml:space="preserve">. </w:t>
       </w:r>
@@ -3520,12 +3784,14 @@
         <w:rPr>
           <w:b/>
           <w:bCs/>
+          <w:lang w:val="ru-RU"/>
         </w:rPr>
         <w:t>3</w:t>
       </w:r>
       <w:r>
         <w:rPr>
           <w:bCs/>
+          <w:lang w:val="ru-RU"/>
         </w:rPr>
         <w:t xml:space="preserve"> </w:t>
       </w:r>
@@ -3688,11 +3954,19 @@
           <w:rFonts w:eastAsia="Times New Roman" w:cs="Times New Roman"/>
           <w:noProof/>
         </w:rPr>
-        <w:t xml:space="preserve">SQL </w:t>
+        <w:t>SQL</w:t>
       </w:r>
       <w:r>
         <w:rPr>
           <w:rFonts w:eastAsia="Times New Roman" w:cs="Times New Roman"/>
+          <w:noProof/>
+          <w:lang w:val="ru-RU"/>
+        </w:rPr>
+        <w:t xml:space="preserve"> </w:t>
+      </w:r>
+      <w:r>
+        <w:rPr>
+          <w:rFonts w:eastAsia="Times New Roman" w:cs="Times New Roman"/>
           <w:lang w:val="bg-BG"/>
         </w:rPr>
         <w:t>заявка</w:t>
@@ -3700,6 +3974,7 @@
       <w:r>
         <w:rPr>
           <w:rFonts w:eastAsia="Times New Roman" w:cs="Times New Roman"/>
+          <w:lang w:val="ru-RU"/>
         </w:rPr>
         <w:t xml:space="preserve">, </w:t>
       </w:r>
@@ -3737,6 +4012,7 @@
         <w:rPr>
           <w:rFonts w:eastAsia="Times New Roman" w:cs="Times New Roman"/>
           <w:noProof/>
+          <w:lang w:val="ru-RU"/>
         </w:rPr>
         <w:t xml:space="preserve"> </w:t>
       </w:r>
@@ -3757,6 +4033,7 @@
       <w:r>
         <w:rPr>
           <w:rFonts w:eastAsia="Times New Roman" w:cs="Times New Roman"/>
+          <w:lang w:val="ru-RU"/>
         </w:rPr>
         <w:t>.</w:t>
       </w:r>
@@ -3923,7 +4200,14 @@
         <w:rPr>
           <w:noProof/>
         </w:rPr>
-        <w:t xml:space="preserve">SQL </w:t>
+        <w:t>SQL</w:t>
+      </w:r>
+      <w:r>
+        <w:rPr>
+          <w:noProof/>
+          <w:lang w:val="ru-RU"/>
+        </w:rPr>
+        <w:t xml:space="preserve"> </w:t>
       </w:r>
       <w:r>
         <w:rPr>
@@ -3932,13 +4216,42 @@
         <w:t>заявка</w:t>
       </w:r>
       <w:r>
+        <w:rPr>
+          <w:lang w:val="ru-RU"/>
+        </w:rPr>
         <w:t xml:space="preserve">, </w:t>
       </w:r>
       <w:r>
         <w:rPr>
           <w:lang w:val="bg-BG"/>
         </w:rPr>
-        <w:t>която да извлече само служителите от отдел с</w:t>
+        <w:t>която да извлече само служителите</w:t>
+      </w:r>
+      <w:r>
+        <w:rPr>
+          <w:lang w:val="ru-RU"/>
+        </w:rPr>
+        <w:t xml:space="preserve"> </w:t>
+      </w:r>
+      <w:r>
+        <w:rPr>
+          <w:rFonts w:eastAsia="Times New Roman" w:cs="Times New Roman"/>
+          <w:lang w:val="bg-BG"/>
+        </w:rPr>
+        <w:t xml:space="preserve">от таблицата </w:t>
+      </w:r>
+      <w:r>
+        <w:rPr>
+          <w:rFonts w:ascii="Consolas" w:eastAsia="Times New Roman" w:hAnsi="Consolas" w:cs="Times New Roman"/>
+          <w:b/>
+        </w:rPr>
+        <w:t>Employees</w:t>
+      </w:r>
+      <w:r>
+        <w:rPr>
+          <w:lang w:val="bg-BG"/>
+        </w:rPr>
+        <w:t xml:space="preserve"> от отдел с</w:t>
       </w:r>
       <w:r>
         <w:rPr>
@@ -3957,6 +4270,7 @@
       <w:r>
         <w:rPr>
           <w:b/>
+          <w:lang w:val="ru-RU"/>
         </w:rPr>
         <w:t xml:space="preserve"> = 1 </w:t>
       </w:r>
@@ -4023,6 +4337,7 @@
       <w:r>
         <w:rPr>
           <w:bCs/>
+          <w:lang w:val="ru-RU"/>
         </w:rPr>
         <w:t>.</w:t>
       </w:r>
@@ -4359,11 +4674,19 @@
           <w:rFonts w:eastAsia="Times New Roman" w:cs="Times New Roman"/>
           <w:noProof/>
         </w:rPr>
-        <w:t xml:space="preserve">SQL </w:t>
+        <w:t>SQL</w:t>
       </w:r>
       <w:r>
         <w:rPr>
           <w:rFonts w:eastAsia="Times New Roman" w:cs="Times New Roman"/>
+          <w:noProof/>
+          <w:lang w:val="ru-RU"/>
+        </w:rPr>
+        <w:t xml:space="preserve"> </w:t>
+      </w:r>
+      <w:r>
+        <w:rPr>
+          <w:rFonts w:eastAsia="Times New Roman" w:cs="Times New Roman"/>
           <w:lang w:val="bg-BG"/>
         </w:rPr>
         <w:t>заявка</w:t>
@@ -4371,6 +4694,7 @@
       <w:r>
         <w:rPr>
           <w:rFonts w:eastAsia="Times New Roman" w:cs="Times New Roman"/>
+          <w:lang w:val="ru-RU"/>
         </w:rPr>
         <w:t xml:space="preserve">, </w:t>
       </w:r>
@@ -4392,6 +4716,7 @@
       <w:r>
         <w:rPr>
           <w:rFonts w:eastAsia="Times New Roman" w:cs="Times New Roman"/>
+          <w:lang w:val="ru-RU"/>
         </w:rPr>
         <w:t xml:space="preserve">, </w:t>
       </w:r>
@@ -4428,6 +4753,28 @@
       <w:r>
         <w:rPr>
           <w:rFonts w:eastAsia="Times New Roman" w:cs="Times New Roman"/>
+          <w:lang w:val="ru-RU"/>
+        </w:rPr>
+        <w:t xml:space="preserve"> </w:t>
+      </w:r>
+      <w:r>
+        <w:rPr>
+          <w:rFonts w:eastAsia="Times New Roman" w:cs="Times New Roman"/>
+          <w:lang w:val="bg-BG"/>
+        </w:rPr>
+        <w:t xml:space="preserve">от таблицата </w:t>
+      </w:r>
+      <w:r>
+        <w:rPr>
+          <w:rFonts w:ascii="Consolas" w:eastAsia="Times New Roman" w:hAnsi="Consolas" w:cs="Times New Roman"/>
+          <w:b/>
+        </w:rPr>
+        <w:t>Employees</w:t>
+      </w:r>
+      <w:r>
+        <w:rPr>
+          <w:rFonts w:eastAsia="Times New Roman" w:cs="Times New Roman"/>
+          <w:lang w:val="ru-RU"/>
         </w:rPr>
         <w:t xml:space="preserve">, </w:t>
       </w:r>
@@ -4465,6 +4812,7 @@
         <w:rPr>
           <w:rFonts w:eastAsia="Times New Roman" w:cs="Times New Roman"/>
           <w:bCs/>
+          <w:lang w:val="ru-RU"/>
         </w:rPr>
         <w:t>[</w:t>
       </w:r>
@@ -4472,6 +4820,7 @@
         <w:rPr>
           <w:rFonts w:eastAsia="Times New Roman" w:cs="Times New Roman"/>
           <w:b/>
+          <w:lang w:val="ru-RU"/>
         </w:rPr>
         <w:t>20000, 30000</w:t>
       </w:r>
@@ -4479,6 +4828,7 @@
         <w:rPr>
           <w:rFonts w:eastAsia="Times New Roman" w:cs="Times New Roman"/>
           <w:bCs/>
+          <w:lang w:val="ru-RU"/>
         </w:rPr>
         <w:t>]</w:t>
       </w:r>
@@ -4486,6 +4836,7 @@
         <w:rPr>
           <w:rFonts w:eastAsia="Times New Roman" w:cs="Times New Roman"/>
           <w:b/>
+          <w:lang w:val="ru-RU"/>
         </w:rPr>
         <w:t>.</w:t>
       </w:r>
@@ -4876,11 +5227,19 @@
           <w:rFonts w:eastAsia="Times New Roman" w:cs="Times New Roman"/>
           <w:noProof/>
         </w:rPr>
-        <w:t xml:space="preserve">SQL </w:t>
+        <w:t>SQL</w:t>
       </w:r>
       <w:r>
         <w:rPr>
           <w:rFonts w:eastAsia="Times New Roman" w:cs="Times New Roman"/>
+          <w:noProof/>
+          <w:lang w:val="ru-RU"/>
+        </w:rPr>
+        <w:t xml:space="preserve"> </w:t>
+      </w:r>
+      <w:r>
+        <w:rPr>
+          <w:rFonts w:eastAsia="Times New Roman" w:cs="Times New Roman"/>
           <w:lang w:val="bg-BG"/>
         </w:rPr>
         <w:t>заявка</w:t>
@@ -4888,6 +5247,7 @@
       <w:r>
         <w:rPr>
           <w:rFonts w:eastAsia="Times New Roman" w:cs="Times New Roman"/>
+          <w:lang w:val="ru-RU"/>
         </w:rPr>
         <w:t xml:space="preserve">, </w:t>
       </w:r>
@@ -4932,6 +5292,28 @@
       <w:r>
         <w:rPr>
           <w:rFonts w:eastAsia="Times New Roman" w:cs="Times New Roman"/>
+          <w:lang w:val="ru-RU"/>
+        </w:rPr>
+        <w:t xml:space="preserve"> </w:t>
+      </w:r>
+      <w:r>
+        <w:rPr>
+          <w:rFonts w:eastAsia="Times New Roman" w:cs="Times New Roman"/>
+          <w:lang w:val="bg-BG"/>
+        </w:rPr>
+        <w:t xml:space="preserve">от таблицата </w:t>
+      </w:r>
+      <w:r>
+        <w:rPr>
+          <w:rFonts w:ascii="Consolas" w:eastAsia="Times New Roman" w:hAnsi="Consolas" w:cs="Times New Roman"/>
+          <w:b/>
+        </w:rPr>
+        <w:t>Employees</w:t>
+      </w:r>
+      <w:r>
+        <w:rPr>
+          <w:rFonts w:eastAsia="Times New Roman" w:cs="Times New Roman"/>
+          <w:lang w:val="ru-RU"/>
         </w:rPr>
         <w:t xml:space="preserve">, </w:t>
       </w:r>
@@ -4954,6 +5336,7 @@
         <w:rPr>
           <w:rFonts w:eastAsia="Times New Roman" w:cs="Times New Roman"/>
           <w:bCs/>
+          <w:lang w:val="ru-RU"/>
         </w:rPr>
         <w:t>.</w:t>
       </w:r>
@@ -5172,7 +5555,7 @@
       </w:r>
       <w:r>
         <w:rPr>
-          <w:lang w:val="en-US"/>
+          <w:lang w:val="ru-RU"/>
         </w:rPr>
         <w:t>5-</w:t>
       </w:r>
@@ -5181,7 +5564,7 @@
       </w:r>
       <w:r>
         <w:rPr>
-          <w:lang w:val="en-US"/>
+          <w:lang w:val="ru-RU"/>
         </w:rPr>
         <w:t>-</w:t>
       </w:r>
@@ -5209,7 +5592,14 @@
         <w:rPr>
           <w:noProof/>
         </w:rPr>
-        <w:t xml:space="preserve">SQL </w:t>
+        <w:t>SQL</w:t>
+      </w:r>
+      <w:r>
+        <w:rPr>
+          <w:noProof/>
+          <w:lang w:val="ru-RU"/>
+        </w:rPr>
+        <w:t xml:space="preserve"> </w:t>
       </w:r>
       <w:r>
         <w:rPr>
@@ -5218,6 +5608,9 @@
         <w:t>заявка</w:t>
       </w:r>
       <w:r>
+        <w:rPr>
+          <w:lang w:val="ru-RU"/>
+        </w:rPr>
         <w:t xml:space="preserve">, </w:t>
       </w:r>
       <w:r>
@@ -5263,6 +5656,7 @@
       <w:r>
         <w:rPr>
           <w:b/>
+          <w:lang w:val="ru-RU"/>
         </w:rPr>
         <w:t>-</w:t>
       </w:r>
@@ -5274,6 +5668,30 @@
         <w:t>добре платени служители</w:t>
       </w:r>
       <w:r>
+        <w:rPr>
+          <w:b/>
+          <w:lang w:val="ru-RU"/>
+        </w:rPr>
+        <w:t xml:space="preserve"> </w:t>
+      </w:r>
+      <w:r>
+        <w:rPr>
+          <w:rFonts w:eastAsia="Times New Roman" w:cs="Times New Roman"/>
+          <w:lang w:val="bg-BG"/>
+        </w:rPr>
+        <w:t xml:space="preserve">от таблицата </w:t>
+      </w:r>
+      <w:r>
+        <w:rPr>
+          <w:rFonts w:ascii="Consolas" w:eastAsia="Times New Roman" w:hAnsi="Consolas" w:cs="Times New Roman"/>
+          <w:b/>
+        </w:rPr>
+        <w:t>Employees</w:t>
+      </w:r>
+      <w:r>
+        <w:rPr>
+          <w:lang w:val="ru-RU"/>
+        </w:rPr>
         <w:t xml:space="preserve">, </w:t>
       </w:r>
       <w:r>
@@ -5304,6 +5722,9 @@
         <w:t xml:space="preserve"> тяхната заплата</w:t>
       </w:r>
       <w:r>
+        <w:rPr>
+          <w:lang w:val="ru-RU"/>
+        </w:rPr>
         <w:t>.</w:t>
       </w:r>
       <w:r>
@@ -5506,7 +5927,14 @@
         <w:rPr>
           <w:noProof/>
         </w:rPr>
-        <w:t xml:space="preserve">SQL </w:t>
+        <w:t>SQL</w:t>
+      </w:r>
+      <w:r>
+        <w:rPr>
+          <w:noProof/>
+          <w:lang w:val="ru-RU"/>
+        </w:rPr>
+        <w:t xml:space="preserve"> </w:t>
       </w:r>
       <w:r>
         <w:rPr>
@@ -5515,6 +5943,9 @@
         <w:t>заявка</w:t>
       </w:r>
       <w:r>
+        <w:rPr>
+          <w:lang w:val="ru-RU"/>
+        </w:rPr>
         <w:t xml:space="preserve">, </w:t>
       </w:r>
       <w:r>
@@ -5550,6 +5981,29 @@
         <w:t xml:space="preserve"> на всички служители</w:t>
       </w:r>
       <w:r>
+        <w:rPr>
+          <w:lang w:val="ru-RU"/>
+        </w:rPr>
+        <w:t xml:space="preserve"> </w:t>
+      </w:r>
+      <w:r>
+        <w:rPr>
+          <w:rFonts w:eastAsia="Times New Roman" w:cs="Times New Roman"/>
+          <w:lang w:val="bg-BG"/>
+        </w:rPr>
+        <w:t xml:space="preserve">от таблицата </w:t>
+      </w:r>
+      <w:r>
+        <w:rPr>
+          <w:rFonts w:ascii="Consolas" w:eastAsia="Times New Roman" w:hAnsi="Consolas" w:cs="Times New Roman"/>
+          <w:b/>
+        </w:rPr>
+        <w:t>Employees</w:t>
+      </w:r>
+      <w:r>
+        <w:rPr>
+          <w:lang w:val="ru-RU"/>
+        </w:rPr>
         <w:t xml:space="preserve">, </w:t>
       </w:r>
       <w:r>
@@ -5566,6 +6020,9 @@
         <w:t>Id</w:t>
       </w:r>
       <w:r>
+        <w:rPr>
+          <w:lang w:val="ru-RU"/>
+        </w:rPr>
         <w:t xml:space="preserve"> </w:t>
       </w:r>
       <w:r>
@@ -5598,6 +6055,7 @@
       <w:r>
         <w:rPr>
           <w:b/>
+          <w:lang w:val="ru-RU"/>
         </w:rPr>
         <w:t xml:space="preserve">4. </w:t>
       </w:r>
@@ -5623,10 +6081,14 @@
       <w:r>
         <w:rPr>
           <w:b/>
+          <w:lang w:val="ru-RU"/>
         </w:rPr>
         <w:t>5</w:t>
       </w:r>
       <w:r>
+        <w:rPr>
+          <w:lang w:val="ru-RU"/>
+        </w:rPr>
         <w:t xml:space="preserve"> </w:t>
       </w:r>
       <w:r>
@@ -5636,6 +6098,9 @@
         <w:t>реда</w:t>
       </w:r>
       <w:r>
+        <w:rPr>
+          <w:lang w:val="ru-RU"/>
+        </w:rPr>
         <w:t>.</w:t>
       </w:r>
       <w:r>
@@ -5985,7 +6450,14 @@
         <w:rPr>
           <w:noProof/>
         </w:rPr>
-        <w:t xml:space="preserve">SQL </w:t>
+        <w:t>SQL</w:t>
+      </w:r>
+      <w:r>
+        <w:rPr>
+          <w:noProof/>
+          <w:lang w:val="ru-RU"/>
+        </w:rPr>
+        <w:t xml:space="preserve"> </w:t>
       </w:r>
       <w:r>
         <w:rPr>
@@ -5994,6 +6466,9 @@
         <w:t>заявка</w:t>
       </w:r>
       <w:r>
+        <w:rPr>
+          <w:lang w:val="ru-RU"/>
+        </w:rPr>
         <w:t xml:space="preserve">, </w:t>
       </w:r>
       <w:r>
@@ -6025,6 +6500,9 @@
         <w:t>Employees</w:t>
       </w:r>
       <w:r>
+        <w:rPr>
+          <w:lang w:val="ru-RU"/>
+        </w:rPr>
         <w:t xml:space="preserve"> </w:t>
       </w:r>
       <w:r>
@@ -6034,6 +6512,9 @@
         <w:t>по следните критерии</w:t>
       </w:r>
       <w:r>
+        <w:rPr>
+          <w:lang w:val="ru-RU"/>
+        </w:rPr>
         <w:t>:</w:t>
       </w:r>
       <w:r>
@@ -7521,6 +8002,7 @@
                               <w:color w:val="595959" w:themeColor="text1" w:themeTint="A6"/>
                               <w:sz w:val="17"/>
                               <w:szCs w:val="17"/>
+                              <w:lang w:val="ru-RU"/>
                             </w:rPr>
                             <w:t xml:space="preserve">, </w:t>
                           </w:r>
@@ -7591,7 +8073,16 @@
                               <w:sz w:val="17"/>
                               <w:szCs w:val="17"/>
                             </w:rPr>
-                            <w:t>NC-</w:t>
+                            <w:t>NC</w:t>
+                          </w:r>
+                          <w:r>
+                            <w:rPr>
+                              <w:color w:val="595959" w:themeColor="text1" w:themeTint="A6"/>
+                              <w:sz w:val="17"/>
+                              <w:szCs w:val="17"/>
+                              <w:lang w:val="ru-RU"/>
+                            </w:rPr>
+                            <w:t>-</w:t>
                           </w:r>
                           <w:r>
                             <w:rPr>
@@ -7818,6 +8309,7 @@
                         <w:color w:val="595959" w:themeColor="text1" w:themeTint="A6"/>
                         <w:sz w:val="17"/>
                         <w:szCs w:val="17"/>
+                        <w:lang w:val="ru-RU"/>
                       </w:rPr>
                       <w:t xml:space="preserve">, </w:t>
                     </w:r>
@@ -7888,7 +8380,16 @@
                         <w:sz w:val="17"/>
                         <w:szCs w:val="17"/>
                       </w:rPr>
-                      <w:t>NC-</w:t>
+                      <w:t>NC</w:t>
+                    </w:r>
+                    <w:r>
+                      <w:rPr>
+                        <w:color w:val="595959" w:themeColor="text1" w:themeTint="A6"/>
+                        <w:sz w:val="17"/>
+                        <w:szCs w:val="17"/>
+                        <w:lang w:val="ru-RU"/>
+                      </w:rPr>
+                      <w:t>-</w:t>
                     </w:r>
                     <w:r>
                       <w:rPr>

</xml_diff>

<commit_message>
Updates on exercise document for Intro to SQL
</commit_message>
<xml_diff>
--- a/Courses/Software-Sciences/Module-3-Databases-New/04-Intro-to-SQL/04-Intro-to-SQL-Exercise.docx
+++ b/Courses/Software-Sciences/Module-3-Databases-New/04-Intro-to-SQL/04-Intro-to-SQL-Exercise.docx
@@ -262,6 +262,7 @@
         </w:rPr>
         <w:t>"</w:t>
       </w:r>
+      <w:proofErr w:type="spellStart"/>
       <w:r>
         <w:rPr>
           <w:b/>
@@ -269,6 +270,7 @@
         </w:rPr>
         <w:t>SoftUni</w:t>
       </w:r>
+      <w:proofErr w:type="spellEnd"/>
       <w:r>
         <w:rPr>
           <w:b/>
@@ -3907,22 +3909,6 @@
           </w:p>
         </w:tc>
       </w:tr>
-      <w:tr>
-        <w:tc>
-          <w:tcPr>
-            <w:tcW w:w="2610" w:type="dxa"/>
-            <w:vAlign w:val="center"/>
-          </w:tcPr>
-          <w:p>
-            <w:pPr>
-              <w:spacing w:before="0" w:after="0"/>
-            </w:pPr>
-            <w:r>
-              <w:t>…</w:t>
-            </w:r>
-          </w:p>
-        </w:tc>
-      </w:tr>
     </w:tbl>
     <w:p>
       <w:pPr>
@@ -4353,7 +4339,6 @@
         <w:rPr>
           <w:lang w:val="bg-BG"/>
         </w:rPr>
-        <w:lastRenderedPageBreak/>
         <w:t>Пример</w:t>
       </w:r>
     </w:p>
@@ -4460,6 +4445,7 @@
               <w:spacing w:before="0" w:after="0"/>
             </w:pPr>
             <w:r>
+              <w:lastRenderedPageBreak/>
               <w:t>Roberto</w:t>
             </w:r>
           </w:p>
@@ -5550,7 +5536,6 @@
         </w:rPr>
       </w:pPr>
       <w:r>
-        <w:lastRenderedPageBreak/>
         <w:t xml:space="preserve">Намерете </w:t>
       </w:r>
       <w:r>
@@ -5745,6 +5730,7 @@
         <w:rPr>
           <w:lang w:val="bg-BG"/>
         </w:rPr>
+        <w:lastRenderedPageBreak/>
         <w:t>Пример</w:t>
       </w:r>
     </w:p>
@@ -6076,7 +6062,33 @@
         <w:rPr>
           <w:lang w:val="bg-BG"/>
         </w:rPr>
-        <w:t xml:space="preserve">им и вземете първите </w:t>
+        <w:t xml:space="preserve">им </w:t>
+      </w:r>
+      <w:r>
+        <w:rPr>
+          <w:lang w:val="bg-BG"/>
+        </w:rPr>
+        <w:t xml:space="preserve">в </w:t>
+      </w:r>
+      <w:r>
+        <w:rPr>
+          <w:b/>
+          <w:bCs/>
+          <w:lang w:val="bg-BG"/>
+        </w:rPr>
+        <w:t>низходящ ред</w:t>
+      </w:r>
+      <w:r>
+        <w:rPr>
+          <w:lang w:val="bg-BG"/>
+        </w:rPr>
+        <w:t xml:space="preserve"> </w:t>
+      </w:r>
+      <w:r>
+        <w:rPr>
+          <w:lang w:val="bg-BG"/>
+        </w:rPr>
+        <w:t xml:space="preserve">и вземете първите </w:t>
       </w:r>
       <w:r>
         <w:rPr>
@@ -7062,7 +7074,6 @@
               <w:rPr>
                 <w:noProof/>
               </w:rPr>
-              <w:lastRenderedPageBreak/>
               <w:t>109</w:t>
             </w:r>
           </w:p>
@@ -7497,6 +7508,7 @@
               <w:rPr>
                 <w:noProof/>
               </w:rPr>
+              <w:lastRenderedPageBreak/>
               <w:t>273</w:t>
             </w:r>
           </w:p>

</xml_diff>

<commit_message>
Updates on exercise file for Intro to SQL
</commit_message>
<xml_diff>
--- a/Courses/Software-Sciences/Module-3-Databases-New/04-Intro-to-SQL/04-Intro-to-SQL-Exercise.docx
+++ b/Courses/Software-Sciences/Module-3-Databases-New/04-Intro-to-SQL/04-Intro-to-SQL-Exercise.docx
@@ -6710,6 +6710,57 @@
     </w:p>
     <w:p>
       <w:pPr>
+        <w:spacing w:before="0" w:after="200"/>
+        <w:rPr>
+          <w:bCs/>
+          <w:lang w:val="bg-BG"/>
+        </w:rPr>
+      </w:pPr>
+      <w:r>
+        <w:rPr>
+          <w:bCs/>
+          <w:lang w:val="bg-BG"/>
+        </w:rPr>
+        <w:t xml:space="preserve">Вземете </w:t>
+      </w:r>
+      <w:r>
+        <w:rPr>
+          <w:bCs/>
+          <w:lang w:val="bg-BG"/>
+        </w:rPr>
+        <w:t xml:space="preserve">само </w:t>
+      </w:r>
+      <w:r>
+        <w:rPr>
+          <w:b/>
+          <w:lang w:val="bg-BG"/>
+        </w:rPr>
+        <w:t>първите</w:t>
+      </w:r>
+      <w:r>
+        <w:rPr>
+          <w:bCs/>
+          <w:lang w:val="bg-BG"/>
+        </w:rPr>
+        <w:t xml:space="preserve"> </w:t>
+      </w:r>
+      <w:r>
+        <w:rPr>
+          <w:b/>
+          <w:lang w:val="bg-BG"/>
+        </w:rPr>
+        <w:t>10</w:t>
+      </w:r>
+      <w:r>
+        <w:rPr>
+          <w:bCs/>
+          <w:lang w:val="bg-BG"/>
+        </w:rPr>
+        <w:t xml:space="preserve"> записа.</w:t>
+      </w:r>
+    </w:p>
+    <w:p>
+      <w:pPr>
         <w:pStyle w:val="Heading3"/>
         <w:rPr>
           <w:lang w:val="bg-BG"/>
@@ -7291,6 +7342,7 @@
               <w:rPr>
                 <w:noProof/>
               </w:rPr>
+              <w:lastRenderedPageBreak/>
               <w:t>148</w:t>
             </w:r>
           </w:p>
@@ -7508,7 +7560,6 @@
               <w:rPr>
                 <w:noProof/>
               </w:rPr>
-              <w:lastRenderedPageBreak/>
               <w:t>273</w:t>
             </w:r>
           </w:p>

</xml_diff>

<commit_message>
Changes on Intro to SQL exercise document
</commit_message>
<xml_diff>
--- a/Courses/Software-Sciences/Module-3-Databases-New/04-Intro-to-SQL/04-Intro-to-SQL-Exercise.docx
+++ b/Courses/Software-Sciences/Module-3-Databases-New/04-Intro-to-SQL/04-Intro-to-SQL-Exercise.docx
@@ -3977,7 +3977,23 @@
           <w:b/>
           <w:lang w:val="bg-BG"/>
         </w:rPr>
-        <w:t>само уникалните стойности</w:t>
+        <w:t>само</w:t>
+      </w:r>
+      <w:r>
+        <w:rPr>
+          <w:rFonts w:eastAsia="Times New Roman" w:cs="Times New Roman"/>
+          <w:b/>
+          <w:lang w:val="bg-BG"/>
+        </w:rPr>
+        <w:t xml:space="preserve"> първите 10</w:t>
+      </w:r>
+      <w:r>
+        <w:rPr>
+          <w:rFonts w:eastAsia="Times New Roman" w:cs="Times New Roman"/>
+          <w:b/>
+          <w:lang w:val="bg-BG"/>
+        </w:rPr>
+        <w:t xml:space="preserve"> уникални стойности</w:t>
       </w:r>
       <w:r>
         <w:rPr>
@@ -4734,7 +4750,14 @@
           <w:rFonts w:eastAsia="Times New Roman" w:cs="Times New Roman"/>
           <w:lang w:val="bg-BG"/>
         </w:rPr>
-        <w:t xml:space="preserve"> на всички служители</w:t>
+        <w:t xml:space="preserve"> на служители</w:t>
+      </w:r>
+      <w:r>
+        <w:rPr>
+          <w:rFonts w:eastAsia="Times New Roman" w:cs="Times New Roman"/>
+          <w:lang w:val="bg-BG"/>
+        </w:rPr>
+        <w:t>те</w:t>
       </w:r>
       <w:r>
         <w:rPr>
@@ -4821,18 +4844,55 @@
       <w:r>
         <w:rPr>
           <w:rFonts w:eastAsia="Times New Roman" w:cs="Times New Roman"/>
+          <w:bCs/>
+          <w:lang w:val="ru-RU"/>
+        </w:rPr>
+        <w:t>.</w:t>
+      </w:r>
+      <w:r>
+        <w:rPr>
+          <w:rFonts w:eastAsia="Times New Roman" w:cs="Times New Roman"/>
+          <w:bCs/>
+          <w:lang w:val="bg-BG"/>
+        </w:rPr>
+        <w:t xml:space="preserve"> Изберете само </w:t>
+      </w:r>
+      <w:r>
+        <w:rPr>
+          <w:rFonts w:eastAsia="Times New Roman" w:cs="Times New Roman"/>
           <w:b/>
-          <w:lang w:val="ru-RU"/>
-        </w:rPr>
-        <w:t>.</w:t>
+          <w:lang w:val="bg-BG"/>
+        </w:rPr>
+        <w:t>първите</w:t>
+      </w:r>
+      <w:r>
+        <w:rPr>
+          <w:rFonts w:eastAsia="Times New Roman" w:cs="Times New Roman"/>
+          <w:bCs/>
+          <w:lang w:val="bg-BG"/>
+        </w:rPr>
+        <w:t xml:space="preserve"> </w:t>
+      </w:r>
+      <w:r>
+        <w:rPr>
+          <w:rFonts w:eastAsia="Times New Roman" w:cs="Times New Roman"/>
+          <w:b/>
+          <w:lang w:val="bg-BG"/>
+        </w:rPr>
+        <w:t>5</w:t>
+      </w:r>
+      <w:r>
+        <w:rPr>
+          <w:rFonts w:eastAsia="Times New Roman" w:cs="Times New Roman"/>
+          <w:bCs/>
+          <w:lang w:val="bg-BG"/>
+        </w:rPr>
+        <w:t xml:space="preserve"> записа.</w:t>
       </w:r>
     </w:p>
     <w:p>
       <w:pPr>
         <w:pStyle w:val="Heading3"/>
-        <w:rPr>
-          <w:lang w:val="bg-BG"/>
-        </w:rPr>
       </w:pPr>
       <w:r>
         <w:rPr>

</xml_diff>

<commit_message>
Adding link to Judge in exercise documents
</commit_message>
<xml_diff>
--- a/Courses/Software-Sciences/Module-3-Databases-New/04-Intro-to-SQL/04-Intro-to-SQL-Exercise.docx
+++ b/Courses/Software-Sciences/Module-3-Databases-New/04-Intro-to-SQL/04-Intro-to-SQL-Exercise.docx
@@ -8,6 +8,7 @@
         <w:jc w:val="center"/>
         <w:rPr>
           <w:noProof/>
+          <w:lang w:val="ru-RU"/>
         </w:rPr>
       </w:pPr>
       <w:r>
@@ -22,6 +23,7 @@
         <w:rPr>
           <w:noProof/>
           <w:sz w:val="52"/>
+          <w:lang w:val="ru-RU"/>
         </w:rPr>
         <w:t xml:space="preserve">: </w:t>
       </w:r>
@@ -43,8 +45,85 @@
       <w:r>
         <w:rPr>
           <w:noProof/>
+          <w:lang w:val="ru-RU"/>
         </w:rPr>
         <w:t xml:space="preserve"> </w:t>
+      </w:r>
+    </w:p>
+    <w:p>
+      <w:pPr>
+        <w:spacing w:before="0"/>
+        <w:rPr>
+          <w:lang w:val="ru-RU"/>
+        </w:rPr>
+      </w:pPr>
+      <w:r>
+        <w:rPr>
+          <w:lang w:val="bg-BG"/>
+        </w:rPr>
+        <w:t xml:space="preserve">Тествайте решенията си в </w:t>
+      </w:r>
+      <w:r>
+        <w:rPr>
+          <w:b/>
+        </w:rPr>
+        <w:t>Judge</w:t>
+      </w:r>
+      <w:r>
+        <w:rPr>
+          <w:b/>
+          <w:lang w:val="ru-RU"/>
+        </w:rPr>
+        <w:t xml:space="preserve"> </w:t>
+      </w:r>
+      <w:r>
+        <w:rPr>
+          <w:b/>
+          <w:lang w:val="bg-BG"/>
+        </w:rPr>
+        <w:t>системата</w:t>
+      </w:r>
+      <w:r>
+        <w:rPr>
+          <w:lang w:val="ru-RU"/>
+        </w:rPr>
+        <w:t xml:space="preserve">: </w:t>
+      </w:r>
+      <w:r>
+        <w:rPr>
+          <w:lang w:val="ru-RU"/>
+        </w:rPr>
+        <w:fldChar w:fldCharType="begin"/>
+      </w:r>
+      <w:r>
+        <w:rPr>
+          <w:lang w:val="ru-RU"/>
+        </w:rPr>
+        <w:instrText>HYPERLINK "https://judge.softuni.org/Contests/Practice/Index/4604#0"</w:instrText>
+      </w:r>
+      <w:r>
+        <w:rPr>
+          <w:lang w:val="ru-RU"/>
+        </w:rPr>
+      </w:r>
+      <w:r>
+        <w:rPr>
+          <w:lang w:val="ru-RU"/>
+        </w:rPr>
+        <w:fldChar w:fldCharType="separate"/>
+      </w:r>
+      <w:r>
+        <w:rPr>
+          <w:rStyle w:val="Hyperlink"/>
+          <w:lang w:val="ru-RU"/>
+        </w:rPr>
+        <w:t>https://judge.softuni.org/Contests/Practice/Index/4604#0</w:t>
+      </w:r>
+      <w:r>
+        <w:rPr>
+          <w:lang w:val="ru-RU"/>
+        </w:rPr>
+        <w:fldChar w:fldCharType="end"/>
       </w:r>
     </w:p>
     <w:p>
@@ -826,6 +905,7 @@
           <w:bCs/>
           <w:lang w:val="bg-BG"/>
         </w:rPr>
+        <w:lastRenderedPageBreak/>
         <w:t>лявата част</w:t>
       </w:r>
       <w:r>
@@ -914,15 +994,7 @@
           <w:rFonts w:cstheme="minorHAnsi"/>
           <w:lang w:val="bg-BG"/>
         </w:rPr>
-        <w:t xml:space="preserve">натиснете с десния бутон </w:t>
-      </w:r>
-      <w:r>
-        <w:rPr>
-          <w:rFonts w:cstheme="minorHAnsi"/>
-          <w:lang w:val="bg-BG"/>
-        </w:rPr>
-        <w:lastRenderedPageBreak/>
-        <w:t xml:space="preserve">вурху </w:t>
+        <w:t xml:space="preserve">натиснете с десния бутон вурху </w:t>
       </w:r>
       <w:r>
         <w:rPr>
@@ -4139,11 +4211,9 @@
             <w:pPr>
               <w:spacing w:before="0" w:after="0"/>
             </w:pPr>
-            <w:proofErr w:type="spellStart"/>
             <w:r>
               <w:t>Abolrous</w:t>
             </w:r>
-            <w:proofErr w:type="spellEnd"/>
           </w:p>
         </w:tc>
       </w:tr>

</xml_diff>

<commit_message>
Changes on exercises for topics 4, 5 and 6
</commit_message>
<xml_diff>
--- a/Courses/Software-Sciences/Module-3-Databases-New/04-Intro-to-SQL/04-Intro-to-SQL-Exercise.docx
+++ b/Courses/Software-Sciences/Module-3-Databases-New/04-Intro-to-SQL/04-Intro-to-SQL-Exercise.docx
@@ -2427,7 +2427,7 @@
           <w:noProof/>
         </w:rPr>
         <w:drawing>
-          <wp:inline distT="0" distB="0" distL="0" distR="0" wp14:anchorId="3D0DF307" wp14:editId="44CE798C">
+          <wp:inline distT="0" distB="0" distL="0" distR="0" wp14:anchorId="3D0DF307" wp14:editId="0C355E86">
             <wp:extent cx="5925377" cy="1086002"/>
             <wp:effectExtent l="19050" t="19050" r="18415" b="19050"/>
             <wp:docPr id="548813298" name="Picture 1" descr="A close-up of a sign&#10;&#10;Description automatically generated"/>
@@ -2622,7 +2622,6 @@
         </w:rPr>
         <w:t xml:space="preserve">. Забележете как </w:t>
       </w:r>
-      <w:proofErr w:type="spellStart"/>
       <w:r>
         <w:rPr>
           <w:rFonts w:ascii="Consolas" w:eastAsia="Times New Roman" w:hAnsi="Consolas" w:cs="Times New Roman"/>
@@ -2631,7 +2630,6 @@
         </w:rPr>
         <w:t>JobTitle</w:t>
       </w:r>
-      <w:proofErr w:type="spellEnd"/>
       <w:r>
         <w:rPr>
           <w:rFonts w:eastAsia="Times New Roman" w:cs="Times New Roman"/>
@@ -5403,7 +5401,16 @@
           <w:rFonts w:eastAsia="Times New Roman" w:cs="Times New Roman"/>
           <w:lang w:val="bg-BG"/>
         </w:rPr>
-        <w:t xml:space="preserve"> на онези служители</w:t>
+        <w:t xml:space="preserve"> на онези </w:t>
+      </w:r>
+      <w:r>
+        <w:rPr>
+          <w:rFonts w:eastAsia="Times New Roman" w:cs="Times New Roman"/>
+          <w:b/>
+          <w:bCs/>
+          <w:lang w:val="bg-BG"/>
+        </w:rPr>
+        <w:t>служители</w:t>
       </w:r>
       <w:r>
         <w:rPr>
@@ -6094,7 +6101,15 @@
         <w:rPr>
           <w:lang w:val="bg-BG"/>
         </w:rPr>
-        <w:t xml:space="preserve"> на всички служители</w:t>
+        <w:t xml:space="preserve"> на всички </w:t>
+      </w:r>
+      <w:r>
+        <w:rPr>
+          <w:b/>
+          <w:bCs/>
+          <w:lang w:val="bg-BG"/>
+        </w:rPr>
+        <w:t>служители</w:t>
       </w:r>
       <w:r>
         <w:rPr>
@@ -7140,14 +7155,12 @@
                 <w:lang w:val="bg-BG"/>
               </w:rPr>
             </w:pPr>
-            <w:proofErr w:type="spellStart"/>
             <w:r>
               <w:rPr>
                 <w:b/>
               </w:rPr>
               <w:t>Mngr</w:t>
             </w:r>
-            <w:proofErr w:type="spellEnd"/>
           </w:p>
           <w:p>
             <w:pPr>

</xml_diff>

<commit_message>
Fixing Intro to SQL exercise
</commit_message>
<xml_diff>
--- a/Courses/Software-Sciences/Module-3-Databases-New/04-Intro-to-SQL/04-Intro-to-SQL-Exercise.docx
+++ b/Courses/Software-Sciences/Module-3-Databases-New/04-Intro-to-SQL/04-Intro-to-SQL-Exercise.docx
@@ -1,6 +1,6 @@
 
 <file path=word/document.xml><?xml version="1.0" encoding="utf-8"?>
-<w:document xmlns:wpc="http://schemas.microsoft.com/office/word/2010/wordprocessingCanvas" xmlns:cx="http://schemas.microsoft.com/office/drawing/2014/chartex" xmlns:cx1="http://schemas.microsoft.com/office/drawing/2015/9/8/chartex" xmlns:cx2="http://schemas.microsoft.com/office/drawing/2015/10/21/chartex" xmlns:cx3="http://schemas.microsoft.com/office/drawing/2016/5/9/chartex" xmlns:cx4="http://schemas.microsoft.com/office/drawing/2016/5/10/chartex" xmlns:cx5="http://schemas.microsoft.com/office/drawing/2016/5/11/chartex" xmlns:cx6="http://schemas.microsoft.com/office/drawing/2016/5/12/chartex" xmlns:cx7="http://schemas.microsoft.com/office/drawing/2016/5/13/chartex" xmlns:cx8="http://schemas.microsoft.com/office/drawing/2016/5/14/chartex" xmlns:mc="http://schemas.openxmlformats.org/markup-compatibility/2006" xmlns:aink="http://schemas.microsoft.com/office/drawing/2016/ink" xmlns:am3d="http://schemas.microsoft.com/office/drawing/2017/model3d" xmlns:o="urn:schemas-microsoft-com:office:office" xmlns:oel="http://schemas.microsoft.com/office/2019/extlst" xmlns:r="http://schemas.openxmlformats.org/officeDocument/2006/relationships" xmlns:m="http://schemas.openxmlformats.org/officeDocument/2006/math" xmlns:v="urn:schemas-microsoft-com:vml" xmlns:wp14="http://schemas.microsoft.com/office/word/2010/wordprocessingDrawing" xmlns:wp="http://schemas.openxmlformats.org/drawingml/2006/wordprocessingDrawing" xmlns:w10="urn:schemas-microsoft-com:office:word" xmlns:w="http://schemas.openxmlformats.org/wordprocessingml/2006/main" xmlns:w14="http://schemas.microsoft.com/office/word/2010/wordml" xmlns:w15="http://schemas.microsoft.com/office/word/2012/wordml" xmlns:w16cex="http://schemas.microsoft.com/office/word/2018/wordml/cex" xmlns:w16cid="http://schemas.microsoft.com/office/word/2016/wordml/cid" xmlns:w16="http://schemas.microsoft.com/office/word/2018/wordml" xmlns:w16sdtdh="http://schemas.microsoft.com/office/word/2020/wordml/sdtdatahash" xmlns:w16se="http://schemas.microsoft.com/office/word/2015/wordml/symex" xmlns:wpg="http://schemas.microsoft.com/office/word/2010/wordprocessingGroup" xmlns:wpi="http://schemas.microsoft.com/office/word/2010/wordprocessingInk" xmlns:wne="http://schemas.microsoft.com/office/word/2006/wordml" xmlns:wps="http://schemas.microsoft.com/office/word/2010/wordprocessingShape" mc:Ignorable="w14 w15 w16se w16cid w16 w16cex w16sdtdh wp14">
+<w:document xmlns:wpc="http://schemas.microsoft.com/office/word/2010/wordprocessingCanvas" xmlns:cx="http://schemas.microsoft.com/office/drawing/2014/chartex" xmlns:cx1="http://schemas.microsoft.com/office/drawing/2015/9/8/chartex" xmlns:cx2="http://schemas.microsoft.com/office/drawing/2015/10/21/chartex" xmlns:cx3="http://schemas.microsoft.com/office/drawing/2016/5/9/chartex" xmlns:cx4="http://schemas.microsoft.com/office/drawing/2016/5/10/chartex" xmlns:cx5="http://schemas.microsoft.com/office/drawing/2016/5/11/chartex" xmlns:cx6="http://schemas.microsoft.com/office/drawing/2016/5/12/chartex" xmlns:cx7="http://schemas.microsoft.com/office/drawing/2016/5/13/chartex" xmlns:cx8="http://schemas.microsoft.com/office/drawing/2016/5/14/chartex" xmlns:mc="http://schemas.openxmlformats.org/markup-compatibility/2006" xmlns:aink="http://schemas.microsoft.com/office/drawing/2016/ink" xmlns:am3d="http://schemas.microsoft.com/office/drawing/2017/model3d" xmlns:o="urn:schemas-microsoft-com:office:office" xmlns:oel="http://schemas.microsoft.com/office/2019/extlst" xmlns:r="http://schemas.openxmlformats.org/officeDocument/2006/relationships" xmlns:m="http://schemas.openxmlformats.org/officeDocument/2006/math" xmlns:v="urn:schemas-microsoft-com:vml" xmlns:wp14="http://schemas.microsoft.com/office/word/2010/wordprocessingDrawing" xmlns:wp="http://schemas.openxmlformats.org/drawingml/2006/wordprocessingDrawing" xmlns:w10="urn:schemas-microsoft-com:office:word" xmlns:w="http://schemas.openxmlformats.org/wordprocessingml/2006/main" xmlns:w14="http://schemas.microsoft.com/office/word/2010/wordml" xmlns:w15="http://schemas.microsoft.com/office/word/2012/wordml" xmlns:w16cex="http://schemas.microsoft.com/office/word/2018/wordml/cex" xmlns:w16cid="http://schemas.microsoft.com/office/word/2016/wordml/cid" xmlns:w16="http://schemas.microsoft.com/office/word/2018/wordml" xmlns:w16du="http://schemas.microsoft.com/office/word/2023/wordml/word16du" xmlns:w16sdtdh="http://schemas.microsoft.com/office/word/2020/wordml/sdtdatahash" xmlns:w16se="http://schemas.microsoft.com/office/word/2015/wordml/symex" xmlns:wpg="http://schemas.microsoft.com/office/word/2010/wordprocessingGroup" xmlns:wpi="http://schemas.microsoft.com/office/word/2010/wordprocessingInk" xmlns:wne="http://schemas.microsoft.com/office/word/2006/wordml" xmlns:wps="http://schemas.microsoft.com/office/word/2010/wordprocessingShape" mc:Ignorable="w14 w15 w16se w16cid w16 w16cex w16sdtdh w16du wp14">
   <w:body>
     <w:p>
       <w:pPr>
@@ -89,42 +89,15 @@
         </w:rPr>
         <w:t xml:space="preserve">: </w:t>
       </w:r>
-      <w:r>
-        <w:rPr>
-          <w:lang w:val="ru-RU"/>
-        </w:rPr>
-        <w:fldChar w:fldCharType="begin"/>
-      </w:r>
-      <w:r>
-        <w:rPr>
-          <w:lang w:val="ru-RU"/>
-        </w:rPr>
-        <w:instrText>HYPERLINK "https://judge.softuni.org/Contests/Practice/Index/4604#0"</w:instrText>
-      </w:r>
-      <w:r>
-        <w:rPr>
-          <w:lang w:val="ru-RU"/>
-        </w:rPr>
-      </w:r>
-      <w:r>
-        <w:rPr>
-          <w:lang w:val="ru-RU"/>
-        </w:rPr>
-        <w:fldChar w:fldCharType="separate"/>
-      </w:r>
-      <w:r>
-        <w:rPr>
-          <w:rStyle w:val="Hyperlink"/>
-          <w:lang w:val="ru-RU"/>
-        </w:rPr>
-        <w:t>https://judge.softuni.org/Contests/Practice/Index/4604#0</w:t>
-      </w:r>
-      <w:r>
-        <w:rPr>
-          <w:lang w:val="ru-RU"/>
-        </w:rPr>
-        <w:fldChar w:fldCharType="end"/>
-      </w:r>
+      <w:hyperlink r:id="rId8" w:history="1">
+        <w:r>
+          <w:rPr>
+            <w:rStyle w:val="Hyperlink"/>
+            <w:lang w:val="ru-RU"/>
+          </w:rPr>
+          <w:t>https://judge.softuni.org/Contests/Practice/Index/4604#0</w:t>
+        </w:r>
+      </w:hyperlink>
     </w:p>
     <w:p>
       <w:pPr>
@@ -341,7 +314,6 @@
         </w:rPr>
         <w:t>"</w:t>
       </w:r>
-      <w:proofErr w:type="spellStart"/>
       <w:r>
         <w:rPr>
           <w:b/>
@@ -349,7 +321,6 @@
         </w:rPr>
         <w:t>SoftUni</w:t>
       </w:r>
-      <w:proofErr w:type="spellEnd"/>
       <w:r>
         <w:rPr>
           <w:b/>
@@ -358,7 +329,6 @@
         </w:rPr>
         <w:t>.</w:t>
       </w:r>
-      <w:proofErr w:type="spellStart"/>
       <w:r>
         <w:rPr>
           <w:b/>
@@ -366,7 +336,6 @@
         </w:rPr>
         <w:t>sql</w:t>
       </w:r>
-      <w:proofErr w:type="spellEnd"/>
       <w:r>
         <w:rPr>
           <w:lang w:val="ru-RU"/>
@@ -528,7 +497,7 @@
                     <pic:cNvPicPr/>
                   </pic:nvPicPr>
                   <pic:blipFill>
-                    <a:blip r:embed="rId8"/>
+                    <a:blip r:embed="rId9"/>
                     <a:stretch>
                       <a:fillRect/>
                     </a:stretch>
@@ -794,7 +763,7 @@
                     <pic:cNvPicPr/>
                   </pic:nvPicPr>
                   <pic:blipFill>
-                    <a:blip r:embed="rId9"/>
+                    <a:blip r:embed="rId10"/>
                     <a:stretch>
                       <a:fillRect/>
                     </a:stretch>
@@ -1426,7 +1395,7 @@
                     <pic:cNvPicPr/>
                   </pic:nvPicPr>
                   <pic:blipFill>
-                    <a:blip r:embed="rId10"/>
+                    <a:blip r:embed="rId11"/>
                     <a:stretch>
                       <a:fillRect/>
                     </a:stretch>
@@ -1811,7 +1780,7 @@
                     <pic:cNvPicPr/>
                   </pic:nvPicPr>
                   <pic:blipFill>
-                    <a:blip r:embed="rId11"/>
+                    <a:blip r:embed="rId12"/>
                     <a:stretch>
                       <a:fillRect/>
                     </a:stretch>
@@ -2442,7 +2411,7 @@
                     <pic:cNvPicPr/>
                   </pic:nvPicPr>
                   <pic:blipFill>
-                    <a:blip r:embed="rId12"/>
+                    <a:blip r:embed="rId13"/>
                     <a:stretch>
                       <a:fillRect/>
                     </a:stretch>
@@ -2691,7 +2660,7 @@
                     <pic:cNvPicPr/>
                   </pic:nvPicPr>
                   <pic:blipFill>
-                    <a:blip r:embed="rId13"/>
+                    <a:blip r:embed="rId14"/>
                     <a:stretch>
                       <a:fillRect/>
                     </a:stretch>
@@ -4295,7 +4264,13 @@
         <w:rPr>
           <w:lang w:val="bg-BG"/>
         </w:rPr>
-        <w:t>която да извлече само служителите</w:t>
+        <w:t xml:space="preserve">която да извлече само </w:t>
+      </w:r>
+      <w:r>
+        <w:rPr>
+          <w:lang w:val="bg-BG"/>
+        </w:rPr>
+        <w:t>служителите</w:t>
       </w:r>
       <w:r>
         <w:rPr>
@@ -5746,7 +5721,21 @@
           <w:b/>
           <w:lang w:val="bg-BG"/>
         </w:rPr>
-        <w:t xml:space="preserve">собствени </w:t>
+        <w:t>собствени</w:t>
+      </w:r>
+      <w:r>
+        <w:rPr>
+          <w:b/>
+          <w:lang w:val="bg-BG"/>
+        </w:rPr>
+        <w:t>те</w:t>
+      </w:r>
+      <w:r>
+        <w:rPr>
+          <w:b/>
+          <w:lang w:val="bg-BG"/>
+        </w:rPr>
+        <w:t xml:space="preserve"> </w:t>
       </w:r>
       <w:r>
         <w:rPr>
@@ -5760,13 +5749,39 @@
           <w:b/>
           <w:lang w:val="bg-BG"/>
         </w:rPr>
-        <w:t xml:space="preserve"> фамилни имена</w:t>
-      </w:r>
-      <w:r>
-        <w:rPr>
-          <w:lang w:val="bg-BG"/>
-        </w:rPr>
-        <w:t xml:space="preserve"> за </w:t>
+        <w:t xml:space="preserve"> фамилни</w:t>
+      </w:r>
+      <w:r>
+        <w:rPr>
+          <w:b/>
+          <w:lang w:val="bg-BG"/>
+        </w:rPr>
+        <w:t>те</w:t>
+      </w:r>
+      <w:r>
+        <w:rPr>
+          <w:b/>
+          <w:lang w:val="bg-BG"/>
+        </w:rPr>
+        <w:t xml:space="preserve"> имена</w:t>
+      </w:r>
+      <w:r>
+        <w:rPr>
+          <w:lang w:val="bg-BG"/>
+        </w:rPr>
+        <w:t xml:space="preserve"> </w:t>
+      </w:r>
+      <w:r>
+        <w:rPr>
+          <w:lang w:val="bg-BG"/>
+        </w:rPr>
+        <w:t>на</w:t>
+      </w:r>
+      <w:r>
+        <w:rPr>
+          <w:lang w:val="bg-BG"/>
+        </w:rPr>
+        <w:t xml:space="preserve"> </w:t>
       </w:r>
       <w:r>
         <w:rPr>
@@ -8066,8 +8081,8 @@
       </w:pPr>
     </w:p>
     <w:sectPr>
-      <w:headerReference w:type="default" r:id="rId14"/>
-      <w:footerReference w:type="default" r:id="rId15"/>
+      <w:headerReference w:type="default" r:id="rId15"/>
+      <w:footerReference w:type="default" r:id="rId16"/>
       <w:pgSz w:w="11909" w:h="16834" w:code="9"/>
       <w:pgMar w:top="567" w:right="737" w:bottom="680" w:left="737" w:header="567" w:footer="510" w:gutter="0"/>
       <w:cols w:space="720"/>
@@ -8078,7 +8093,7 @@
 </file>
 
 <file path=word/endnotes.xml><?xml version="1.0" encoding="utf-8"?>
-<w:endnotes xmlns:wpc="http://schemas.microsoft.com/office/word/2010/wordprocessingCanvas" xmlns:cx="http://schemas.microsoft.com/office/drawing/2014/chartex" xmlns:cx1="http://schemas.microsoft.com/office/drawing/2015/9/8/chartex" xmlns:cx2="http://schemas.microsoft.com/office/drawing/2015/10/21/chartex" xmlns:cx3="http://schemas.microsoft.com/office/drawing/2016/5/9/chartex" xmlns:cx4="http://schemas.microsoft.com/office/drawing/2016/5/10/chartex" xmlns:cx5="http://schemas.microsoft.com/office/drawing/2016/5/11/chartex" xmlns:cx6="http://schemas.microsoft.com/office/drawing/2016/5/12/chartex" xmlns:cx7="http://schemas.microsoft.com/office/drawing/2016/5/13/chartex" xmlns:cx8="http://schemas.microsoft.com/office/drawing/2016/5/14/chartex" xmlns:mc="http://schemas.openxmlformats.org/markup-compatibility/2006" xmlns:aink="http://schemas.microsoft.com/office/drawing/2016/ink" xmlns:am3d="http://schemas.microsoft.com/office/drawing/2017/model3d" xmlns:o="urn:schemas-microsoft-com:office:office" xmlns:oel="http://schemas.microsoft.com/office/2019/extlst" xmlns:r="http://schemas.openxmlformats.org/officeDocument/2006/relationships" xmlns:m="http://schemas.openxmlformats.org/officeDocument/2006/math" xmlns:v="urn:schemas-microsoft-com:vml" xmlns:wp14="http://schemas.microsoft.com/office/word/2010/wordprocessingDrawing" xmlns:wp="http://schemas.openxmlformats.org/drawingml/2006/wordprocessingDrawing" xmlns:w10="urn:schemas-microsoft-com:office:word" xmlns:w="http://schemas.openxmlformats.org/wordprocessingml/2006/main" xmlns:w14="http://schemas.microsoft.com/office/word/2010/wordml" xmlns:w15="http://schemas.microsoft.com/office/word/2012/wordml" xmlns:w16cex="http://schemas.microsoft.com/office/word/2018/wordml/cex" xmlns:w16cid="http://schemas.microsoft.com/office/word/2016/wordml/cid" xmlns:w16="http://schemas.microsoft.com/office/word/2018/wordml" xmlns:w16sdtdh="http://schemas.microsoft.com/office/word/2020/wordml/sdtdatahash" xmlns:w16se="http://schemas.microsoft.com/office/word/2015/wordml/symex" xmlns:wpg="http://schemas.microsoft.com/office/word/2010/wordprocessingGroup" xmlns:wpi="http://schemas.microsoft.com/office/word/2010/wordprocessingInk" xmlns:wne="http://schemas.microsoft.com/office/word/2006/wordml" xmlns:wps="http://schemas.microsoft.com/office/word/2010/wordprocessingShape" mc:Ignorable="w14 w15 w16se w16cid w16 w16cex w16sdtdh wp14">
+<w:endnotes xmlns:wpc="http://schemas.microsoft.com/office/word/2010/wordprocessingCanvas" xmlns:cx="http://schemas.microsoft.com/office/drawing/2014/chartex" xmlns:cx1="http://schemas.microsoft.com/office/drawing/2015/9/8/chartex" xmlns:cx2="http://schemas.microsoft.com/office/drawing/2015/10/21/chartex" xmlns:cx3="http://schemas.microsoft.com/office/drawing/2016/5/9/chartex" xmlns:cx4="http://schemas.microsoft.com/office/drawing/2016/5/10/chartex" xmlns:cx5="http://schemas.microsoft.com/office/drawing/2016/5/11/chartex" xmlns:cx6="http://schemas.microsoft.com/office/drawing/2016/5/12/chartex" xmlns:cx7="http://schemas.microsoft.com/office/drawing/2016/5/13/chartex" xmlns:cx8="http://schemas.microsoft.com/office/drawing/2016/5/14/chartex" xmlns:mc="http://schemas.openxmlformats.org/markup-compatibility/2006" xmlns:aink="http://schemas.microsoft.com/office/drawing/2016/ink" xmlns:am3d="http://schemas.microsoft.com/office/drawing/2017/model3d" xmlns:o="urn:schemas-microsoft-com:office:office" xmlns:oel="http://schemas.microsoft.com/office/2019/extlst" xmlns:r="http://schemas.openxmlformats.org/officeDocument/2006/relationships" xmlns:m="http://schemas.openxmlformats.org/officeDocument/2006/math" xmlns:v="urn:schemas-microsoft-com:vml" xmlns:wp14="http://schemas.microsoft.com/office/word/2010/wordprocessingDrawing" xmlns:wp="http://schemas.openxmlformats.org/drawingml/2006/wordprocessingDrawing" xmlns:w10="urn:schemas-microsoft-com:office:word" xmlns:w="http://schemas.openxmlformats.org/wordprocessingml/2006/main" xmlns:w14="http://schemas.microsoft.com/office/word/2010/wordml" xmlns:w15="http://schemas.microsoft.com/office/word/2012/wordml" xmlns:w16cex="http://schemas.microsoft.com/office/word/2018/wordml/cex" xmlns:w16cid="http://schemas.microsoft.com/office/word/2016/wordml/cid" xmlns:w16="http://schemas.microsoft.com/office/word/2018/wordml" xmlns:w16du="http://schemas.microsoft.com/office/word/2023/wordml/word16du" xmlns:w16sdtdh="http://schemas.microsoft.com/office/word/2020/wordml/sdtdatahash" xmlns:w16se="http://schemas.microsoft.com/office/word/2015/wordml/symex" xmlns:wpg="http://schemas.microsoft.com/office/word/2010/wordprocessingGroup" xmlns:wpi="http://schemas.microsoft.com/office/word/2010/wordprocessingInk" xmlns:wne="http://schemas.microsoft.com/office/word/2006/wordml" xmlns:wps="http://schemas.microsoft.com/office/word/2010/wordprocessingShape" mc:Ignorable="w14 w15 w16se w16cid w16 w16cex w16sdtdh w16du wp14">
   <w:endnote w:type="separator" w:id="-1">
     <w:p>
       <w:pPr>
@@ -8103,7 +8118,7 @@
 </file>
 
 <file path=word/footer1.xml><?xml version="1.0" encoding="utf-8"?>
-<w:ftr xmlns:wpc="http://schemas.microsoft.com/office/word/2010/wordprocessingCanvas" xmlns:cx="http://schemas.microsoft.com/office/drawing/2014/chartex" xmlns:cx1="http://schemas.microsoft.com/office/drawing/2015/9/8/chartex" xmlns:cx2="http://schemas.microsoft.com/office/drawing/2015/10/21/chartex" xmlns:cx3="http://schemas.microsoft.com/office/drawing/2016/5/9/chartex" xmlns:cx4="http://schemas.microsoft.com/office/drawing/2016/5/10/chartex" xmlns:cx5="http://schemas.microsoft.com/office/drawing/2016/5/11/chartex" xmlns:cx6="http://schemas.microsoft.com/office/drawing/2016/5/12/chartex" xmlns:cx7="http://schemas.microsoft.com/office/drawing/2016/5/13/chartex" xmlns:cx8="http://schemas.microsoft.com/office/drawing/2016/5/14/chartex" xmlns:mc="http://schemas.openxmlformats.org/markup-compatibility/2006" xmlns:aink="http://schemas.microsoft.com/office/drawing/2016/ink" xmlns:am3d="http://schemas.microsoft.com/office/drawing/2017/model3d" xmlns:o="urn:schemas-microsoft-com:office:office" xmlns:oel="http://schemas.microsoft.com/office/2019/extlst" xmlns:r="http://schemas.openxmlformats.org/officeDocument/2006/relationships" xmlns:m="http://schemas.openxmlformats.org/officeDocument/2006/math" xmlns:v="urn:schemas-microsoft-com:vml" xmlns:wp14="http://schemas.microsoft.com/office/word/2010/wordprocessingDrawing" xmlns:wp="http://schemas.openxmlformats.org/drawingml/2006/wordprocessingDrawing" xmlns:w10="urn:schemas-microsoft-com:office:word" xmlns:w="http://schemas.openxmlformats.org/wordprocessingml/2006/main" xmlns:w14="http://schemas.microsoft.com/office/word/2010/wordml" xmlns:w15="http://schemas.microsoft.com/office/word/2012/wordml" xmlns:w16cex="http://schemas.microsoft.com/office/word/2018/wordml/cex" xmlns:w16cid="http://schemas.microsoft.com/office/word/2016/wordml/cid" xmlns:w16="http://schemas.microsoft.com/office/word/2018/wordml" xmlns:w16sdtdh="http://schemas.microsoft.com/office/word/2020/wordml/sdtdatahash" xmlns:w16se="http://schemas.microsoft.com/office/word/2015/wordml/symex" xmlns:wpg="http://schemas.microsoft.com/office/word/2010/wordprocessingGroup" xmlns:wpi="http://schemas.microsoft.com/office/word/2010/wordprocessingInk" xmlns:wne="http://schemas.microsoft.com/office/word/2006/wordml" xmlns:wps="http://schemas.microsoft.com/office/word/2010/wordprocessingShape" mc:Ignorable="w14 w15 w16se w16cid w16 w16cex w16sdtdh wp14">
+<w:ftr xmlns:wpc="http://schemas.microsoft.com/office/word/2010/wordprocessingCanvas" xmlns:cx="http://schemas.microsoft.com/office/drawing/2014/chartex" xmlns:cx1="http://schemas.microsoft.com/office/drawing/2015/9/8/chartex" xmlns:cx2="http://schemas.microsoft.com/office/drawing/2015/10/21/chartex" xmlns:cx3="http://schemas.microsoft.com/office/drawing/2016/5/9/chartex" xmlns:cx4="http://schemas.microsoft.com/office/drawing/2016/5/10/chartex" xmlns:cx5="http://schemas.microsoft.com/office/drawing/2016/5/11/chartex" xmlns:cx6="http://schemas.microsoft.com/office/drawing/2016/5/12/chartex" xmlns:cx7="http://schemas.microsoft.com/office/drawing/2016/5/13/chartex" xmlns:cx8="http://schemas.microsoft.com/office/drawing/2016/5/14/chartex" xmlns:mc="http://schemas.openxmlformats.org/markup-compatibility/2006" xmlns:aink="http://schemas.microsoft.com/office/drawing/2016/ink" xmlns:am3d="http://schemas.microsoft.com/office/drawing/2017/model3d" xmlns:o="urn:schemas-microsoft-com:office:office" xmlns:oel="http://schemas.microsoft.com/office/2019/extlst" xmlns:r="http://schemas.openxmlformats.org/officeDocument/2006/relationships" xmlns:m="http://schemas.openxmlformats.org/officeDocument/2006/math" xmlns:v="urn:schemas-microsoft-com:vml" xmlns:wp14="http://schemas.microsoft.com/office/word/2010/wordprocessingDrawing" xmlns:wp="http://schemas.openxmlformats.org/drawingml/2006/wordprocessingDrawing" xmlns:w10="urn:schemas-microsoft-com:office:word" xmlns:w="http://schemas.openxmlformats.org/wordprocessingml/2006/main" xmlns:w14="http://schemas.microsoft.com/office/word/2010/wordml" xmlns:w15="http://schemas.microsoft.com/office/word/2012/wordml" xmlns:w16cex="http://schemas.microsoft.com/office/word/2018/wordml/cex" xmlns:w16cid="http://schemas.microsoft.com/office/word/2016/wordml/cid" xmlns:w16="http://schemas.microsoft.com/office/word/2018/wordml" xmlns:w16du="http://schemas.microsoft.com/office/word/2023/wordml/word16du" xmlns:w16sdtdh="http://schemas.microsoft.com/office/word/2020/wordml/sdtdatahash" xmlns:w16se="http://schemas.microsoft.com/office/word/2015/wordml/symex" xmlns:wpg="http://schemas.microsoft.com/office/word/2010/wordprocessingGroup" xmlns:wpi="http://schemas.microsoft.com/office/word/2010/wordprocessingInk" xmlns:wne="http://schemas.microsoft.com/office/word/2006/wordml" xmlns:wps="http://schemas.microsoft.com/office/word/2010/wordprocessingShape" mc:Ignorable="w14 w15 w16se w16cid w16 w16cex w16sdtdh w16du wp14">
   <w:p>
     <w:pPr>
       <w:pStyle w:val="Footer"/>
@@ -9263,7 +9278,7 @@
 </file>
 
 <file path=word/footnotes.xml><?xml version="1.0" encoding="utf-8"?>
-<w:footnotes xmlns:wpc="http://schemas.microsoft.com/office/word/2010/wordprocessingCanvas" xmlns:cx="http://schemas.microsoft.com/office/drawing/2014/chartex" xmlns:cx1="http://schemas.microsoft.com/office/drawing/2015/9/8/chartex" xmlns:cx2="http://schemas.microsoft.com/office/drawing/2015/10/21/chartex" xmlns:cx3="http://schemas.microsoft.com/office/drawing/2016/5/9/chartex" xmlns:cx4="http://schemas.microsoft.com/office/drawing/2016/5/10/chartex" xmlns:cx5="http://schemas.microsoft.com/office/drawing/2016/5/11/chartex" xmlns:cx6="http://schemas.microsoft.com/office/drawing/2016/5/12/chartex" xmlns:cx7="http://schemas.microsoft.com/office/drawing/2016/5/13/chartex" xmlns:cx8="http://schemas.microsoft.com/office/drawing/2016/5/14/chartex" xmlns:mc="http://schemas.openxmlformats.org/markup-compatibility/2006" xmlns:aink="http://schemas.microsoft.com/office/drawing/2016/ink" xmlns:am3d="http://schemas.microsoft.com/office/drawing/2017/model3d" xmlns:o="urn:schemas-microsoft-com:office:office" xmlns:oel="http://schemas.microsoft.com/office/2019/extlst" xmlns:r="http://schemas.openxmlformats.org/officeDocument/2006/relationships" xmlns:m="http://schemas.openxmlformats.org/officeDocument/2006/math" xmlns:v="urn:schemas-microsoft-com:vml" xmlns:wp14="http://schemas.microsoft.com/office/word/2010/wordprocessingDrawing" xmlns:wp="http://schemas.openxmlformats.org/drawingml/2006/wordprocessingDrawing" xmlns:w10="urn:schemas-microsoft-com:office:word" xmlns:w="http://schemas.openxmlformats.org/wordprocessingml/2006/main" xmlns:w14="http://schemas.microsoft.com/office/word/2010/wordml" xmlns:w15="http://schemas.microsoft.com/office/word/2012/wordml" xmlns:w16cex="http://schemas.microsoft.com/office/word/2018/wordml/cex" xmlns:w16cid="http://schemas.microsoft.com/office/word/2016/wordml/cid" xmlns:w16="http://schemas.microsoft.com/office/word/2018/wordml" xmlns:w16sdtdh="http://schemas.microsoft.com/office/word/2020/wordml/sdtdatahash" xmlns:w16se="http://schemas.microsoft.com/office/word/2015/wordml/symex" xmlns:wpg="http://schemas.microsoft.com/office/word/2010/wordprocessingGroup" xmlns:wpi="http://schemas.microsoft.com/office/word/2010/wordprocessingInk" xmlns:wne="http://schemas.microsoft.com/office/word/2006/wordml" xmlns:wps="http://schemas.microsoft.com/office/word/2010/wordprocessingShape" mc:Ignorable="w14 w15 w16se w16cid w16 w16cex w16sdtdh wp14">
+<w:footnotes xmlns:wpc="http://schemas.microsoft.com/office/word/2010/wordprocessingCanvas" xmlns:cx="http://schemas.microsoft.com/office/drawing/2014/chartex" xmlns:cx1="http://schemas.microsoft.com/office/drawing/2015/9/8/chartex" xmlns:cx2="http://schemas.microsoft.com/office/drawing/2015/10/21/chartex" xmlns:cx3="http://schemas.microsoft.com/office/drawing/2016/5/9/chartex" xmlns:cx4="http://schemas.microsoft.com/office/drawing/2016/5/10/chartex" xmlns:cx5="http://schemas.microsoft.com/office/drawing/2016/5/11/chartex" xmlns:cx6="http://schemas.microsoft.com/office/drawing/2016/5/12/chartex" xmlns:cx7="http://schemas.microsoft.com/office/drawing/2016/5/13/chartex" xmlns:cx8="http://schemas.microsoft.com/office/drawing/2016/5/14/chartex" xmlns:mc="http://schemas.openxmlformats.org/markup-compatibility/2006" xmlns:aink="http://schemas.microsoft.com/office/drawing/2016/ink" xmlns:am3d="http://schemas.microsoft.com/office/drawing/2017/model3d" xmlns:o="urn:schemas-microsoft-com:office:office" xmlns:oel="http://schemas.microsoft.com/office/2019/extlst" xmlns:r="http://schemas.openxmlformats.org/officeDocument/2006/relationships" xmlns:m="http://schemas.openxmlformats.org/officeDocument/2006/math" xmlns:v="urn:schemas-microsoft-com:vml" xmlns:wp14="http://schemas.microsoft.com/office/word/2010/wordprocessingDrawing" xmlns:wp="http://schemas.openxmlformats.org/drawingml/2006/wordprocessingDrawing" xmlns:w10="urn:schemas-microsoft-com:office:word" xmlns:w="http://schemas.openxmlformats.org/wordprocessingml/2006/main" xmlns:w14="http://schemas.microsoft.com/office/word/2010/wordml" xmlns:w15="http://schemas.microsoft.com/office/word/2012/wordml" xmlns:w16cex="http://schemas.microsoft.com/office/word/2018/wordml/cex" xmlns:w16cid="http://schemas.microsoft.com/office/word/2016/wordml/cid" xmlns:w16="http://schemas.microsoft.com/office/word/2018/wordml" xmlns:w16du="http://schemas.microsoft.com/office/word/2023/wordml/word16du" xmlns:w16sdtdh="http://schemas.microsoft.com/office/word/2020/wordml/sdtdatahash" xmlns:w16se="http://schemas.microsoft.com/office/word/2015/wordml/symex" xmlns:wpg="http://schemas.microsoft.com/office/word/2010/wordprocessingGroup" xmlns:wpi="http://schemas.microsoft.com/office/word/2010/wordprocessingInk" xmlns:wne="http://schemas.microsoft.com/office/word/2006/wordml" xmlns:wps="http://schemas.microsoft.com/office/word/2010/wordprocessingShape" mc:Ignorable="w14 w15 w16se w16cid w16 w16cex w16sdtdh w16du wp14">
   <w:footnote w:type="separator" w:id="-1">
     <w:p>
       <w:pPr>
@@ -9288,7 +9303,7 @@
 </file>
 
 <file path=word/header1.xml><?xml version="1.0" encoding="utf-8"?>
-<w:hdr xmlns:wpc="http://schemas.microsoft.com/office/word/2010/wordprocessingCanvas" xmlns:cx="http://schemas.microsoft.com/office/drawing/2014/chartex" xmlns:cx1="http://schemas.microsoft.com/office/drawing/2015/9/8/chartex" xmlns:cx2="http://schemas.microsoft.com/office/drawing/2015/10/21/chartex" xmlns:cx3="http://schemas.microsoft.com/office/drawing/2016/5/9/chartex" xmlns:cx4="http://schemas.microsoft.com/office/drawing/2016/5/10/chartex" xmlns:cx5="http://schemas.microsoft.com/office/drawing/2016/5/11/chartex" xmlns:cx6="http://schemas.microsoft.com/office/drawing/2016/5/12/chartex" xmlns:cx7="http://schemas.microsoft.com/office/drawing/2016/5/13/chartex" xmlns:cx8="http://schemas.microsoft.com/office/drawing/2016/5/14/chartex" xmlns:mc="http://schemas.openxmlformats.org/markup-compatibility/2006" xmlns:aink="http://schemas.microsoft.com/office/drawing/2016/ink" xmlns:am3d="http://schemas.microsoft.com/office/drawing/2017/model3d" xmlns:o="urn:schemas-microsoft-com:office:office" xmlns:oel="http://schemas.microsoft.com/office/2019/extlst" xmlns:r="http://schemas.openxmlformats.org/officeDocument/2006/relationships" xmlns:m="http://schemas.openxmlformats.org/officeDocument/2006/math" xmlns:v="urn:schemas-microsoft-com:vml" xmlns:wp14="http://schemas.microsoft.com/office/word/2010/wordprocessingDrawing" xmlns:wp="http://schemas.openxmlformats.org/drawingml/2006/wordprocessingDrawing" xmlns:w10="urn:schemas-microsoft-com:office:word" xmlns:w="http://schemas.openxmlformats.org/wordprocessingml/2006/main" xmlns:w14="http://schemas.microsoft.com/office/word/2010/wordml" xmlns:w15="http://schemas.microsoft.com/office/word/2012/wordml" xmlns:w16cex="http://schemas.microsoft.com/office/word/2018/wordml/cex" xmlns:w16cid="http://schemas.microsoft.com/office/word/2016/wordml/cid" xmlns:w16="http://schemas.microsoft.com/office/word/2018/wordml" xmlns:w16sdtdh="http://schemas.microsoft.com/office/word/2020/wordml/sdtdatahash" xmlns:w16se="http://schemas.microsoft.com/office/word/2015/wordml/symex" xmlns:wpg="http://schemas.microsoft.com/office/word/2010/wordprocessingGroup" xmlns:wpi="http://schemas.microsoft.com/office/word/2010/wordprocessingInk" xmlns:wne="http://schemas.microsoft.com/office/word/2006/wordml" xmlns:wps="http://schemas.microsoft.com/office/word/2010/wordprocessingShape" mc:Ignorable="w14 w15 w16se w16cid w16 w16cex w16sdtdh wp14">
+<w:hdr xmlns:wpc="http://schemas.microsoft.com/office/word/2010/wordprocessingCanvas" xmlns:cx="http://schemas.microsoft.com/office/drawing/2014/chartex" xmlns:cx1="http://schemas.microsoft.com/office/drawing/2015/9/8/chartex" xmlns:cx2="http://schemas.microsoft.com/office/drawing/2015/10/21/chartex" xmlns:cx3="http://schemas.microsoft.com/office/drawing/2016/5/9/chartex" xmlns:cx4="http://schemas.microsoft.com/office/drawing/2016/5/10/chartex" xmlns:cx5="http://schemas.microsoft.com/office/drawing/2016/5/11/chartex" xmlns:cx6="http://schemas.microsoft.com/office/drawing/2016/5/12/chartex" xmlns:cx7="http://schemas.microsoft.com/office/drawing/2016/5/13/chartex" xmlns:cx8="http://schemas.microsoft.com/office/drawing/2016/5/14/chartex" xmlns:mc="http://schemas.openxmlformats.org/markup-compatibility/2006" xmlns:aink="http://schemas.microsoft.com/office/drawing/2016/ink" xmlns:am3d="http://schemas.microsoft.com/office/drawing/2017/model3d" xmlns:o="urn:schemas-microsoft-com:office:office" xmlns:oel="http://schemas.microsoft.com/office/2019/extlst" xmlns:r="http://schemas.openxmlformats.org/officeDocument/2006/relationships" xmlns:m="http://schemas.openxmlformats.org/officeDocument/2006/math" xmlns:v="urn:schemas-microsoft-com:vml" xmlns:wp14="http://schemas.microsoft.com/office/word/2010/wordprocessingDrawing" xmlns:wp="http://schemas.openxmlformats.org/drawingml/2006/wordprocessingDrawing" xmlns:w10="urn:schemas-microsoft-com:office:word" xmlns:w="http://schemas.openxmlformats.org/wordprocessingml/2006/main" xmlns:w14="http://schemas.microsoft.com/office/word/2010/wordml" xmlns:w15="http://schemas.microsoft.com/office/word/2012/wordml" xmlns:w16cex="http://schemas.microsoft.com/office/word/2018/wordml/cex" xmlns:w16cid="http://schemas.microsoft.com/office/word/2016/wordml/cid" xmlns:w16="http://schemas.microsoft.com/office/word/2018/wordml" xmlns:w16du="http://schemas.microsoft.com/office/word/2023/wordml/word16du" xmlns:w16sdtdh="http://schemas.microsoft.com/office/word/2020/wordml/sdtdatahash" xmlns:w16se="http://schemas.microsoft.com/office/word/2015/wordml/symex" xmlns:wpg="http://schemas.microsoft.com/office/word/2010/wordprocessingGroup" xmlns:wpi="http://schemas.microsoft.com/office/word/2010/wordprocessingInk" xmlns:wne="http://schemas.microsoft.com/office/word/2006/wordml" xmlns:wps="http://schemas.microsoft.com/office/word/2010/wordprocessingShape" mc:Ignorable="w14 w15 w16se w16cid w16 w16cex w16sdtdh w16du wp14">
   <w:p>
     <w:pPr>
       <w:pStyle w:val="Header"/>
@@ -9299,7 +9314,7 @@
 </file>
 
 <file path=word/numbering.xml><?xml version="1.0" encoding="utf-8"?>
-<w:numbering xmlns:wpc="http://schemas.microsoft.com/office/word/2010/wordprocessingCanvas" xmlns:cx="http://schemas.microsoft.com/office/drawing/2014/chartex" xmlns:cx1="http://schemas.microsoft.com/office/drawing/2015/9/8/chartex" xmlns:cx2="http://schemas.microsoft.com/office/drawing/2015/10/21/chartex" xmlns:cx3="http://schemas.microsoft.com/office/drawing/2016/5/9/chartex" xmlns:cx4="http://schemas.microsoft.com/office/drawing/2016/5/10/chartex" xmlns:cx5="http://schemas.microsoft.com/office/drawing/2016/5/11/chartex" xmlns:cx6="http://schemas.microsoft.com/office/drawing/2016/5/12/chartex" xmlns:cx7="http://schemas.microsoft.com/office/drawing/2016/5/13/chartex" xmlns:cx8="http://schemas.microsoft.com/office/drawing/2016/5/14/chartex" xmlns:mc="http://schemas.openxmlformats.org/markup-compatibility/2006" xmlns:aink="http://schemas.microsoft.com/office/drawing/2016/ink" xmlns:am3d="http://schemas.microsoft.com/office/drawing/2017/model3d" xmlns:o="urn:schemas-microsoft-com:office:office" xmlns:oel="http://schemas.microsoft.com/office/2019/extlst" xmlns:r="http://schemas.openxmlformats.org/officeDocument/2006/relationships" xmlns:m="http://schemas.openxmlformats.org/officeDocument/2006/math" xmlns:v="urn:schemas-microsoft-com:vml" xmlns:wp14="http://schemas.microsoft.com/office/word/2010/wordprocessingDrawing" xmlns:wp="http://schemas.openxmlformats.org/drawingml/2006/wordprocessingDrawing" xmlns:w10="urn:schemas-microsoft-com:office:word" xmlns:w="http://schemas.openxmlformats.org/wordprocessingml/2006/main" xmlns:w14="http://schemas.microsoft.com/office/word/2010/wordml" xmlns:w15="http://schemas.microsoft.com/office/word/2012/wordml" xmlns:w16cex="http://schemas.microsoft.com/office/word/2018/wordml/cex" xmlns:w16cid="http://schemas.microsoft.com/office/word/2016/wordml/cid" xmlns:w16="http://schemas.microsoft.com/office/word/2018/wordml" xmlns:w16sdtdh="http://schemas.microsoft.com/office/word/2020/wordml/sdtdatahash" xmlns:w16se="http://schemas.microsoft.com/office/word/2015/wordml/symex" xmlns:wpg="http://schemas.microsoft.com/office/word/2010/wordprocessingGroup" xmlns:wpi="http://schemas.microsoft.com/office/word/2010/wordprocessingInk" xmlns:wne="http://schemas.microsoft.com/office/word/2006/wordml" xmlns:wps="http://schemas.microsoft.com/office/word/2010/wordprocessingShape" mc:Ignorable="w14 w15 w16se w16cid w16 w16cex w16sdtdh wp14">
+<w:numbering xmlns:wpc="http://schemas.microsoft.com/office/word/2010/wordprocessingCanvas" xmlns:cx="http://schemas.microsoft.com/office/drawing/2014/chartex" xmlns:cx1="http://schemas.microsoft.com/office/drawing/2015/9/8/chartex" xmlns:cx2="http://schemas.microsoft.com/office/drawing/2015/10/21/chartex" xmlns:cx3="http://schemas.microsoft.com/office/drawing/2016/5/9/chartex" xmlns:cx4="http://schemas.microsoft.com/office/drawing/2016/5/10/chartex" xmlns:cx5="http://schemas.microsoft.com/office/drawing/2016/5/11/chartex" xmlns:cx6="http://schemas.microsoft.com/office/drawing/2016/5/12/chartex" xmlns:cx7="http://schemas.microsoft.com/office/drawing/2016/5/13/chartex" xmlns:cx8="http://schemas.microsoft.com/office/drawing/2016/5/14/chartex" xmlns:mc="http://schemas.openxmlformats.org/markup-compatibility/2006" xmlns:aink="http://schemas.microsoft.com/office/drawing/2016/ink" xmlns:am3d="http://schemas.microsoft.com/office/drawing/2017/model3d" xmlns:o="urn:schemas-microsoft-com:office:office" xmlns:oel="http://schemas.microsoft.com/office/2019/extlst" xmlns:r="http://schemas.openxmlformats.org/officeDocument/2006/relationships" xmlns:m="http://schemas.openxmlformats.org/officeDocument/2006/math" xmlns:v="urn:schemas-microsoft-com:vml" xmlns:wp14="http://schemas.microsoft.com/office/word/2010/wordprocessingDrawing" xmlns:wp="http://schemas.openxmlformats.org/drawingml/2006/wordprocessingDrawing" xmlns:w10="urn:schemas-microsoft-com:office:word" xmlns:w="http://schemas.openxmlformats.org/wordprocessingml/2006/main" xmlns:w14="http://schemas.microsoft.com/office/word/2010/wordml" xmlns:w15="http://schemas.microsoft.com/office/word/2012/wordml" xmlns:w16cex="http://schemas.microsoft.com/office/word/2018/wordml/cex" xmlns:w16cid="http://schemas.microsoft.com/office/word/2016/wordml/cid" xmlns:w16="http://schemas.microsoft.com/office/word/2018/wordml" xmlns:w16du="http://schemas.microsoft.com/office/word/2023/wordml/word16du" xmlns:w16sdtdh="http://schemas.microsoft.com/office/word/2020/wordml/sdtdatahash" xmlns:w16se="http://schemas.microsoft.com/office/word/2015/wordml/symex" xmlns:wpg="http://schemas.microsoft.com/office/word/2010/wordprocessingGroup" xmlns:wpi="http://schemas.microsoft.com/office/word/2010/wordprocessingInk" xmlns:wne="http://schemas.microsoft.com/office/word/2006/wordml" xmlns:wps="http://schemas.microsoft.com/office/word/2010/wordprocessingShape" mc:Ignorable="w14 w15 w16se w16cid w16 w16cex w16sdtdh w16du wp14">
   <w:abstractNum w:abstractNumId="0" w15:restartNumberingAfterBreak="0">
     <w:nsid w:val="04E60920"/>
     <w:multiLevelType w:val="hybridMultilevel"/>
@@ -14206,7 +14221,7 @@
 </file>
 
 <file path=word/styles.xml><?xml version="1.0" encoding="utf-8"?>
-<w:styles xmlns:mc="http://schemas.openxmlformats.org/markup-compatibility/2006" xmlns:r="http://schemas.openxmlformats.org/officeDocument/2006/relationships" xmlns:w="http://schemas.openxmlformats.org/wordprocessingml/2006/main" xmlns:w14="http://schemas.microsoft.com/office/word/2010/wordml" xmlns:w15="http://schemas.microsoft.com/office/word/2012/wordml" xmlns:w16cex="http://schemas.microsoft.com/office/word/2018/wordml/cex" xmlns:w16cid="http://schemas.microsoft.com/office/word/2016/wordml/cid" xmlns:w16="http://schemas.microsoft.com/office/word/2018/wordml" xmlns:w16sdtdh="http://schemas.microsoft.com/office/word/2020/wordml/sdtdatahash" xmlns:w16se="http://schemas.microsoft.com/office/word/2015/wordml/symex" mc:Ignorable="w14 w15 w16se w16cid w16 w16cex w16sdtdh">
+<w:styles xmlns:mc="http://schemas.openxmlformats.org/markup-compatibility/2006" xmlns:r="http://schemas.openxmlformats.org/officeDocument/2006/relationships" xmlns:w="http://schemas.openxmlformats.org/wordprocessingml/2006/main" xmlns:w14="http://schemas.microsoft.com/office/word/2010/wordml" xmlns:w15="http://schemas.microsoft.com/office/word/2012/wordml" xmlns:w16cex="http://schemas.microsoft.com/office/word/2018/wordml/cex" xmlns:w16cid="http://schemas.microsoft.com/office/word/2016/wordml/cid" xmlns:w16="http://schemas.microsoft.com/office/word/2018/wordml" xmlns:w16du="http://schemas.microsoft.com/office/word/2023/wordml/word16du" xmlns:w16sdtdh="http://schemas.microsoft.com/office/word/2020/wordml/sdtdatahash" xmlns:w16se="http://schemas.microsoft.com/office/word/2015/wordml/symex" mc:Ignorable="w14 w15 w16se w16cid w16 w16cex w16sdtdh w16du">
   <w:docDefaults>
     <w:rPrDefault>
       <w:rPr>

</xml_diff>